<commit_message>
further work an Specs
</commit_message>
<xml_diff>
--- a/_Adminstratives/Frontend/01_In Crust We Trust_Projektspezifikationen.docx
+++ b/_Adminstratives/Frontend/01_In Crust We Trust_Projektspezifikationen.docx
@@ -8,7 +8,23 @@
         <w:pStyle w:val="Titel"/>
       </w:pPr>
       <w:r>
-        <w:t>In Crust We Trust</w:t>
+        <w:t xml:space="preserve">In </w:t>
+      </w:r>
+      <w:proofErr w:type="spellStart"/>
+      <w:r>
+        <w:t>Crust</w:t>
+      </w:r>
+      <w:proofErr w:type="spellEnd"/>
+      <w:r>
+        <w:t xml:space="preserve"> </w:t>
+      </w:r>
+      <w:proofErr w:type="spellStart"/>
+      <w:r>
+        <w:t>We</w:t>
+      </w:r>
+      <w:proofErr w:type="spellEnd"/>
+      <w:r>
+        <w:t xml:space="preserve"> Trust</w:t>
       </w:r>
     </w:p>
     <w:p>
@@ -27,6 +43,8 @@
         <w:t>Webshop einer Pizzeria</w:t>
       </w:r>
     </w:p>
+    <w:p/>
+    <w:p/>
     <w:p/>
     <w:sdt>
       <w:sdtPr>
@@ -83,7 +101,7 @@
           <w:r>
             <w:fldChar w:fldCharType="separate"/>
           </w:r>
-          <w:hyperlink w:anchor="_Toc198296540" w:history="1">
+          <w:hyperlink w:anchor="_Toc198331788" w:history="1">
             <w:r>
               <w:rPr>
                 <w:rStyle w:val="Hyperlink"/>
@@ -110,7 +128,7 @@
                 <w:noProof/>
                 <w:webHidden/>
               </w:rPr>
-              <w:instrText xml:space="preserve"> PAGEREF _Toc198296540 \h </w:instrText>
+              <w:instrText xml:space="preserve"> PAGEREF _Toc198331788 \h </w:instrText>
             </w:r>
             <w:r>
               <w:rPr>
@@ -157,7 +175,7 @@
               <w14:ligatures w14:val="standardContextual"/>
             </w:rPr>
           </w:pPr>
-          <w:hyperlink w:anchor="_Toc198296541" w:history="1">
+          <w:hyperlink w:anchor="_Toc198331789" w:history="1">
             <w:r>
               <w:rPr>
                 <w:rStyle w:val="Hyperlink"/>
@@ -184,7 +202,7 @@
                 <w:noProof/>
                 <w:webHidden/>
               </w:rPr>
-              <w:instrText xml:space="preserve"> PAGEREF _Toc198296541 \h </w:instrText>
+              <w:instrText xml:space="preserve"> PAGEREF _Toc198331789 \h </w:instrText>
             </w:r>
             <w:r>
               <w:rPr>
@@ -231,7 +249,7 @@
               <w14:ligatures w14:val="standardContextual"/>
             </w:rPr>
           </w:pPr>
-          <w:hyperlink w:anchor="_Toc198296542" w:history="1">
+          <w:hyperlink w:anchor="_Toc198331790" w:history="1">
             <w:r>
               <w:rPr>
                 <w:rStyle w:val="Hyperlink"/>
@@ -258,7 +276,7 @@
                 <w:noProof/>
                 <w:webHidden/>
               </w:rPr>
-              <w:instrText xml:space="preserve"> PAGEREF _Toc198296542 \h </w:instrText>
+              <w:instrText xml:space="preserve"> PAGEREF _Toc198331790 \h </w:instrText>
             </w:r>
             <w:r>
               <w:rPr>
@@ -305,7 +323,7 @@
               <w14:ligatures w14:val="standardContextual"/>
             </w:rPr>
           </w:pPr>
-          <w:hyperlink w:anchor="_Toc198296543" w:history="1">
+          <w:hyperlink w:anchor="_Toc198331791" w:history="1">
             <w:r>
               <w:rPr>
                 <w:rStyle w:val="Hyperlink"/>
@@ -332,7 +350,7 @@
                 <w:noProof/>
                 <w:webHidden/>
               </w:rPr>
-              <w:instrText xml:space="preserve"> PAGEREF _Toc198296543 \h </w:instrText>
+              <w:instrText xml:space="preserve"> PAGEREF _Toc198331791 \h </w:instrText>
             </w:r>
             <w:r>
               <w:rPr>
@@ -379,7 +397,7 @@
               <w14:ligatures w14:val="standardContextual"/>
             </w:rPr>
           </w:pPr>
-          <w:hyperlink w:anchor="_Toc198296544" w:history="1">
+          <w:hyperlink w:anchor="_Toc198331792" w:history="1">
             <w:r>
               <w:rPr>
                 <w:rStyle w:val="Hyperlink"/>
@@ -406,7 +424,7 @@
                 <w:noProof/>
                 <w:webHidden/>
               </w:rPr>
-              <w:instrText xml:space="preserve"> PAGEREF _Toc198296544 \h </w:instrText>
+              <w:instrText xml:space="preserve"> PAGEREF _Toc198331792 \h </w:instrText>
             </w:r>
             <w:r>
               <w:rPr>
@@ -453,7 +471,7 @@
               <w14:ligatures w14:val="standardContextual"/>
             </w:rPr>
           </w:pPr>
-          <w:hyperlink w:anchor="_Toc198296545" w:history="1">
+          <w:hyperlink w:anchor="_Toc198331793" w:history="1">
             <w:r>
               <w:rPr>
                 <w:rStyle w:val="Hyperlink"/>
@@ -480,7 +498,7 @@
                 <w:noProof/>
                 <w:webHidden/>
               </w:rPr>
-              <w:instrText xml:space="preserve"> PAGEREF _Toc198296545 \h </w:instrText>
+              <w:instrText xml:space="preserve"> PAGEREF _Toc198331793 \h </w:instrText>
             </w:r>
             <w:r>
               <w:rPr>
@@ -527,7 +545,7 @@
               <w14:ligatures w14:val="standardContextual"/>
             </w:rPr>
           </w:pPr>
-          <w:hyperlink w:anchor="_Toc198296546" w:history="1">
+          <w:hyperlink w:anchor="_Toc198331794" w:history="1">
             <w:r>
               <w:rPr>
                 <w:rStyle w:val="Hyperlink"/>
@@ -554,7 +572,7 @@
                 <w:noProof/>
                 <w:webHidden/>
               </w:rPr>
-              <w:instrText xml:space="preserve"> PAGEREF _Toc198296546 \h </w:instrText>
+              <w:instrText xml:space="preserve"> PAGEREF _Toc198331794 \h </w:instrText>
             </w:r>
             <w:r>
               <w:rPr>
@@ -601,7 +619,7 @@
               <w14:ligatures w14:val="standardContextual"/>
             </w:rPr>
           </w:pPr>
-          <w:hyperlink w:anchor="_Toc198296547" w:history="1">
+          <w:hyperlink w:anchor="_Toc198331795" w:history="1">
             <w:r>
               <w:rPr>
                 <w:rStyle w:val="Hyperlink"/>
@@ -628,7 +646,7 @@
                 <w:noProof/>
                 <w:webHidden/>
               </w:rPr>
-              <w:instrText xml:space="preserve"> PAGEREF _Toc198296547 \h </w:instrText>
+              <w:instrText xml:space="preserve"> PAGEREF _Toc198331795 \h </w:instrText>
             </w:r>
             <w:r>
               <w:rPr>
@@ -675,7 +693,7 @@
               <w14:ligatures w14:val="standardContextual"/>
             </w:rPr>
           </w:pPr>
-          <w:hyperlink w:anchor="_Toc198296548" w:history="1">
+          <w:hyperlink w:anchor="_Toc198331796" w:history="1">
             <w:r>
               <w:rPr>
                 <w:rStyle w:val="Hyperlink"/>
@@ -702,7 +720,7 @@
                 <w:noProof/>
                 <w:webHidden/>
               </w:rPr>
-              <w:instrText xml:space="preserve"> PAGEREF _Toc198296548 \h </w:instrText>
+              <w:instrText xml:space="preserve"> PAGEREF _Toc198331796 \h </w:instrText>
             </w:r>
             <w:r>
               <w:rPr>
@@ -749,7 +767,7 @@
               <w14:ligatures w14:val="standardContextual"/>
             </w:rPr>
           </w:pPr>
-          <w:hyperlink w:anchor="_Toc198296549" w:history="1">
+          <w:hyperlink w:anchor="_Toc198331797" w:history="1">
             <w:r>
               <w:rPr>
                 <w:rStyle w:val="Hyperlink"/>
@@ -776,7 +794,7 @@
                 <w:noProof/>
                 <w:webHidden/>
               </w:rPr>
-              <w:instrText xml:space="preserve"> PAGEREF _Toc198296549 \h </w:instrText>
+              <w:instrText xml:space="preserve"> PAGEREF _Toc198331797 \h </w:instrText>
             </w:r>
             <w:r>
               <w:rPr>
@@ -823,7 +841,7 @@
               <w14:ligatures w14:val="standardContextual"/>
             </w:rPr>
           </w:pPr>
-          <w:hyperlink w:anchor="_Toc198296550" w:history="1">
+          <w:hyperlink w:anchor="_Toc198331798" w:history="1">
             <w:r>
               <w:rPr>
                 <w:rStyle w:val="Hyperlink"/>
@@ -850,7 +868,7 @@
                 <w:noProof/>
                 <w:webHidden/>
               </w:rPr>
-              <w:instrText xml:space="preserve"> PAGEREF _Toc198296550 \h </w:instrText>
+              <w:instrText xml:space="preserve"> PAGEREF _Toc198331798 \h </w:instrText>
             </w:r>
             <w:r>
               <w:rPr>
@@ -897,7 +915,7 @@
               <w14:ligatures w14:val="standardContextual"/>
             </w:rPr>
           </w:pPr>
-          <w:hyperlink w:anchor="_Toc198296551" w:history="1">
+          <w:hyperlink w:anchor="_Toc198331799" w:history="1">
             <w:r>
               <w:rPr>
                 <w:rStyle w:val="Hyperlink"/>
@@ -924,7 +942,7 @@
                 <w:noProof/>
                 <w:webHidden/>
               </w:rPr>
-              <w:instrText xml:space="preserve"> PAGEREF _Toc198296551 \h </w:instrText>
+              <w:instrText xml:space="preserve"> PAGEREF _Toc198331799 \h </w:instrText>
             </w:r>
             <w:r>
               <w:rPr>
@@ -971,7 +989,7 @@
               <w14:ligatures w14:val="standardContextual"/>
             </w:rPr>
           </w:pPr>
-          <w:hyperlink w:anchor="_Toc198296552" w:history="1">
+          <w:hyperlink w:anchor="_Toc198331800" w:history="1">
             <w:r>
               <w:rPr>
                 <w:rStyle w:val="Hyperlink"/>
@@ -998,7 +1016,7 @@
                 <w:noProof/>
                 <w:webHidden/>
               </w:rPr>
-              <w:instrText xml:space="preserve"> PAGEREF _Toc198296552 \h </w:instrText>
+              <w:instrText xml:space="preserve"> PAGEREF _Toc198331800 \h </w:instrText>
             </w:r>
             <w:r>
               <w:rPr>
@@ -1045,7 +1063,7 @@
               <w14:ligatures w14:val="standardContextual"/>
             </w:rPr>
           </w:pPr>
-          <w:hyperlink w:anchor="_Toc198296553" w:history="1">
+          <w:hyperlink w:anchor="_Toc198331801" w:history="1">
             <w:r>
               <w:rPr>
                 <w:rStyle w:val="Hyperlink"/>
@@ -1072,7 +1090,7 @@
                 <w:noProof/>
                 <w:webHidden/>
               </w:rPr>
-              <w:instrText xml:space="preserve"> PAGEREF _Toc198296553 \h </w:instrText>
+              <w:instrText xml:space="preserve"> PAGEREF _Toc198331801 \h </w:instrText>
             </w:r>
             <w:r>
               <w:rPr>
@@ -1119,7 +1137,7 @@
               <w14:ligatures w14:val="standardContextual"/>
             </w:rPr>
           </w:pPr>
-          <w:hyperlink w:anchor="_Toc198296554" w:history="1">
+          <w:hyperlink w:anchor="_Toc198331802" w:history="1">
             <w:r>
               <w:rPr>
                 <w:rStyle w:val="Hyperlink"/>
@@ -1146,7 +1164,7 @@
                 <w:noProof/>
                 <w:webHidden/>
               </w:rPr>
-              <w:instrText xml:space="preserve"> PAGEREF _Toc198296554 \h </w:instrText>
+              <w:instrText xml:space="preserve"> PAGEREF _Toc198331802 \h </w:instrText>
             </w:r>
             <w:r>
               <w:rPr>
@@ -1193,7 +1211,7 @@
               <w14:ligatures w14:val="standardContextual"/>
             </w:rPr>
           </w:pPr>
-          <w:hyperlink w:anchor="_Toc198296555" w:history="1">
+          <w:hyperlink w:anchor="_Toc198331803" w:history="1">
             <w:r>
               <w:rPr>
                 <w:rStyle w:val="Hyperlink"/>
@@ -1220,7 +1238,7 @@
                 <w:noProof/>
                 <w:webHidden/>
               </w:rPr>
-              <w:instrText xml:space="preserve"> PAGEREF _Toc198296555 \h </w:instrText>
+              <w:instrText xml:space="preserve"> PAGEREF _Toc198331803 \h </w:instrText>
             </w:r>
             <w:r>
               <w:rPr>
@@ -1267,7 +1285,7 @@
               <w14:ligatures w14:val="standardContextual"/>
             </w:rPr>
           </w:pPr>
-          <w:hyperlink w:anchor="_Toc198296556" w:history="1">
+          <w:hyperlink w:anchor="_Toc198331804" w:history="1">
             <w:r>
               <w:rPr>
                 <w:rStyle w:val="Hyperlink"/>
@@ -1294,7 +1312,7 @@
                 <w:noProof/>
                 <w:webHidden/>
               </w:rPr>
-              <w:instrText xml:space="preserve"> PAGEREF _Toc198296556 \h </w:instrText>
+              <w:instrText xml:space="preserve"> PAGEREF _Toc198331804 \h </w:instrText>
             </w:r>
             <w:r>
               <w:rPr>
@@ -1341,7 +1359,7 @@
               <w14:ligatures w14:val="standardContextual"/>
             </w:rPr>
           </w:pPr>
-          <w:hyperlink w:anchor="_Toc198296557" w:history="1">
+          <w:hyperlink w:anchor="_Toc198331805" w:history="1">
             <w:r>
               <w:rPr>
                 <w:rStyle w:val="Hyperlink"/>
@@ -1368,7 +1386,7 @@
                 <w:noProof/>
                 <w:webHidden/>
               </w:rPr>
-              <w:instrText xml:space="preserve"> PAGEREF _Toc198296557 \h </w:instrText>
+              <w:instrText xml:space="preserve"> PAGEREF _Toc198331805 \h </w:instrText>
             </w:r>
             <w:r>
               <w:rPr>
@@ -1415,7 +1433,7 @@
               <w14:ligatures w14:val="standardContextual"/>
             </w:rPr>
           </w:pPr>
-          <w:hyperlink w:anchor="_Toc198296558" w:history="1">
+          <w:hyperlink w:anchor="_Toc198331806" w:history="1">
             <w:r>
               <w:rPr>
                 <w:rStyle w:val="Hyperlink"/>
@@ -1442,7 +1460,7 @@
                 <w:noProof/>
                 <w:webHidden/>
               </w:rPr>
-              <w:instrText xml:space="preserve"> PAGEREF _Toc198296558 \h </w:instrText>
+              <w:instrText xml:space="preserve"> PAGEREF _Toc198331806 \h </w:instrText>
             </w:r>
             <w:r>
               <w:rPr>
@@ -1489,7 +1507,7 @@
               <w14:ligatures w14:val="standardContextual"/>
             </w:rPr>
           </w:pPr>
-          <w:hyperlink w:anchor="_Toc198296559" w:history="1">
+          <w:hyperlink w:anchor="_Toc198331807" w:history="1">
             <w:r>
               <w:rPr>
                 <w:rStyle w:val="Hyperlink"/>
@@ -1516,7 +1534,7 @@
                 <w:noProof/>
                 <w:webHidden/>
               </w:rPr>
-              <w:instrText xml:space="preserve"> PAGEREF _Toc198296559 \h </w:instrText>
+              <w:instrText xml:space="preserve"> PAGEREF _Toc198331807 \h </w:instrText>
             </w:r>
             <w:r>
               <w:rPr>
@@ -1563,7 +1581,7 @@
               <w14:ligatures w14:val="standardContextual"/>
             </w:rPr>
           </w:pPr>
-          <w:hyperlink w:anchor="_Toc198296560" w:history="1">
+          <w:hyperlink w:anchor="_Toc198331808" w:history="1">
             <w:r>
               <w:rPr>
                 <w:rStyle w:val="Hyperlink"/>
@@ -1590,7 +1608,7 @@
                 <w:noProof/>
                 <w:webHidden/>
               </w:rPr>
-              <w:instrText xml:space="preserve"> PAGEREF _Toc198296560 \h </w:instrText>
+              <w:instrText xml:space="preserve"> PAGEREF _Toc198331808 \h </w:instrText>
             </w:r>
             <w:r>
               <w:rPr>
@@ -1637,7 +1655,7 @@
               <w14:ligatures w14:val="standardContextual"/>
             </w:rPr>
           </w:pPr>
-          <w:hyperlink w:anchor="_Toc198296561" w:history="1">
+          <w:hyperlink w:anchor="_Toc198331809" w:history="1">
             <w:r>
               <w:rPr>
                 <w:rStyle w:val="Hyperlink"/>
@@ -1664,7 +1682,7 @@
                 <w:noProof/>
                 <w:webHidden/>
               </w:rPr>
-              <w:instrText xml:space="preserve"> PAGEREF _Toc198296561 \h </w:instrText>
+              <w:instrText xml:space="preserve"> PAGEREF _Toc198331809 \h </w:instrText>
             </w:r>
             <w:r>
               <w:rPr>
@@ -1711,7 +1729,7 @@
               <w14:ligatures w14:val="standardContextual"/>
             </w:rPr>
           </w:pPr>
-          <w:hyperlink w:anchor="_Toc198296562" w:history="1">
+          <w:hyperlink w:anchor="_Toc198331810" w:history="1">
             <w:r>
               <w:rPr>
                 <w:rStyle w:val="Hyperlink"/>
@@ -1738,7 +1756,7 @@
                 <w:noProof/>
                 <w:webHidden/>
               </w:rPr>
-              <w:instrText xml:space="preserve"> PAGEREF _Toc198296562 \h </w:instrText>
+              <w:instrText xml:space="preserve"> PAGEREF _Toc198331810 \h </w:instrText>
             </w:r>
             <w:r>
               <w:rPr>
@@ -1785,7 +1803,7 @@
               <w14:ligatures w14:val="standardContextual"/>
             </w:rPr>
           </w:pPr>
-          <w:hyperlink w:anchor="_Toc198296563" w:history="1">
+          <w:hyperlink w:anchor="_Toc198331811" w:history="1">
             <w:r>
               <w:rPr>
                 <w:rStyle w:val="Hyperlink"/>
@@ -1812,7 +1830,7 @@
                 <w:noProof/>
                 <w:webHidden/>
               </w:rPr>
-              <w:instrText xml:space="preserve"> PAGEREF _Toc198296563 \h </w:instrText>
+              <w:instrText xml:space="preserve"> PAGEREF _Toc198331811 \h </w:instrText>
             </w:r>
             <w:r>
               <w:rPr>
@@ -1859,7 +1877,7 @@
               <w14:ligatures w14:val="standardContextual"/>
             </w:rPr>
           </w:pPr>
-          <w:hyperlink w:anchor="_Toc198296564" w:history="1">
+          <w:hyperlink w:anchor="_Toc198331812" w:history="1">
             <w:r>
               <w:rPr>
                 <w:rStyle w:val="Hyperlink"/>
@@ -1886,7 +1904,7 @@
                 <w:noProof/>
                 <w:webHidden/>
               </w:rPr>
-              <w:instrText xml:space="preserve"> PAGEREF _Toc198296564 \h </w:instrText>
+              <w:instrText xml:space="preserve"> PAGEREF _Toc198331812 \h </w:instrText>
             </w:r>
             <w:r>
               <w:rPr>
@@ -1933,7 +1951,7 @@
               <w14:ligatures w14:val="standardContextual"/>
             </w:rPr>
           </w:pPr>
-          <w:hyperlink w:anchor="_Toc198296565" w:history="1">
+          <w:hyperlink w:anchor="_Toc198331813" w:history="1">
             <w:r>
               <w:rPr>
                 <w:rStyle w:val="Hyperlink"/>
@@ -1960,7 +1978,7 @@
                 <w:noProof/>
                 <w:webHidden/>
               </w:rPr>
-              <w:instrText xml:space="preserve"> PAGEREF _Toc198296565 \h </w:instrText>
+              <w:instrText xml:space="preserve"> PAGEREF _Toc198331813 \h </w:instrText>
             </w:r>
             <w:r>
               <w:rPr>
@@ -2007,7 +2025,7 @@
               <w14:ligatures w14:val="standardContextual"/>
             </w:rPr>
           </w:pPr>
-          <w:hyperlink w:anchor="_Toc198296566" w:history="1">
+          <w:hyperlink w:anchor="_Toc198331814" w:history="1">
             <w:r>
               <w:rPr>
                 <w:rStyle w:val="Hyperlink"/>
@@ -2034,7 +2052,7 @@
                 <w:noProof/>
                 <w:webHidden/>
               </w:rPr>
-              <w:instrText xml:space="preserve"> PAGEREF _Toc198296566 \h </w:instrText>
+              <w:instrText xml:space="preserve"> PAGEREF _Toc198331814 \h </w:instrText>
             </w:r>
             <w:r>
               <w:rPr>
@@ -2081,7 +2099,7 @@
               <w14:ligatures w14:val="standardContextual"/>
             </w:rPr>
           </w:pPr>
-          <w:hyperlink w:anchor="_Toc198296567" w:history="1">
+          <w:hyperlink w:anchor="_Toc198331815" w:history="1">
             <w:r>
               <w:rPr>
                 <w:rStyle w:val="Hyperlink"/>
@@ -2108,7 +2126,7 @@
                 <w:noProof/>
                 <w:webHidden/>
               </w:rPr>
-              <w:instrText xml:space="preserve"> PAGEREF _Toc198296567 \h </w:instrText>
+              <w:instrText xml:space="preserve"> PAGEREF _Toc198331815 \h </w:instrText>
             </w:r>
             <w:r>
               <w:rPr>
@@ -2155,7 +2173,7 @@
               <w14:ligatures w14:val="standardContextual"/>
             </w:rPr>
           </w:pPr>
-          <w:hyperlink w:anchor="_Toc198296568" w:history="1">
+          <w:hyperlink w:anchor="_Toc198331816" w:history="1">
             <w:r>
               <w:rPr>
                 <w:rStyle w:val="Hyperlink"/>
@@ -2182,7 +2200,7 @@
                 <w:noProof/>
                 <w:webHidden/>
               </w:rPr>
-              <w:instrText xml:space="preserve"> PAGEREF _Toc198296568 \h </w:instrText>
+              <w:instrText xml:space="preserve"> PAGEREF _Toc198331816 \h </w:instrText>
             </w:r>
             <w:r>
               <w:rPr>
@@ -2229,7 +2247,7 @@
               <w14:ligatures w14:val="standardContextual"/>
             </w:rPr>
           </w:pPr>
-          <w:hyperlink w:anchor="_Toc198296569" w:history="1">
+          <w:hyperlink w:anchor="_Toc198331817" w:history="1">
             <w:r>
               <w:rPr>
                 <w:rStyle w:val="Hyperlink"/>
@@ -2256,7 +2274,7 @@
                 <w:noProof/>
                 <w:webHidden/>
               </w:rPr>
-              <w:instrText xml:space="preserve"> PAGEREF _Toc198296569 \h </w:instrText>
+              <w:instrText xml:space="preserve"> PAGEREF _Toc198331817 \h </w:instrText>
             </w:r>
             <w:r>
               <w:rPr>
@@ -2277,6 +2295,746 @@
                 <w:webHidden/>
               </w:rPr>
               <w:t>10</w:t>
+            </w:r>
+            <w:r>
+              <w:rPr>
+                <w:noProof/>
+                <w:webHidden/>
+              </w:rPr>
+              <w:fldChar w:fldCharType="end"/>
+            </w:r>
+          </w:hyperlink>
+        </w:p>
+        <w:p>
+          <w:pPr>
+            <w:pStyle w:val="Verzeichnis2"/>
+            <w:tabs>
+              <w:tab w:val="right" w:leader="dot" w:pos="9062"/>
+            </w:tabs>
+            <w:rPr>
+              <w:rFonts w:eastAsiaTheme="minorEastAsia"/>
+              <w:noProof/>
+              <w:kern w:val="2"/>
+              <w:sz w:val="24"/>
+              <w:szCs w:val="24"/>
+              <w:lang w:val="de-AT" w:eastAsia="de-AT"/>
+              <w14:ligatures w14:val="standardContextual"/>
+            </w:rPr>
+          </w:pPr>
+          <w:hyperlink w:anchor="_Toc198331818" w:history="1">
+            <w:r>
+              <w:rPr>
+                <w:rStyle w:val="Hyperlink"/>
+                <w:noProof/>
+              </w:rPr>
+              <w:t>Administrator</w:t>
+            </w:r>
+            <w:r>
+              <w:rPr>
+                <w:noProof/>
+                <w:webHidden/>
+              </w:rPr>
+              <w:tab/>
+            </w:r>
+            <w:r>
+              <w:rPr>
+                <w:noProof/>
+                <w:webHidden/>
+              </w:rPr>
+              <w:fldChar w:fldCharType="begin"/>
+            </w:r>
+            <w:r>
+              <w:rPr>
+                <w:noProof/>
+                <w:webHidden/>
+              </w:rPr>
+              <w:instrText xml:space="preserve"> PAGEREF _Toc198331818 \h </w:instrText>
+            </w:r>
+            <w:r>
+              <w:rPr>
+                <w:noProof/>
+                <w:webHidden/>
+              </w:rPr>
+            </w:r>
+            <w:r>
+              <w:rPr>
+                <w:noProof/>
+                <w:webHidden/>
+              </w:rPr>
+              <w:fldChar w:fldCharType="separate"/>
+            </w:r>
+            <w:r>
+              <w:rPr>
+                <w:noProof/>
+                <w:webHidden/>
+              </w:rPr>
+              <w:t>10</w:t>
+            </w:r>
+            <w:r>
+              <w:rPr>
+                <w:noProof/>
+                <w:webHidden/>
+              </w:rPr>
+              <w:fldChar w:fldCharType="end"/>
+            </w:r>
+          </w:hyperlink>
+        </w:p>
+        <w:p>
+          <w:pPr>
+            <w:pStyle w:val="Verzeichnis3"/>
+            <w:tabs>
+              <w:tab w:val="right" w:leader="dot" w:pos="9062"/>
+            </w:tabs>
+            <w:rPr>
+              <w:rFonts w:eastAsiaTheme="minorEastAsia"/>
+              <w:noProof/>
+              <w:kern w:val="2"/>
+              <w:sz w:val="24"/>
+              <w:szCs w:val="24"/>
+              <w:lang w:val="de-AT" w:eastAsia="de-AT"/>
+              <w14:ligatures w14:val="standardContextual"/>
+            </w:rPr>
+          </w:pPr>
+          <w:hyperlink w:anchor="_Toc198331819" w:history="1">
+            <w:r>
+              <w:rPr>
+                <w:rStyle w:val="Hyperlink"/>
+                <w:noProof/>
+              </w:rPr>
+              <w:t>Listenansichten - allgemein</w:t>
+            </w:r>
+            <w:r>
+              <w:rPr>
+                <w:noProof/>
+                <w:webHidden/>
+              </w:rPr>
+              <w:tab/>
+            </w:r>
+            <w:r>
+              <w:rPr>
+                <w:noProof/>
+                <w:webHidden/>
+              </w:rPr>
+              <w:fldChar w:fldCharType="begin"/>
+            </w:r>
+            <w:r>
+              <w:rPr>
+                <w:noProof/>
+                <w:webHidden/>
+              </w:rPr>
+              <w:instrText xml:space="preserve"> PAGEREF _Toc198331819 \h </w:instrText>
+            </w:r>
+            <w:r>
+              <w:rPr>
+                <w:noProof/>
+                <w:webHidden/>
+              </w:rPr>
+            </w:r>
+            <w:r>
+              <w:rPr>
+                <w:noProof/>
+                <w:webHidden/>
+              </w:rPr>
+              <w:fldChar w:fldCharType="separate"/>
+            </w:r>
+            <w:r>
+              <w:rPr>
+                <w:noProof/>
+                <w:webHidden/>
+              </w:rPr>
+              <w:t>10</w:t>
+            </w:r>
+            <w:r>
+              <w:rPr>
+                <w:noProof/>
+                <w:webHidden/>
+              </w:rPr>
+              <w:fldChar w:fldCharType="end"/>
+            </w:r>
+          </w:hyperlink>
+        </w:p>
+        <w:p>
+          <w:pPr>
+            <w:pStyle w:val="Verzeichnis3"/>
+            <w:tabs>
+              <w:tab w:val="right" w:leader="dot" w:pos="9062"/>
+            </w:tabs>
+            <w:rPr>
+              <w:rFonts w:eastAsiaTheme="minorEastAsia"/>
+              <w:noProof/>
+              <w:kern w:val="2"/>
+              <w:sz w:val="24"/>
+              <w:szCs w:val="24"/>
+              <w:lang w:val="de-AT" w:eastAsia="de-AT"/>
+              <w14:ligatures w14:val="standardContextual"/>
+            </w:rPr>
+          </w:pPr>
+          <w:hyperlink w:anchor="_Toc198331820" w:history="1">
+            <w:r>
+              <w:rPr>
+                <w:rStyle w:val="Hyperlink"/>
+                <w:noProof/>
+              </w:rPr>
+              <w:t>Benutzerliste</w:t>
+            </w:r>
+            <w:r>
+              <w:rPr>
+                <w:noProof/>
+                <w:webHidden/>
+              </w:rPr>
+              <w:tab/>
+            </w:r>
+            <w:r>
+              <w:rPr>
+                <w:noProof/>
+                <w:webHidden/>
+              </w:rPr>
+              <w:fldChar w:fldCharType="begin"/>
+            </w:r>
+            <w:r>
+              <w:rPr>
+                <w:noProof/>
+                <w:webHidden/>
+              </w:rPr>
+              <w:instrText xml:space="preserve"> PAGEREF _Toc198331820 \h </w:instrText>
+            </w:r>
+            <w:r>
+              <w:rPr>
+                <w:noProof/>
+                <w:webHidden/>
+              </w:rPr>
+            </w:r>
+            <w:r>
+              <w:rPr>
+                <w:noProof/>
+                <w:webHidden/>
+              </w:rPr>
+              <w:fldChar w:fldCharType="separate"/>
+            </w:r>
+            <w:r>
+              <w:rPr>
+                <w:noProof/>
+                <w:webHidden/>
+              </w:rPr>
+              <w:t>10</w:t>
+            </w:r>
+            <w:r>
+              <w:rPr>
+                <w:noProof/>
+                <w:webHidden/>
+              </w:rPr>
+              <w:fldChar w:fldCharType="end"/>
+            </w:r>
+          </w:hyperlink>
+        </w:p>
+        <w:p>
+          <w:pPr>
+            <w:pStyle w:val="Verzeichnis3"/>
+            <w:tabs>
+              <w:tab w:val="right" w:leader="dot" w:pos="9062"/>
+            </w:tabs>
+            <w:rPr>
+              <w:rFonts w:eastAsiaTheme="minorEastAsia"/>
+              <w:noProof/>
+              <w:kern w:val="2"/>
+              <w:sz w:val="24"/>
+              <w:szCs w:val="24"/>
+              <w:lang w:val="de-AT" w:eastAsia="de-AT"/>
+              <w14:ligatures w14:val="standardContextual"/>
+            </w:rPr>
+          </w:pPr>
+          <w:hyperlink w:anchor="_Toc198331821" w:history="1">
+            <w:r>
+              <w:rPr>
+                <w:rStyle w:val="Hyperlink"/>
+                <w:noProof/>
+              </w:rPr>
+              <w:t>Produktliste</w:t>
+            </w:r>
+            <w:r>
+              <w:rPr>
+                <w:noProof/>
+                <w:webHidden/>
+              </w:rPr>
+              <w:tab/>
+            </w:r>
+            <w:r>
+              <w:rPr>
+                <w:noProof/>
+                <w:webHidden/>
+              </w:rPr>
+              <w:fldChar w:fldCharType="begin"/>
+            </w:r>
+            <w:r>
+              <w:rPr>
+                <w:noProof/>
+                <w:webHidden/>
+              </w:rPr>
+              <w:instrText xml:space="preserve"> PAGEREF _Toc198331821 \h </w:instrText>
+            </w:r>
+            <w:r>
+              <w:rPr>
+                <w:noProof/>
+                <w:webHidden/>
+              </w:rPr>
+            </w:r>
+            <w:r>
+              <w:rPr>
+                <w:noProof/>
+                <w:webHidden/>
+              </w:rPr>
+              <w:fldChar w:fldCharType="separate"/>
+            </w:r>
+            <w:r>
+              <w:rPr>
+                <w:noProof/>
+                <w:webHidden/>
+              </w:rPr>
+              <w:t>11</w:t>
+            </w:r>
+            <w:r>
+              <w:rPr>
+                <w:noProof/>
+                <w:webHidden/>
+              </w:rPr>
+              <w:fldChar w:fldCharType="end"/>
+            </w:r>
+          </w:hyperlink>
+        </w:p>
+        <w:p>
+          <w:pPr>
+            <w:pStyle w:val="Verzeichnis3"/>
+            <w:tabs>
+              <w:tab w:val="right" w:leader="dot" w:pos="9062"/>
+            </w:tabs>
+            <w:rPr>
+              <w:rFonts w:eastAsiaTheme="minorEastAsia"/>
+              <w:noProof/>
+              <w:kern w:val="2"/>
+              <w:sz w:val="24"/>
+              <w:szCs w:val="24"/>
+              <w:lang w:val="de-AT" w:eastAsia="de-AT"/>
+              <w14:ligatures w14:val="standardContextual"/>
+            </w:rPr>
+          </w:pPr>
+          <w:hyperlink w:anchor="_Toc198331822" w:history="1">
+            <w:r>
+              <w:rPr>
+                <w:rStyle w:val="Hyperlink"/>
+                <w:noProof/>
+              </w:rPr>
+              <w:t>Liste der Bestellungen</w:t>
+            </w:r>
+            <w:r>
+              <w:rPr>
+                <w:noProof/>
+                <w:webHidden/>
+              </w:rPr>
+              <w:tab/>
+            </w:r>
+            <w:r>
+              <w:rPr>
+                <w:noProof/>
+                <w:webHidden/>
+              </w:rPr>
+              <w:fldChar w:fldCharType="begin"/>
+            </w:r>
+            <w:r>
+              <w:rPr>
+                <w:noProof/>
+                <w:webHidden/>
+              </w:rPr>
+              <w:instrText xml:space="preserve"> PAGEREF _Toc198331822 \h </w:instrText>
+            </w:r>
+            <w:r>
+              <w:rPr>
+                <w:noProof/>
+                <w:webHidden/>
+              </w:rPr>
+            </w:r>
+            <w:r>
+              <w:rPr>
+                <w:noProof/>
+                <w:webHidden/>
+              </w:rPr>
+              <w:fldChar w:fldCharType="separate"/>
+            </w:r>
+            <w:r>
+              <w:rPr>
+                <w:noProof/>
+                <w:webHidden/>
+              </w:rPr>
+              <w:t>11</w:t>
+            </w:r>
+            <w:r>
+              <w:rPr>
+                <w:noProof/>
+                <w:webHidden/>
+              </w:rPr>
+              <w:fldChar w:fldCharType="end"/>
+            </w:r>
+          </w:hyperlink>
+        </w:p>
+        <w:p>
+          <w:pPr>
+            <w:pStyle w:val="Verzeichnis3"/>
+            <w:tabs>
+              <w:tab w:val="right" w:leader="dot" w:pos="9062"/>
+            </w:tabs>
+            <w:rPr>
+              <w:rFonts w:eastAsiaTheme="minorEastAsia"/>
+              <w:noProof/>
+              <w:kern w:val="2"/>
+              <w:sz w:val="24"/>
+              <w:szCs w:val="24"/>
+              <w:lang w:val="de-AT" w:eastAsia="de-AT"/>
+              <w14:ligatures w14:val="standardContextual"/>
+            </w:rPr>
+          </w:pPr>
+          <w:hyperlink w:anchor="_Toc198331823" w:history="1">
+            <w:r>
+              <w:rPr>
+                <w:rStyle w:val="Hyperlink"/>
+                <w:noProof/>
+              </w:rPr>
+              <w:t>Detailansicht – allgemein</w:t>
+            </w:r>
+            <w:r>
+              <w:rPr>
+                <w:noProof/>
+                <w:webHidden/>
+              </w:rPr>
+              <w:tab/>
+            </w:r>
+            <w:r>
+              <w:rPr>
+                <w:noProof/>
+                <w:webHidden/>
+              </w:rPr>
+              <w:fldChar w:fldCharType="begin"/>
+            </w:r>
+            <w:r>
+              <w:rPr>
+                <w:noProof/>
+                <w:webHidden/>
+              </w:rPr>
+              <w:instrText xml:space="preserve"> PAGEREF _Toc198331823 \h </w:instrText>
+            </w:r>
+            <w:r>
+              <w:rPr>
+                <w:noProof/>
+                <w:webHidden/>
+              </w:rPr>
+            </w:r>
+            <w:r>
+              <w:rPr>
+                <w:noProof/>
+                <w:webHidden/>
+              </w:rPr>
+              <w:fldChar w:fldCharType="separate"/>
+            </w:r>
+            <w:r>
+              <w:rPr>
+                <w:noProof/>
+                <w:webHidden/>
+              </w:rPr>
+              <w:t>11</w:t>
+            </w:r>
+            <w:r>
+              <w:rPr>
+                <w:noProof/>
+                <w:webHidden/>
+              </w:rPr>
+              <w:fldChar w:fldCharType="end"/>
+            </w:r>
+          </w:hyperlink>
+        </w:p>
+        <w:p>
+          <w:pPr>
+            <w:pStyle w:val="Verzeichnis3"/>
+            <w:tabs>
+              <w:tab w:val="right" w:leader="dot" w:pos="9062"/>
+            </w:tabs>
+            <w:rPr>
+              <w:rFonts w:eastAsiaTheme="minorEastAsia"/>
+              <w:noProof/>
+              <w:kern w:val="2"/>
+              <w:sz w:val="24"/>
+              <w:szCs w:val="24"/>
+              <w:lang w:val="de-AT" w:eastAsia="de-AT"/>
+              <w14:ligatures w14:val="standardContextual"/>
+            </w:rPr>
+          </w:pPr>
+          <w:hyperlink w:anchor="_Toc198331824" w:history="1">
+            <w:r>
+              <w:rPr>
+                <w:rStyle w:val="Hyperlink"/>
+                <w:noProof/>
+              </w:rPr>
+              <w:t>Details - Benutzer</w:t>
+            </w:r>
+            <w:r>
+              <w:rPr>
+                <w:noProof/>
+                <w:webHidden/>
+              </w:rPr>
+              <w:tab/>
+            </w:r>
+            <w:r>
+              <w:rPr>
+                <w:noProof/>
+                <w:webHidden/>
+              </w:rPr>
+              <w:fldChar w:fldCharType="begin"/>
+            </w:r>
+            <w:r>
+              <w:rPr>
+                <w:noProof/>
+                <w:webHidden/>
+              </w:rPr>
+              <w:instrText xml:space="preserve"> PAGEREF _Toc198331824 \h </w:instrText>
+            </w:r>
+            <w:r>
+              <w:rPr>
+                <w:noProof/>
+                <w:webHidden/>
+              </w:rPr>
+            </w:r>
+            <w:r>
+              <w:rPr>
+                <w:noProof/>
+                <w:webHidden/>
+              </w:rPr>
+              <w:fldChar w:fldCharType="separate"/>
+            </w:r>
+            <w:r>
+              <w:rPr>
+                <w:noProof/>
+                <w:webHidden/>
+              </w:rPr>
+              <w:t>11</w:t>
+            </w:r>
+            <w:r>
+              <w:rPr>
+                <w:noProof/>
+                <w:webHidden/>
+              </w:rPr>
+              <w:fldChar w:fldCharType="end"/>
+            </w:r>
+          </w:hyperlink>
+        </w:p>
+        <w:p>
+          <w:pPr>
+            <w:pStyle w:val="Verzeichnis3"/>
+            <w:tabs>
+              <w:tab w:val="right" w:leader="dot" w:pos="9062"/>
+            </w:tabs>
+            <w:rPr>
+              <w:rFonts w:eastAsiaTheme="minorEastAsia"/>
+              <w:noProof/>
+              <w:kern w:val="2"/>
+              <w:sz w:val="24"/>
+              <w:szCs w:val="24"/>
+              <w:lang w:val="de-AT" w:eastAsia="de-AT"/>
+              <w14:ligatures w14:val="standardContextual"/>
+            </w:rPr>
+          </w:pPr>
+          <w:hyperlink w:anchor="_Toc198331825" w:history="1">
+            <w:r>
+              <w:rPr>
+                <w:rStyle w:val="Hyperlink"/>
+                <w:noProof/>
+              </w:rPr>
+              <w:t>Details - Produkte</w:t>
+            </w:r>
+            <w:r>
+              <w:rPr>
+                <w:noProof/>
+                <w:webHidden/>
+              </w:rPr>
+              <w:tab/>
+            </w:r>
+            <w:r>
+              <w:rPr>
+                <w:noProof/>
+                <w:webHidden/>
+              </w:rPr>
+              <w:fldChar w:fldCharType="begin"/>
+            </w:r>
+            <w:r>
+              <w:rPr>
+                <w:noProof/>
+                <w:webHidden/>
+              </w:rPr>
+              <w:instrText xml:space="preserve"> PAGEREF _Toc198331825 \h </w:instrText>
+            </w:r>
+            <w:r>
+              <w:rPr>
+                <w:noProof/>
+                <w:webHidden/>
+              </w:rPr>
+            </w:r>
+            <w:r>
+              <w:rPr>
+                <w:noProof/>
+                <w:webHidden/>
+              </w:rPr>
+              <w:fldChar w:fldCharType="separate"/>
+            </w:r>
+            <w:r>
+              <w:rPr>
+                <w:noProof/>
+                <w:webHidden/>
+              </w:rPr>
+              <w:t>11</w:t>
+            </w:r>
+            <w:r>
+              <w:rPr>
+                <w:noProof/>
+                <w:webHidden/>
+              </w:rPr>
+              <w:fldChar w:fldCharType="end"/>
+            </w:r>
+          </w:hyperlink>
+        </w:p>
+        <w:p>
+          <w:pPr>
+            <w:pStyle w:val="Verzeichnis3"/>
+            <w:tabs>
+              <w:tab w:val="right" w:leader="dot" w:pos="9062"/>
+            </w:tabs>
+            <w:rPr>
+              <w:rFonts w:eastAsiaTheme="minorEastAsia"/>
+              <w:noProof/>
+              <w:kern w:val="2"/>
+              <w:sz w:val="24"/>
+              <w:szCs w:val="24"/>
+              <w:lang w:val="de-AT" w:eastAsia="de-AT"/>
+              <w14:ligatures w14:val="standardContextual"/>
+            </w:rPr>
+          </w:pPr>
+          <w:hyperlink w:anchor="_Toc198331826" w:history="1">
+            <w:r>
+              <w:rPr>
+                <w:rStyle w:val="Hyperlink"/>
+                <w:noProof/>
+              </w:rPr>
+              <w:t>Details – Bestellungen</w:t>
+            </w:r>
+            <w:r>
+              <w:rPr>
+                <w:noProof/>
+                <w:webHidden/>
+              </w:rPr>
+              <w:tab/>
+            </w:r>
+            <w:r>
+              <w:rPr>
+                <w:noProof/>
+                <w:webHidden/>
+              </w:rPr>
+              <w:fldChar w:fldCharType="begin"/>
+            </w:r>
+            <w:r>
+              <w:rPr>
+                <w:noProof/>
+                <w:webHidden/>
+              </w:rPr>
+              <w:instrText xml:space="preserve"> PAGEREF _Toc198331826 \h </w:instrText>
+            </w:r>
+            <w:r>
+              <w:rPr>
+                <w:noProof/>
+                <w:webHidden/>
+              </w:rPr>
+            </w:r>
+            <w:r>
+              <w:rPr>
+                <w:noProof/>
+                <w:webHidden/>
+              </w:rPr>
+              <w:fldChar w:fldCharType="separate"/>
+            </w:r>
+            <w:r>
+              <w:rPr>
+                <w:noProof/>
+                <w:webHidden/>
+              </w:rPr>
+              <w:t>11</w:t>
+            </w:r>
+            <w:r>
+              <w:rPr>
+                <w:noProof/>
+                <w:webHidden/>
+              </w:rPr>
+              <w:fldChar w:fldCharType="end"/>
+            </w:r>
+          </w:hyperlink>
+        </w:p>
+        <w:p>
+          <w:pPr>
+            <w:pStyle w:val="Verzeichnis3"/>
+            <w:tabs>
+              <w:tab w:val="right" w:leader="dot" w:pos="9062"/>
+            </w:tabs>
+            <w:rPr>
+              <w:rFonts w:eastAsiaTheme="minorEastAsia"/>
+              <w:noProof/>
+              <w:kern w:val="2"/>
+              <w:sz w:val="24"/>
+              <w:szCs w:val="24"/>
+              <w:lang w:val="de-AT" w:eastAsia="de-AT"/>
+              <w14:ligatures w14:val="standardContextual"/>
+            </w:rPr>
+          </w:pPr>
+          <w:hyperlink w:anchor="_Toc198331827" w:history="1">
+            <w:r>
+              <w:rPr>
+                <w:rStyle w:val="Hyperlink"/>
+                <w:noProof/>
+              </w:rPr>
+              <w:t>Neue Benutzer / Neue Produkte</w:t>
+            </w:r>
+            <w:r>
+              <w:rPr>
+                <w:noProof/>
+                <w:webHidden/>
+              </w:rPr>
+              <w:tab/>
+            </w:r>
+            <w:r>
+              <w:rPr>
+                <w:noProof/>
+                <w:webHidden/>
+              </w:rPr>
+              <w:fldChar w:fldCharType="begin"/>
+            </w:r>
+            <w:r>
+              <w:rPr>
+                <w:noProof/>
+                <w:webHidden/>
+              </w:rPr>
+              <w:instrText xml:space="preserve"> PAGEREF _Toc198331827 \h </w:instrText>
+            </w:r>
+            <w:r>
+              <w:rPr>
+                <w:noProof/>
+                <w:webHidden/>
+              </w:rPr>
+            </w:r>
+            <w:r>
+              <w:rPr>
+                <w:noProof/>
+                <w:webHidden/>
+              </w:rPr>
+              <w:fldChar w:fldCharType="separate"/>
+            </w:r>
+            <w:r>
+              <w:rPr>
+                <w:noProof/>
+                <w:webHidden/>
+              </w:rPr>
+              <w:t>11</w:t>
             </w:r>
             <w:r>
               <w:rPr>
@@ -2303,7 +3061,7 @@
               <w14:ligatures w14:val="standardContextual"/>
             </w:rPr>
           </w:pPr>
-          <w:hyperlink w:anchor="_Toc198296570" w:history="1">
+          <w:hyperlink w:anchor="_Toc198331828" w:history="1">
             <w:r>
               <w:rPr>
                 <w:rStyle w:val="Hyperlink"/>
@@ -2330,7 +3088,7 @@
                 <w:noProof/>
                 <w:webHidden/>
               </w:rPr>
-              <w:instrText xml:space="preserve"> PAGEREF _Toc198296570 \h </w:instrText>
+              <w:instrText xml:space="preserve"> PAGEREF _Toc198331828 \h </w:instrText>
             </w:r>
             <w:r>
               <w:rPr>
@@ -2350,7 +3108,7 @@
                 <w:noProof/>
                 <w:webHidden/>
               </w:rPr>
-              <w:t>10</w:t>
+              <w:t>11</w:t>
             </w:r>
             <w:r>
               <w:rPr>
@@ -2377,7 +3135,7 @@
               <w14:ligatures w14:val="standardContextual"/>
             </w:rPr>
           </w:pPr>
-          <w:hyperlink w:anchor="_Toc198296571" w:history="1">
+          <w:hyperlink w:anchor="_Toc198331829" w:history="1">
             <w:r>
               <w:rPr>
                 <w:rStyle w:val="Hyperlink"/>
@@ -2404,7 +3162,7 @@
                 <w:noProof/>
                 <w:webHidden/>
               </w:rPr>
-              <w:instrText xml:space="preserve"> PAGEREF _Toc198296571 \h </w:instrText>
+              <w:instrText xml:space="preserve"> PAGEREF _Toc198331829 \h </w:instrText>
             </w:r>
             <w:r>
               <w:rPr>
@@ -2424,81 +3182,7 @@
                 <w:noProof/>
                 <w:webHidden/>
               </w:rPr>
-              <w:t>10</w:t>
-            </w:r>
-            <w:r>
-              <w:rPr>
-                <w:noProof/>
-                <w:webHidden/>
-              </w:rPr>
-              <w:fldChar w:fldCharType="end"/>
-            </w:r>
-          </w:hyperlink>
-        </w:p>
-        <w:p>
-          <w:pPr>
-            <w:pStyle w:val="Verzeichnis2"/>
-            <w:tabs>
-              <w:tab w:val="right" w:leader="dot" w:pos="9062"/>
-            </w:tabs>
-            <w:rPr>
-              <w:rFonts w:eastAsiaTheme="minorEastAsia"/>
-              <w:noProof/>
-              <w:kern w:val="2"/>
-              <w:sz w:val="24"/>
-              <w:szCs w:val="24"/>
-              <w:lang w:val="de-AT" w:eastAsia="de-AT"/>
-              <w14:ligatures w14:val="standardContextual"/>
-            </w:rPr>
-          </w:pPr>
-          <w:hyperlink w:anchor="_Toc198296572" w:history="1">
-            <w:r>
-              <w:rPr>
-                <w:rStyle w:val="Hyperlink"/>
-                <w:noProof/>
-              </w:rPr>
-              <w:t>Endabgabe</w:t>
-            </w:r>
-            <w:r>
-              <w:rPr>
-                <w:noProof/>
-                <w:webHidden/>
-              </w:rPr>
-              <w:tab/>
-            </w:r>
-            <w:r>
-              <w:rPr>
-                <w:noProof/>
-                <w:webHidden/>
-              </w:rPr>
-              <w:fldChar w:fldCharType="begin"/>
-            </w:r>
-            <w:r>
-              <w:rPr>
-                <w:noProof/>
-                <w:webHidden/>
-              </w:rPr>
-              <w:instrText xml:space="preserve"> PAGEREF _Toc198296572 \h </w:instrText>
-            </w:r>
-            <w:r>
-              <w:rPr>
-                <w:noProof/>
-                <w:webHidden/>
-              </w:rPr>
-            </w:r>
-            <w:r>
-              <w:rPr>
-                <w:noProof/>
-                <w:webHidden/>
-              </w:rPr>
-              <w:fldChar w:fldCharType="separate"/>
-            </w:r>
-            <w:r>
-              <w:rPr>
-                <w:noProof/>
-                <w:webHidden/>
-              </w:rPr>
-              <w:t>10</w:t>
+              <w:t>11</w:t>
             </w:r>
             <w:r>
               <w:rPr>
@@ -2536,7 +3220,7 @@
       <w:pPr>
         <w:pStyle w:val="berschrift1"/>
       </w:pPr>
-      <w:bookmarkStart w:id="0" w:name="_Toc198296540"/>
+      <w:bookmarkStart w:id="0" w:name="_Toc198331788"/>
       <w:r>
         <w:lastRenderedPageBreak/>
         <w:t>Projektbeschreibung</w:t>
@@ -2547,7 +3231,7 @@
       <w:pPr>
         <w:pStyle w:val="berschrift2"/>
       </w:pPr>
-      <w:bookmarkStart w:id="1" w:name="_Toc198296541"/>
+      <w:bookmarkStart w:id="1" w:name="_Toc198331789"/>
       <w:r>
         <w:t>Anwendung / Scope</w:t>
       </w:r>
@@ -2870,7 +3554,7 @@
       <w:pPr>
         <w:pStyle w:val="berschrift2"/>
       </w:pPr>
-      <w:bookmarkStart w:id="3" w:name="_Toc198296542"/>
+      <w:bookmarkStart w:id="3" w:name="_Toc198331790"/>
       <w:r>
         <w:t>Out-off Scope</w:t>
       </w:r>
@@ -3008,7 +3692,7 @@
       <w:pPr>
         <w:pStyle w:val="berschrift1"/>
       </w:pPr>
-      <w:bookmarkStart w:id="4" w:name="_Toc198296543"/>
+      <w:bookmarkStart w:id="4" w:name="_Toc198331791"/>
       <w:r>
         <w:lastRenderedPageBreak/>
         <w:t>Ressourcen</w:t>
@@ -3068,7 +3752,7 @@
         <w:pStyle w:val="berschrift1"/>
       </w:pPr>
       <w:bookmarkStart w:id="5" w:name="_Ref198123789"/>
-      <w:bookmarkStart w:id="6" w:name="_Toc198296544"/>
+      <w:bookmarkStart w:id="6" w:name="_Toc198331792"/>
       <w:r>
         <w:t>Benutzerrollen</w:t>
       </w:r>
@@ -3128,7 +3812,7 @@
         <w:pStyle w:val="berschrift1"/>
       </w:pPr>
       <w:bookmarkStart w:id="7" w:name="_Ref198123838"/>
-      <w:bookmarkStart w:id="8" w:name="_Toc198296545"/>
+      <w:bookmarkStart w:id="8" w:name="_Toc198331793"/>
       <w:r>
         <w:t>User Stories</w:t>
       </w:r>
@@ -3139,7 +3823,7 @@
       <w:pPr>
         <w:pStyle w:val="berschrift2"/>
       </w:pPr>
-      <w:bookmarkStart w:id="9" w:name="_Toc198296546"/>
+      <w:bookmarkStart w:id="9" w:name="_Toc198331794"/>
       <w:r>
         <w:t xml:space="preserve">Nicht </w:t>
       </w:r>
@@ -3273,7 +3957,7 @@
       <w:pPr>
         <w:pStyle w:val="berschrift2"/>
       </w:pPr>
-      <w:bookmarkStart w:id="10" w:name="_Toc198296547"/>
+      <w:bookmarkStart w:id="10" w:name="_Toc198331795"/>
       <w:r>
         <w:t>R</w:t>
       </w:r>
@@ -3353,7 +4037,7 @@
       <w:pPr>
         <w:pStyle w:val="berschrift2"/>
       </w:pPr>
-      <w:bookmarkStart w:id="11" w:name="_Toc198296548"/>
+      <w:bookmarkStart w:id="11" w:name="_Toc198331796"/>
       <w:r>
         <w:t>Administrator (</w:t>
       </w:r>
@@ -3412,13 +4096,12 @@
         </w:numPr>
       </w:pPr>
       <w:r>
-        <w:t xml:space="preserve">Als Administrator </w:t>
-      </w:r>
-      <w:proofErr w:type="gramStart"/>
-      <w:r>
-        <w:t>möchte</w:t>
-      </w:r>
-      <w:proofErr w:type="gramEnd"/>
+        <w:lastRenderedPageBreak/>
+        <w:t>Als Administrator möchte</w:t>
+      </w:r>
+      <w:r>
+        <w:t xml:space="preserve"> ich</w:t>
+      </w:r>
       <w:r>
         <w:t xml:space="preserve"> </w:t>
       </w:r>
@@ -3435,11 +4118,13 @@
         </w:numPr>
       </w:pPr>
       <w:r>
-        <w:lastRenderedPageBreak/>
-        <w:t>Als Administrator möchte ich die</w:t>
-      </w:r>
-      <w:r>
-        <w:t>se Daten</w:t>
+        <w:t xml:space="preserve">Als Administrator möchte ich </w:t>
+      </w:r>
+      <w:r>
+        <w:t xml:space="preserve">die </w:t>
+      </w:r>
+      <w:r>
+        <w:t>Daten</w:t>
       </w:r>
       <w:r>
         <w:t xml:space="preserve"> der User </w:t>
@@ -3517,13 +4202,7 @@
         <w:t xml:space="preserve">Als Administrator möchte ich die Sichtbarkeit </w:t>
       </w:r>
       <w:r>
-        <w:t>(</w:t>
-      </w:r>
-      <w:r>
-        <w:t>deaktivieren/aktivieren</w:t>
-      </w:r>
-      <w:r>
-        <w:t xml:space="preserve">) </w:t>
+        <w:t xml:space="preserve">(deaktivieren/aktivieren) </w:t>
       </w:r>
       <w:r>
         <w:t>von Produkten steuern können (Produkte, die sich nicht mehr auf der Karte befinden oder Produkte, die noch nicht im zum Verkauf stehen, sollen nicht angezeigt werden</w:t>
@@ -3538,7 +4217,7 @@
       <w:pPr>
         <w:pStyle w:val="berschrift2"/>
       </w:pPr>
-      <w:bookmarkStart w:id="13" w:name="_Toc198296549"/>
+      <w:bookmarkStart w:id="13" w:name="_Toc198331797"/>
       <w:r>
         <w:t>Zusätzliche User Stories</w:t>
       </w:r>
@@ -3565,7 +4244,15 @@
         </w:numPr>
       </w:pPr>
       <w:r>
-        <w:t>Es muss (in Bezug auf http-Codes) sinnvolles Errorhandling und für Menschenlesbare Fehlermeldungen implementiert sein.</w:t>
+        <w:t xml:space="preserve">Es muss (in Bezug auf http-Codes) sinnvolles </w:t>
+      </w:r>
+      <w:proofErr w:type="spellStart"/>
+      <w:r>
+        <w:t>Errorhandling</w:t>
+      </w:r>
+      <w:proofErr w:type="spellEnd"/>
+      <w:r>
+        <w:t xml:space="preserve"> und für Menschenlesbare Fehlermeldungen implementiert sein.</w:t>
       </w:r>
     </w:p>
     <w:p>
@@ -3577,66 +4264,7 @@
         </w:numPr>
       </w:pPr>
       <w:r>
-        <w:t>Authentifizierung und Autorisierung mit dem Backend über JWT müssen</w:t>
-      </w:r>
-      <w:r>
-        <w:t xml:space="preserve"> </w:t>
-      </w:r>
-      <w:r>
-        <w:t>implementiert sein</w:t>
-      </w:r>
-    </w:p>
-    <w:p/>
-    <w:p>
-      <w:pPr>
-        <w:rPr>
-          <w:highlight w:val="yellow"/>
-        </w:rPr>
-      </w:pPr>
-      <w:r>
-        <w:rPr>
-          <w:highlight w:val="yellow"/>
-        </w:rPr>
-        <w:t>Anmerkung:</w:t>
-      </w:r>
-    </w:p>
-    <w:p>
-      <w:r>
-        <w:rPr>
-          <w:highlight w:val="yellow"/>
-        </w:rPr>
-        <w:t xml:space="preserve">Im Gesamten Dokument werden Anforderungen / </w:t>
-      </w:r>
-      <w:proofErr w:type="gramStart"/>
-      <w:r>
-        <w:rPr>
-          <w:highlight w:val="yellow"/>
-        </w:rPr>
-        <w:t>Features</w:t>
-      </w:r>
-      <w:proofErr w:type="gramEnd"/>
-      <w:r>
-        <w:rPr>
-          <w:highlight w:val="yellow"/>
-        </w:rPr>
-        <w:t xml:space="preserve"> die keine Basisfunktionalität darstellen </w:t>
-      </w:r>
-      <w:proofErr w:type="gramStart"/>
-      <w:r>
-        <w:rPr>
-          <w:highlight w:val="yellow"/>
-        </w:rPr>
-        <w:t>mit  (</w:t>
-      </w:r>
-      <w:proofErr w:type="gramEnd"/>
-      <w:r>
-        <w:rPr>
-          <w:highlight w:val="yellow"/>
-        </w:rPr>
-        <w:t>C) – Could / Challange – gekennzeichnet.</w:t>
-      </w:r>
-      <w:r>
-        <w:t xml:space="preserve"> </w:t>
+        <w:t>Authentifizierung und Autorisierung mit dem Backend über JWT müssen implementiert sein</w:t>
       </w:r>
     </w:p>
     <w:p/>
@@ -3660,7 +4288,7 @@
       <w:pPr>
         <w:pStyle w:val="berschrift1"/>
       </w:pPr>
-      <w:bookmarkStart w:id="15" w:name="_Toc198296550"/>
+      <w:bookmarkStart w:id="15" w:name="_Toc198331798"/>
       <w:r>
         <w:lastRenderedPageBreak/>
         <w:t>Funktionales</w:t>
@@ -3678,7 +4306,7 @@
       <w:pPr>
         <w:pStyle w:val="berschrift2"/>
       </w:pPr>
-      <w:bookmarkStart w:id="16" w:name="_Toc198296551"/>
+      <w:bookmarkStart w:id="16" w:name="_Toc198331799"/>
       <w:r>
         <w:t>Startseite</w:t>
       </w:r>
@@ -3712,7 +4340,15 @@
         <w:t>t</w:t>
       </w:r>
       <w:r>
-        <w:t>o oder ein Carousel aus Fotos geben. Die Entscheidung wird im Zuge der Implementierung getroffen.</w:t>
+        <w:t xml:space="preserve">o oder ein </w:t>
+      </w:r>
+      <w:proofErr w:type="spellStart"/>
+      <w:r>
+        <w:t>Carousel</w:t>
+      </w:r>
+      <w:proofErr w:type="spellEnd"/>
+      <w:r>
+        <w:t xml:space="preserve"> aus Fotos geben. Die Entscheidung wird im Zuge der Implementierung getroffen.</w:t>
       </w:r>
     </w:p>
     <w:p/>
@@ -3721,7 +4357,7 @@
       <w:pPr>
         <w:pStyle w:val="berschrift2"/>
       </w:pPr>
-      <w:bookmarkStart w:id="17" w:name="_Toc198296552"/>
+      <w:bookmarkStart w:id="17" w:name="_Toc198331800"/>
       <w:r>
         <w:t>N</w:t>
       </w:r>
@@ -3732,7 +4368,23 @@
     </w:p>
     <w:p>
       <w:r>
-        <w:t>Die Navigation besteht aus dem Namen der Pizzeria (In Crust We Trust), eventuell einem Logo sowie rechts</w:t>
+        <w:t xml:space="preserve">Die Navigation besteht aus dem Namen der Pizzeria (In </w:t>
+      </w:r>
+      <w:proofErr w:type="spellStart"/>
+      <w:r>
+        <w:t>Crust</w:t>
+      </w:r>
+      <w:proofErr w:type="spellEnd"/>
+      <w:r>
+        <w:t xml:space="preserve"> </w:t>
+      </w:r>
+      <w:proofErr w:type="spellStart"/>
+      <w:r>
+        <w:t>We</w:t>
+      </w:r>
+      <w:proofErr w:type="spellEnd"/>
+      <w:r>
+        <w:t xml:space="preserve"> Trust), eventuell einem Logo sowie rechts</w:t>
       </w:r>
       <w:r>
         <w:t xml:space="preserve">bündig dem Warenkorb und </w:t>
@@ -3741,7 +4393,15 @@
         <w:t>einem Symbol für User</w:t>
       </w:r>
       <w:r>
-        <w:t xml:space="preserve"> (oder einem Login Buttton)</w:t>
+        <w:t xml:space="preserve"> (oder einem Login </w:t>
+      </w:r>
+      <w:proofErr w:type="spellStart"/>
+      <w:r>
+        <w:t>Buttton</w:t>
+      </w:r>
+      <w:proofErr w:type="spellEnd"/>
+      <w:r>
+        <w:t>)</w:t>
       </w:r>
       <w:r>
         <w:t>. Das detaillierte Design wird im Zuge der Implementierung festgelegt.</w:t>
@@ -3752,7 +4412,7 @@
       <w:pPr>
         <w:pStyle w:val="berschrift3"/>
       </w:pPr>
-      <w:bookmarkStart w:id="18" w:name="_Toc198296553"/>
+      <w:bookmarkStart w:id="18" w:name="_Toc198331801"/>
       <w:r>
         <w:t>Schriftzug / Logo</w:t>
       </w:r>
@@ -3768,7 +4428,7 @@
       <w:pPr>
         <w:pStyle w:val="berschrift3"/>
       </w:pPr>
-      <w:bookmarkStart w:id="19" w:name="_Toc198296554"/>
+      <w:bookmarkStart w:id="19" w:name="_Toc198331802"/>
       <w:r>
         <w:t>Warenkorb</w:t>
       </w:r>
@@ -3787,7 +4447,7 @@
       <w:pPr>
         <w:pStyle w:val="berschrift3"/>
       </w:pPr>
-      <w:bookmarkStart w:id="20" w:name="_Toc198296555"/>
+      <w:bookmarkStart w:id="20" w:name="_Toc198331803"/>
       <w:r>
         <w:t>User Symbol</w:t>
       </w:r>
@@ -3829,7 +4489,7 @@
       <w:pPr>
         <w:pStyle w:val="berschrift2"/>
       </w:pPr>
-      <w:bookmarkStart w:id="21" w:name="_Toc198296556"/>
+      <w:bookmarkStart w:id="21" w:name="_Toc198331804"/>
       <w:r>
         <w:t>Produkte</w:t>
       </w:r>
@@ -3839,7 +4499,7 @@
       <w:pPr>
         <w:pStyle w:val="berschrift3"/>
       </w:pPr>
-      <w:bookmarkStart w:id="22" w:name="_Toc198296557"/>
+      <w:bookmarkStart w:id="22" w:name="_Toc198331805"/>
       <w:r>
         <w:t>Filter</w:t>
       </w:r>
@@ -3895,13 +4555,26 @@
         <w:t xml:space="preserve"> aus einem Button</w:t>
       </w:r>
       <w:r>
-        <w:t xml:space="preserve"> /Offcanvas</w:t>
-      </w:r>
+        <w:t xml:space="preserve"> /</w:t>
+      </w:r>
+      <w:proofErr w:type="spellStart"/>
+      <w:r>
+        <w:t>Offcanvas</w:t>
+      </w:r>
+      <w:proofErr w:type="spellEnd"/>
       <w:r>
         <w:t xml:space="preserve"> (links)</w:t>
       </w:r>
       <w:r>
-        <w:t>, einem Toogle-Button als Filter für vegetarische Produkte</w:t>
+        <w:t xml:space="preserve">, einem </w:t>
+      </w:r>
+      <w:proofErr w:type="spellStart"/>
+      <w:r>
+        <w:t>Toogle</w:t>
+      </w:r>
+      <w:proofErr w:type="spellEnd"/>
+      <w:r>
+        <w:t>-Button als Filter für vegetarische Produkte</w:t>
       </w:r>
       <w:r>
         <w:t xml:space="preserve"> (direkt </w:t>
@@ -3917,18 +4590,47 @@
       <w:r>
         <w:t xml:space="preserve"> einem </w:t>
       </w:r>
+      <w:proofErr w:type="spellStart"/>
       <w:proofErr w:type="gramStart"/>
       <w:r>
-        <w:t>Scrollspy  (</w:t>
+        <w:t>Scrollspy</w:t>
+      </w:r>
+      <w:proofErr w:type="spellEnd"/>
+      <w:r>
+        <w:t xml:space="preserve">  (</w:t>
       </w:r>
       <w:proofErr w:type="gramEnd"/>
       <w:r>
-        <w:t>über den Rest der Breite). Mittels Offcanvas und Scrollspy ist ein Sprung zu einen bestimmten Produktkategorie möglich.</w:t>
-      </w:r>
-    </w:p>
-    <w:p>
-      <w:r>
-        <w:t>Auf kleine Displays verschwindet der Scrollspy.</w:t>
+        <w:t xml:space="preserve">über den Rest der Breite). Mittels </w:t>
+      </w:r>
+      <w:proofErr w:type="spellStart"/>
+      <w:r>
+        <w:t>Offcanvas</w:t>
+      </w:r>
+      <w:proofErr w:type="spellEnd"/>
+      <w:r>
+        <w:t xml:space="preserve"> und </w:t>
+      </w:r>
+      <w:proofErr w:type="spellStart"/>
+      <w:r>
+        <w:t>Scrollspy</w:t>
+      </w:r>
+      <w:proofErr w:type="spellEnd"/>
+      <w:r>
+        <w:t xml:space="preserve"> ist ein Sprung zu einen bestimmten Produktkategorie möglich.</w:t>
+      </w:r>
+    </w:p>
+    <w:p>
+      <w:r>
+        <w:t xml:space="preserve">Auf kleine Displays verschwindet der </w:t>
+      </w:r>
+      <w:proofErr w:type="spellStart"/>
+      <w:r>
+        <w:t>Scrollspy</w:t>
+      </w:r>
+      <w:proofErr w:type="spellEnd"/>
+      <w:r>
+        <w:t>.</w:t>
       </w:r>
     </w:p>
     <w:p/>
@@ -3936,7 +4638,7 @@
       <w:pPr>
         <w:pStyle w:val="berschrift3"/>
       </w:pPr>
-      <w:bookmarkStart w:id="23" w:name="_Toc198296558"/>
+      <w:bookmarkStart w:id="23" w:name="_Toc198331806"/>
       <w:r>
         <w:lastRenderedPageBreak/>
         <w:t>Produktauswahl</w:t>
@@ -3983,7 +4685,15 @@
         </w:numPr>
       </w:pPr>
       <w:r>
-        <w:t>Produktname + Symbol für vegetarisch + (i)nformationssymbol für Absprung zu auf Detailseite</w:t>
+        <w:t>Produktname + Symbol für vegetarisch + (i)</w:t>
+      </w:r>
+      <w:proofErr w:type="spellStart"/>
+      <w:r>
+        <w:t>nformationssymbol</w:t>
+      </w:r>
+      <w:proofErr w:type="spellEnd"/>
+      <w:r>
+        <w:t xml:space="preserve"> für Absprung zu auf Detailseite</w:t>
       </w:r>
     </w:p>
     <w:p>
@@ -4034,7 +4744,15 @@
     <w:p/>
     <w:p>
       <w:r>
-        <w:t>Wird ein Artikel in den Warenkorb gelegt, ändert sie die Menge im Warenkorb beim Symbol in der Navbar.</w:t>
+        <w:t xml:space="preserve">Wird ein Artikel in den Warenkorb gelegt, ändert sie die Menge im Warenkorb beim Symbol in der </w:t>
+      </w:r>
+      <w:proofErr w:type="spellStart"/>
+      <w:r>
+        <w:t>Navbar</w:t>
+      </w:r>
+      <w:proofErr w:type="spellEnd"/>
+      <w:r>
+        <w:t>.</w:t>
       </w:r>
     </w:p>
     <w:p/>
@@ -4123,7 +4841,7 @@
       <w:pPr>
         <w:pStyle w:val="berschrift3"/>
       </w:pPr>
-      <w:bookmarkStart w:id="24" w:name="_Toc198296559"/>
+      <w:bookmarkStart w:id="24" w:name="_Toc198331807"/>
       <w:r>
         <w:t>Produkt</w:t>
       </w:r>
@@ -4134,7 +4852,31 @@
     </w:p>
     <w:p>
       <w:r>
-        <w:t>An allen Stellen (z.b. Produkteauwahlseite, Warenkorb, etc.), wo nicht die alle Informationen zum Produkt sichtbar sind, ist über (i)nformationssymbol neben dem Produktnamen ein Absprung auf die Produktdetails möglich.</w:t>
+        <w:t>An allen Stellen (</w:t>
+      </w:r>
+      <w:proofErr w:type="spellStart"/>
+      <w:r>
+        <w:t>z.b.</w:t>
+      </w:r>
+      <w:proofErr w:type="spellEnd"/>
+      <w:r>
+        <w:t xml:space="preserve"> </w:t>
+      </w:r>
+      <w:proofErr w:type="spellStart"/>
+      <w:r>
+        <w:t>Produkteauwahlseite</w:t>
+      </w:r>
+      <w:proofErr w:type="spellEnd"/>
+      <w:r>
+        <w:t>, Warenkorb, etc.), wo nicht die alle Informationen zum Produkt sichtbar sind, ist über (i)</w:t>
+      </w:r>
+      <w:proofErr w:type="spellStart"/>
+      <w:r>
+        <w:t>nformationssymbol</w:t>
+      </w:r>
+      <w:proofErr w:type="spellEnd"/>
+      <w:r>
+        <w:t xml:space="preserve"> neben dem Produktnamen ein Absprung auf die Produktdetails möglich.</w:t>
       </w:r>
     </w:p>
     <w:p/>
@@ -4151,7 +4893,7 @@
       <w:pPr>
         <w:pStyle w:val="berschrift2"/>
       </w:pPr>
-      <w:bookmarkStart w:id="25" w:name="_Toc198296560"/>
+      <w:bookmarkStart w:id="25" w:name="_Toc198331808"/>
       <w:r>
         <w:t>Bestellung</w:t>
       </w:r>
@@ -4161,7 +4903,7 @@
       <w:pPr>
         <w:pStyle w:val="berschrift3"/>
       </w:pPr>
-      <w:bookmarkStart w:id="26" w:name="_Toc198296561"/>
+      <w:bookmarkStart w:id="26" w:name="_Toc198331809"/>
       <w:r>
         <w:t>Warenkorb</w:t>
       </w:r>
@@ -4195,7 +4937,15 @@
         </w:numPr>
       </w:pPr>
       <w:r>
-        <w:t>Produktname + Symbol für vegetarisch + (i)nformationssymbol / Detailseite</w:t>
+        <w:t>Produktname + Symbol für vegetarisch + (i)</w:t>
+      </w:r>
+      <w:proofErr w:type="spellStart"/>
+      <w:r>
+        <w:t>nformationssymbol</w:t>
+      </w:r>
+      <w:proofErr w:type="spellEnd"/>
+      <w:r>
+        <w:t xml:space="preserve"> / Detailseite</w:t>
       </w:r>
     </w:p>
     <w:p>
@@ -4310,7 +5060,7 @@
         <w:pStyle w:val="berschrift3"/>
       </w:pPr>
       <w:bookmarkStart w:id="27" w:name="_Hlk198287718"/>
-      <w:bookmarkStart w:id="28" w:name="_Toc198296562"/>
+      <w:bookmarkStart w:id="28" w:name="_Toc198331810"/>
       <w:r>
         <w:t xml:space="preserve">Lieferung als Gast oder Registrierter </w:t>
       </w:r>
@@ -4322,7 +5072,15 @@
     <w:bookmarkEnd w:id="27"/>
     <w:p>
       <w:r>
-        <w:t>Implementierung als rechtsbündiges OffCanvas mit Auswahlbuttons „Anmelden oder Registrieren“</w:t>
+        <w:t xml:space="preserve">Implementierung als rechtsbündiges </w:t>
+      </w:r>
+      <w:proofErr w:type="spellStart"/>
+      <w:r>
+        <w:t>OffCanvas</w:t>
+      </w:r>
+      <w:proofErr w:type="spellEnd"/>
+      <w:r>
+        <w:t xml:space="preserve"> mit Auswahlbuttons „Anmelden oder Registrieren“</w:t>
       </w:r>
       <w:r>
         <w:t xml:space="preserve"> (Absprung </w:t>
@@ -4345,7 +5103,7 @@
       <w:pPr>
         <w:pStyle w:val="berschrift3"/>
       </w:pPr>
-      <w:bookmarkStart w:id="29" w:name="_Toc198296563"/>
+      <w:bookmarkStart w:id="29" w:name="_Toc198331811"/>
       <w:r>
         <w:t>Check-Out</w:t>
       </w:r>
@@ -4371,14 +5129,7 @@
         <w:t>Sollten diese nicht ausgefüllt sein, ist die Aufgabe der Bestellung nicht möglich und der Kunde erhält Feedback.</w:t>
       </w:r>
     </w:p>
-    <w:p>
-      <w:r>
-        <w:rPr>
-          <w:highlight w:val="yellow"/>
-        </w:rPr>
-        <w:t>Absprung Warenkorb ändern</w:t>
-      </w:r>
-    </w:p>
+    <w:p/>
     <w:p/>
     <w:p>
       <w:r>
@@ -4434,7 +5185,15 @@
         </w:numPr>
       </w:pPr>
       <w:r>
-        <w:t xml:space="preserve">Es erfolgt keine Überprüfung der Lieferdetails auf Sinnhaftigkeit (z.b. Telefonnummer) </w:t>
+        <w:t>Es erfolgt keine Überprüfung der Lieferdetails auf Sinnhaftigkeit (</w:t>
+      </w:r>
+      <w:proofErr w:type="spellStart"/>
+      <w:r>
+        <w:t>z.b.</w:t>
+      </w:r>
+      <w:proofErr w:type="spellEnd"/>
+      <w:r>
+        <w:t xml:space="preserve"> Telefonnummer) </w:t>
       </w:r>
     </w:p>
     <w:p>
@@ -4484,7 +5243,7 @@
       <w:pPr>
         <w:pStyle w:val="berschrift3"/>
       </w:pPr>
-      <w:bookmarkStart w:id="30" w:name="_Toc198296564"/>
+      <w:bookmarkStart w:id="30" w:name="_Toc198331812"/>
       <w:r>
         <w:t>Bestätigung der Bestellung</w:t>
       </w:r>
@@ -4492,7 +5251,15 @@
     </w:p>
     <w:p>
       <w:r>
-        <w:t>Der Erhält mittels Sweet-Alert eine allgemein gehaltene Bestätigung seiner Bestellung. Die Bestätigung enthält keine Informationen zur Bestellung (z.b. Bestellnummer, Preis, etc.).</w:t>
+        <w:t>Der Erhält mittels Sweet-Alert eine allgemein gehaltene Bestätigung seiner Bestellung. Die Bestätigung enthält keine Informationen zur Bestellung (</w:t>
+      </w:r>
+      <w:proofErr w:type="spellStart"/>
+      <w:r>
+        <w:t>z.b.</w:t>
+      </w:r>
+      <w:proofErr w:type="spellEnd"/>
+      <w:r>
+        <w:t xml:space="preserve"> Bestellnummer, Preis, etc.).</w:t>
       </w:r>
     </w:p>
     <w:p/>
@@ -4505,7 +5272,7 @@
       <w:pPr>
         <w:pStyle w:val="berschrift2"/>
       </w:pPr>
-      <w:bookmarkStart w:id="31" w:name="_Toc198296565"/>
+      <w:bookmarkStart w:id="31" w:name="_Toc198331813"/>
       <w:r>
         <w:lastRenderedPageBreak/>
         <w:t>Login / Registrierung</w:t>
@@ -4514,7 +5281,15 @@
     </w:p>
     <w:p>
       <w:r>
-        <w:t xml:space="preserve">Der Login Button in der Navbar aktiviert ein Login Pop-Up im </w:t>
+        <w:t xml:space="preserve">Der Login Button in der </w:t>
+      </w:r>
+      <w:proofErr w:type="spellStart"/>
+      <w:r>
+        <w:t>Navbar</w:t>
+      </w:r>
+      <w:proofErr w:type="spellEnd"/>
+      <w:r>
+        <w:t xml:space="preserve"> aktiviert ein Login Pop-Up im </w:t>
       </w:r>
       <w:r>
         <w:t>Vordergrund</w:t>
@@ -4557,19 +5332,15 @@
         <w:t xml:space="preserve">beim Betätigen des </w:t>
       </w:r>
       <w:r>
-        <w:t>„</w:t>
-      </w:r>
-      <w:r>
-        <w:t>Login / Registrierung</w:t>
-      </w:r>
-      <w:r>
-        <w:t>s</w:t>
-      </w:r>
-      <w:r>
-        <w:t xml:space="preserve"> </w:t>
-      </w:r>
-      <w:r>
-        <w:t>-B</w:t>
+        <w:t xml:space="preserve">„Login / </w:t>
+      </w:r>
+      <w:proofErr w:type="spellStart"/>
+      <w:r>
+        <w:t>Registrierungs</w:t>
+      </w:r>
+      <w:proofErr w:type="spellEnd"/>
+      <w:r>
+        <w:t xml:space="preserve"> -B</w:t>
       </w:r>
       <w:r>
         <w:t>uttons</w:t>
@@ -4589,18 +5360,34 @@
       <w:pPr>
         <w:pStyle w:val="berschrift2"/>
       </w:pPr>
-      <w:bookmarkStart w:id="32" w:name="_Toc198296566"/>
+      <w:bookmarkStart w:id="32" w:name="_Hlk198325914"/>
+      <w:bookmarkStart w:id="33" w:name="_Toc198331814"/>
       <w:r>
         <w:t>Registrierter Benutzer</w:t>
       </w:r>
-      <w:bookmarkEnd w:id="32"/>
-    </w:p>
+      <w:bookmarkEnd w:id="33"/>
+    </w:p>
+    <w:bookmarkEnd w:id="32"/>
     <w:p>
       <w:r>
         <w:rPr>
           <w:highlight w:val="yellow"/>
         </w:rPr>
-        <w:t>Ev. Navbar nochmal einfügen</w:t>
+        <w:t xml:space="preserve">Ev. </w:t>
+      </w:r>
+      <w:proofErr w:type="spellStart"/>
+      <w:r>
+        <w:rPr>
+          <w:highlight w:val="yellow"/>
+        </w:rPr>
+        <w:t>Navbar</w:t>
+      </w:r>
+      <w:proofErr w:type="spellEnd"/>
+      <w:r>
+        <w:rPr>
+          <w:highlight w:val="yellow"/>
+        </w:rPr>
+        <w:t xml:space="preserve"> nochmal einfügen</w:t>
       </w:r>
     </w:p>
     <w:p>
@@ -4612,11 +5399,11 @@
       <w:pPr>
         <w:pStyle w:val="berschrift3"/>
       </w:pPr>
-      <w:bookmarkStart w:id="33" w:name="_Toc198296567"/>
+      <w:bookmarkStart w:id="34" w:name="_Toc198331815"/>
       <w:r>
         <w:t>Benutzerdaten</w:t>
       </w:r>
-      <w:bookmarkEnd w:id="33"/>
+      <w:bookmarkEnd w:id="34"/>
     </w:p>
     <w:p>
       <w:r>
@@ -4632,13 +5419,11 @@
         <w:t>Registrierung geprüft (</w:t>
       </w:r>
       <w:r>
-        <w:t xml:space="preserve">bzgl. Zeitpunkt </w:t>
-      </w:r>
-      <w:proofErr w:type="gramStart"/>
-      <w:r>
-        <w:t>des Feedback</w:t>
-      </w:r>
-      <w:proofErr w:type="gramEnd"/>
+        <w:t>bzgl. Zeitpunkt des Feedback</w:t>
+      </w:r>
+      <w:r>
+        <w:t>s</w:t>
+      </w:r>
       <w:r>
         <w:t xml:space="preserve"> – Einzelfelder oder „Speicher-Button“ wird dieselbe Logik wie bei der Registrierung verwendet – dies ist noch nicht festgelegt</w:t>
       </w:r>
@@ -4714,15 +5499,23 @@
       <w:pPr>
         <w:pStyle w:val="berschrift3"/>
       </w:pPr>
-      <w:bookmarkStart w:id="34" w:name="_Toc198296568"/>
+      <w:bookmarkStart w:id="35" w:name="_Toc198331816"/>
       <w:r>
         <w:t>Profilbild</w:t>
       </w:r>
-      <w:bookmarkEnd w:id="34"/>
-    </w:p>
-    <w:p>
-      <w:r>
-        <w:t>Gibt es kein Profilbild, wird eine noch näher zu definiertes Defaultbild / die Benutzerinitialen oder ähnliche hinterlegt.</w:t>
+      <w:bookmarkEnd w:id="35"/>
+    </w:p>
+    <w:p>
+      <w:r>
+        <w:t xml:space="preserve">Gibt es kein Profilbild, wird eine noch näher zu definiertes </w:t>
+      </w:r>
+      <w:proofErr w:type="spellStart"/>
+      <w:r>
+        <w:t>Defaultbild</w:t>
+      </w:r>
+      <w:proofErr w:type="spellEnd"/>
+      <w:r>
+        <w:t xml:space="preserve"> / die Benutzerinitialen oder ähnliche hinterlegt.</w:t>
       </w:r>
     </w:p>
     <w:p/>
@@ -4776,11 +5569,11 @@
       <w:pPr>
         <w:pStyle w:val="berschrift3"/>
       </w:pPr>
-      <w:bookmarkStart w:id="35" w:name="_Toc198296569"/>
+      <w:bookmarkStart w:id="36" w:name="_Toc198331817"/>
       <w:r>
         <w:t>Bestellübersicht</w:t>
       </w:r>
-      <w:bookmarkEnd w:id="35"/>
+      <w:bookmarkEnd w:id="36"/>
     </w:p>
     <w:p>
       <w:r>
@@ -4847,42 +5640,548 @@
       <w:pPr>
         <w:pStyle w:val="berschrift2"/>
       </w:pPr>
-      <w:r>
-        <w:t xml:space="preserve">Administrator </w:t>
+      <w:bookmarkStart w:id="37" w:name="_Toc198331818"/>
+      <w:r>
+        <w:t>Administrator</w:t>
+      </w:r>
+      <w:bookmarkEnd w:id="37"/>
+      <w:r>
+        <w:t xml:space="preserve"> </w:t>
+      </w:r>
+    </w:p>
+    <w:p>
+      <w:r>
+        <w:t xml:space="preserve">Administratoren haben in rechten Teil der </w:t>
+      </w:r>
+      <w:proofErr w:type="spellStart"/>
+      <w:r>
+        <w:t>Navbar</w:t>
+      </w:r>
+      <w:proofErr w:type="spellEnd"/>
+      <w:r>
+        <w:t xml:space="preserve"> dieselben Funktionalitäten wie registrierte User (Benutzerdaten, Bestellungen, Logout)</w:t>
+      </w:r>
+    </w:p>
+    <w:p/>
+    <w:p>
+      <w:r>
+        <w:t>Zusätzlich gibt es drei Links (</w:t>
+      </w:r>
+      <w:r>
+        <w:t>Benutzer</w:t>
+      </w:r>
+      <w:r>
+        <w:t xml:space="preserve">, Produkte, Bestellungen) die auf eigene Seiten mit den jeweiligen Listenansichten führen. </w:t>
+      </w:r>
+      <w:r>
+        <w:t xml:space="preserve"> Benutzer und Produkte haben zusätzlich noch ein Badge „</w:t>
+      </w:r>
+      <w:proofErr w:type="spellStart"/>
+      <w:r>
+        <w:t>new</w:t>
+      </w:r>
+      <w:proofErr w:type="spellEnd"/>
+      <w:r>
+        <w:t>“ zum Anlegen neuer Kunden/Produkte.</w:t>
+      </w:r>
+      <w:r>
+        <w:t xml:space="preserve"> Ist eine Listenansicht aktiv gibt es zusätzlich noch ein Suchfeld für die Freitextsuche in der </w:t>
+      </w:r>
+      <w:proofErr w:type="spellStart"/>
+      <w:r>
+        <w:t>Navbar</w:t>
+      </w:r>
+      <w:proofErr w:type="spellEnd"/>
+      <w:r>
+        <w:t>.</w:t>
+      </w:r>
+    </w:p>
+    <w:p/>
+    <w:p>
+      <w:pPr>
+        <w:pStyle w:val="berschrift3"/>
+      </w:pPr>
+      <w:bookmarkStart w:id="38" w:name="_Toc198331819"/>
+      <w:r>
+        <w:t>Listenansichten - allgemein</w:t>
+      </w:r>
+      <w:bookmarkEnd w:id="38"/>
+    </w:p>
+    <w:p>
+      <w:r>
+        <w:t>Für alle Listen gilt:</w:t>
+      </w:r>
+    </w:p>
+    <w:p>
+      <w:pPr>
+        <w:pStyle w:val="Listenabsatz"/>
+        <w:numPr>
+          <w:ilvl w:val="0"/>
+          <w:numId w:val="8"/>
+        </w:numPr>
+      </w:pPr>
+      <w:r>
+        <w:t xml:space="preserve">Die Listen sind nach den angezeigten Feldern sortierbar. </w:t>
+      </w:r>
+    </w:p>
+    <w:p>
+      <w:pPr>
+        <w:pStyle w:val="Listenabsatz"/>
+        <w:numPr>
+          <w:ilvl w:val="0"/>
+          <w:numId w:val="8"/>
+        </w:numPr>
+      </w:pPr>
+      <w:r>
+        <w:t xml:space="preserve">Die Freitextsuche filtert in allen angezeigten Feldern. </w:t>
+      </w:r>
+    </w:p>
+    <w:p>
+      <w:pPr>
+        <w:pStyle w:val="Listenabsatz"/>
+        <w:numPr>
+          <w:ilvl w:val="0"/>
+          <w:numId w:val="8"/>
+        </w:numPr>
+      </w:pPr>
+      <w:r>
+        <w:t>Jeder Eintrag hat einen Absprung zur Detailansicht</w:t>
+      </w:r>
+    </w:p>
+    <w:p>
+      <w:pPr>
+        <w:pStyle w:val="Listenabsatz"/>
+        <w:numPr>
+          <w:ilvl w:val="0"/>
+          <w:numId w:val="8"/>
+        </w:numPr>
+      </w:pPr>
+      <w:r>
+        <w:t>Daten können in der Listenansicht nicht geändert werden (mit der Ausnahme des Status). Dies geschieht in der Detailansicht</w:t>
+      </w:r>
+    </w:p>
+    <w:p>
+      <w:pPr>
+        <w:rPr>
+          <w:i/>
+          <w:iCs/>
+          <w:u w:val="single"/>
+        </w:rPr>
+      </w:pPr>
+    </w:p>
+    <w:p>
+      <w:pPr>
+        <w:rPr>
+          <w:i/>
+          <w:iCs/>
+          <w:u w:val="single"/>
+        </w:rPr>
+      </w:pPr>
+      <w:r>
+        <w:rPr>
+          <w:i/>
+          <w:iCs/>
+          <w:u w:val="single"/>
+        </w:rPr>
+        <w:t>Out Off Scope / Abgrenzungen:</w:t>
+      </w:r>
+    </w:p>
+    <w:p>
+      <w:pPr>
+        <w:pStyle w:val="Listenabsatz"/>
+        <w:numPr>
+          <w:ilvl w:val="0"/>
+          <w:numId w:val="8"/>
+        </w:numPr>
+      </w:pPr>
+      <w:r>
+        <w:t>Es gibt keine Möglichkeiten zum Download der Listen.</w:t>
+      </w:r>
+    </w:p>
+    <w:p/>
+    <w:p>
+      <w:pPr>
+        <w:pStyle w:val="berschrift3"/>
+      </w:pPr>
+      <w:bookmarkStart w:id="39" w:name="_Toc198331820"/>
+      <w:r>
+        <w:t>Benutzer</w:t>
+      </w:r>
+      <w:r>
+        <w:t>liste</w:t>
+      </w:r>
+      <w:bookmarkEnd w:id="39"/>
+    </w:p>
+    <w:p>
+      <w:r>
+        <w:t xml:space="preserve">In der Kundenliste werden die Felder </w:t>
+      </w:r>
+      <w:r>
+        <w:t xml:space="preserve">ID, </w:t>
+      </w:r>
+      <w:r>
+        <w:t>Benutzername, Vorname, Nachname, E-Mail, PLZ, Erstelldatum, Datum der letzten Änderung</w:t>
+      </w:r>
+      <w:r>
+        <w:t>,</w:t>
+      </w:r>
+      <w:r>
+        <w:t xml:space="preserve"> der Status (aktiv / deaktiviert) </w:t>
+      </w:r>
+      <w:r>
+        <w:t xml:space="preserve">und ob es sich </w:t>
+      </w:r>
+      <w:r>
+        <w:t>um einen Administrator</w:t>
+      </w:r>
+      <w:r>
+        <w:t xml:space="preserve"> </w:t>
+      </w:r>
+      <w:r>
+        <w:t>handelt,</w:t>
+      </w:r>
+      <w:r>
+        <w:t xml:space="preserve"> </w:t>
+      </w:r>
+      <w:r>
+        <w:t xml:space="preserve">angezeigt. </w:t>
+      </w:r>
+    </w:p>
+    <w:p/>
+    <w:p>
+      <w:pPr>
+        <w:pStyle w:val="berschrift3"/>
+      </w:pPr>
+      <w:bookmarkStart w:id="40" w:name="_Toc198331821"/>
+      <w:r>
+        <w:lastRenderedPageBreak/>
+        <w:t>Produktliste</w:t>
+      </w:r>
+      <w:bookmarkEnd w:id="40"/>
+    </w:p>
+    <w:p>
+      <w:r>
+        <w:t xml:space="preserve">In der </w:t>
+      </w:r>
+      <w:r>
+        <w:t>Produktliste</w:t>
+      </w:r>
+      <w:r>
+        <w:t xml:space="preserve"> werden die Felder </w:t>
+      </w:r>
+      <w:r>
+        <w:t>Name, Hauptkategorie, Unterkategorie, Preis</w:t>
+      </w:r>
+      <w:r>
+        <w:t xml:space="preserve">, </w:t>
+      </w:r>
+      <w:r>
+        <w:t>Erstelldatum, Datum der letzten Änderung</w:t>
+      </w:r>
+      <w:r>
+        <w:t xml:space="preserve"> u</w:t>
+      </w:r>
+      <w:r>
+        <w:t xml:space="preserve">nd der Status (aktiv / deaktiviert) angezeigt. </w:t>
+      </w:r>
+    </w:p>
+    <w:p/>
+    <w:p>
+      <w:pPr>
+        <w:pStyle w:val="berschrift3"/>
+      </w:pPr>
+      <w:bookmarkStart w:id="41" w:name="_Toc198331822"/>
+      <w:r>
+        <w:t>Liste der Bestellungen</w:t>
+      </w:r>
+      <w:bookmarkEnd w:id="41"/>
+    </w:p>
+    <w:p>
+      <w:r>
+        <w:t xml:space="preserve">In der </w:t>
+      </w:r>
+      <w:r>
+        <w:t>List der Bestelllungen</w:t>
+      </w:r>
+      <w:r>
+        <w:t xml:space="preserve"> werden die Felder </w:t>
+      </w:r>
+      <w:r>
+        <w:t>Datum</w:t>
+      </w:r>
+      <w:r>
+        <w:t xml:space="preserve">, </w:t>
+      </w:r>
+      <w:r>
+        <w:t xml:space="preserve">Preis, </w:t>
+      </w:r>
+      <w:proofErr w:type="spellStart"/>
+      <w:r>
+        <w:t>BenutzerID</w:t>
+      </w:r>
+      <w:proofErr w:type="spellEnd"/>
+      <w:r>
+        <w:t xml:space="preserve">, </w:t>
+      </w:r>
+      <w:r>
+        <w:t xml:space="preserve">Benutzername, Vorname, Nachname, </w:t>
+      </w:r>
+      <w:r>
+        <w:t>E-Mail</w:t>
+      </w:r>
+      <w:r>
+        <w:t xml:space="preserve">, PLZ.  Zusätzlich ist hier auch noch ein Absprung zur Detailansicht des Benutzers möglich. </w:t>
+      </w:r>
+    </w:p>
+    <w:p/>
+    <w:p>
+      <w:pPr>
+        <w:pStyle w:val="berschrift3"/>
+      </w:pPr>
+      <w:bookmarkStart w:id="42" w:name="_Toc198331823"/>
+      <w:r>
+        <w:t>Detailansicht – allgemein</w:t>
+      </w:r>
+      <w:bookmarkEnd w:id="42"/>
+    </w:p>
+    <w:p>
+      <w:r>
+        <w:t xml:space="preserve">Die Detailansicht basieren auf den jeweiligen Detailansichten für registrierte Benutzer und werden um zusätzlich Felder / Funktionalitäten erweitert. Sämtlich </w:t>
+      </w:r>
+      <w:r>
+        <w:t>Element sind editierbar.</w:t>
+      </w:r>
+    </w:p>
+    <w:p>
+      <w:r>
+        <w:t>Soll ein Datensatz gelöscht werden, erfolgt davor eine Rückfrage</w:t>
+      </w:r>
+      <w:r>
+        <w:t>,</w:t>
+      </w:r>
+      <w:r>
+        <w:t xml:space="preserve"> die bestätige werden muss.</w:t>
+      </w:r>
+    </w:p>
+    <w:p/>
+    <w:p>
+      <w:r>
+        <w:rPr>
+          <w:highlight w:val="yellow"/>
+        </w:rPr>
+        <w:t>Rückfrage Alert einfügen</w:t>
+      </w:r>
+    </w:p>
+    <w:p>
+      <w:pPr>
+        <w:pStyle w:val="berschrift3"/>
+      </w:pPr>
+      <w:bookmarkStart w:id="43" w:name="_Toc198331824"/>
+      <w:r>
+        <w:t xml:space="preserve">Details - </w:t>
+      </w:r>
+      <w:r>
+        <w:t>Benutzer</w:t>
+      </w:r>
+      <w:bookmarkEnd w:id="43"/>
+    </w:p>
+    <w:p/>
+    <w:p>
+      <w:pPr>
+        <w:pStyle w:val="berschrift3"/>
+      </w:pPr>
+      <w:bookmarkStart w:id="44" w:name="_Toc198331825"/>
+      <w:r>
+        <w:t xml:space="preserve">Details - </w:t>
+      </w:r>
+      <w:r>
+        <w:t>Produkte</w:t>
+      </w:r>
+      <w:bookmarkEnd w:id="44"/>
+    </w:p>
+    <w:p>
+      <w:r>
+        <w:t xml:space="preserve">Allergene können </w:t>
+      </w:r>
+      <w:proofErr w:type="gramStart"/>
+      <w:r>
+        <w:t>mittels Dropdown</w:t>
+      </w:r>
+      <w:proofErr w:type="gramEnd"/>
+      <w:r>
+        <w:t xml:space="preserve"> eingegeben werden. Wird ein Allergen hinzugefügt, erscheint ein weiters Dropdown.</w:t>
+      </w:r>
+    </w:p>
+    <w:p>
+      <w:r>
+        <w:t>Das Löschen von Produkten, die bereits in Bestellungen vorhanden sind, ist nicht möglich.</w:t>
       </w:r>
     </w:p>
     <w:p/>
     <w:p/>
+    <w:p>
+      <w:pPr>
+        <w:rPr>
+          <w:i/>
+          <w:iCs/>
+          <w:u w:val="single"/>
+        </w:rPr>
+      </w:pPr>
+      <w:r>
+        <w:rPr>
+          <w:i/>
+          <w:iCs/>
+          <w:u w:val="single"/>
+        </w:rPr>
+        <w:t>Out Off Scope / Abgrenzungen:</w:t>
+      </w:r>
+    </w:p>
+    <w:p>
+      <w:pPr>
+        <w:pStyle w:val="Listenabsatz"/>
+        <w:numPr>
+          <w:ilvl w:val="0"/>
+          <w:numId w:val="8"/>
+        </w:numPr>
+      </w:pPr>
+      <w:r>
+        <w:t>Es wird nicht geprüft, ob jedes Allergen nur einmal vorkommt</w:t>
+      </w:r>
+    </w:p>
     <w:p/>
     <w:p>
       <w:pPr>
+        <w:pStyle w:val="berschrift3"/>
+      </w:pPr>
+      <w:bookmarkStart w:id="45" w:name="_Toc198331826"/>
+      <w:r>
+        <w:t xml:space="preserve">Details </w:t>
+      </w:r>
+      <w:r>
+        <w:t>–</w:t>
+      </w:r>
+      <w:r>
+        <w:t xml:space="preserve"> </w:t>
+      </w:r>
+      <w:r>
+        <w:t>Bestellungen</w:t>
+      </w:r>
+      <w:bookmarkEnd w:id="45"/>
+    </w:p>
+    <w:p>
+      <w:r>
+        <w:t xml:space="preserve">Die </w:t>
+      </w:r>
+      <w:r>
+        <w:t>Ansicht basiert auf der Seite „Check-Out“. Es sind Absprünge zu den Detailseiten der einzelnen Produkte möglich. Bei registrierten Benutzern sind auch Absprünge zu den Benutzerdetails möglich.</w:t>
+      </w:r>
+    </w:p>
+    <w:p>
+      <w:r>
+        <w:t>Es ist nicht möglich Bestellungen zu ändern oder zu löschen.</w:t>
+      </w:r>
+    </w:p>
+    <w:p/>
+    <w:p>
+      <w:pPr>
+        <w:pStyle w:val="berschrift3"/>
+      </w:pPr>
+      <w:bookmarkStart w:id="46" w:name="_Toc198331827"/>
+      <w:r>
+        <w:t>Neue Benutzer / Neue Produkte</w:t>
+      </w:r>
+      <w:bookmarkEnd w:id="46"/>
+    </w:p>
+    <w:p>
+      <w:r>
+        <w:t>Die Seiten sind ident mit den Detailseiten (in der Administratoransicht), jedoch ohne „Lösch-Button“.</w:t>
+      </w:r>
+    </w:p>
+    <w:p>
+      <w:pPr>
         <w:pStyle w:val="berschrift1"/>
       </w:pPr>
-      <w:bookmarkStart w:id="36" w:name="_Toc198296570"/>
+      <w:bookmarkStart w:id="47" w:name="_Toc198331828"/>
       <w:r>
         <w:t>Nächste Schritte</w:t>
       </w:r>
-      <w:bookmarkEnd w:id="36"/>
+      <w:bookmarkEnd w:id="47"/>
     </w:p>
     <w:p>
       <w:pPr>
         <w:pStyle w:val="berschrift2"/>
       </w:pPr>
-      <w:bookmarkStart w:id="37" w:name="_Toc198296571"/>
+      <w:bookmarkStart w:id="48" w:name="_Toc198331829"/>
       <w:r>
         <w:t>Meilenstein 2</w:t>
       </w:r>
-      <w:bookmarkEnd w:id="37"/>
-    </w:p>
-    <w:p>
-      <w:pPr>
-        <w:pStyle w:val="berschrift2"/>
-      </w:pPr>
-      <w:bookmarkStart w:id="38" w:name="_Toc198296572"/>
-      <w:r>
-        <w:t>Endabgabe</w:t>
-      </w:r>
-      <w:bookmarkEnd w:id="38"/>
+      <w:bookmarkEnd w:id="48"/>
+    </w:p>
+    <w:p>
+      <w:r>
+        <w:t xml:space="preserve">Erstellen Sie eine Minimalversion </w:t>
+      </w:r>
+      <w:r>
+        <w:t>mit</w:t>
+      </w:r>
+      <w:r>
+        <w:t xml:space="preserve">: </w:t>
+      </w:r>
+    </w:p>
+    <w:p>
+      <w:pPr>
+        <w:pStyle w:val="Listenabsatz"/>
+        <w:numPr>
+          <w:ilvl w:val="0"/>
+          <w:numId w:val="8"/>
+        </w:numPr>
+      </w:pPr>
+      <w:r>
+        <w:lastRenderedPageBreak/>
+        <w:t>funktionierende</w:t>
+      </w:r>
+      <w:r>
+        <w:t>r</w:t>
+      </w:r>
+      <w:r>
+        <w:t xml:space="preserve"> Authentifizierung und Autorisierung</w:t>
+      </w:r>
+    </w:p>
+    <w:p>
+      <w:pPr>
+        <w:pStyle w:val="Listenabsatz"/>
+        <w:numPr>
+          <w:ilvl w:val="0"/>
+          <w:numId w:val="8"/>
+        </w:numPr>
+      </w:pPr>
+      <w:r>
+        <w:t>alle Formulare und Formularvalidierungen für die Ressourcen im Frontend</w:t>
+      </w:r>
+    </w:p>
+    <w:p>
+      <w:pPr>
+        <w:pStyle w:val="Listenabsatz"/>
+        <w:numPr>
+          <w:ilvl w:val="0"/>
+          <w:numId w:val="8"/>
+        </w:numPr>
+      </w:pPr>
+      <w:r>
+        <w:t>statische Seiten</w:t>
+      </w:r>
+    </w:p>
+    <w:p>
+      <w:pPr>
+        <w:pStyle w:val="Listenabsatz"/>
+        <w:numPr>
+          <w:ilvl w:val="0"/>
+          <w:numId w:val="8"/>
+        </w:numPr>
+      </w:pPr>
+      <w:r>
+        <w:t>Navigation</w:t>
+      </w:r>
     </w:p>
     <w:sectPr>
       <w:footerReference w:type="default" r:id="rId8"/>
@@ -4926,8 +6225,13 @@
     <w:pPr>
       <w:pStyle w:val="Fuzeile"/>
     </w:pPr>
+    <w:proofErr w:type="spellStart"/>
     <w:r>
-      <w:t>FrontEnd Development – Spezifikationen</w:t>
+      <w:t>FrontEnd</w:t>
+    </w:r>
+    <w:proofErr w:type="spellEnd"/>
+    <w:r>
+      <w:t xml:space="preserve"> Development – Spezifikationen</w:t>
     </w:r>
     <w:r>
       <w:tab/>
@@ -6304,6 +7608,119 @@
     </w:lvl>
   </w:abstractNum>
   <w:abstractNum w:abstractNumId="12" w15:restartNumberingAfterBreak="0">
+    <w:nsid w:val="621D492E"/>
+    <w:multiLevelType w:val="hybridMultilevel"/>
+    <w:tmpl w:val="636EE6E0"/>
+    <w:lvl w:ilvl="0" w:tplc="0C070001">
+      <w:start w:val="1"/>
+      <w:numFmt w:val="bullet"/>
+      <w:lvlText w:val=""/>
+      <w:lvlJc w:val="left"/>
+      <w:pPr>
+        <w:ind w:left="720" w:hanging="360"/>
+      </w:pPr>
+      <w:rPr>
+        <w:rFonts w:ascii="Symbol" w:hAnsi="Symbol" w:hint="default"/>
+      </w:rPr>
+    </w:lvl>
+    <w:lvl w:ilvl="1" w:tplc="0C070003" w:tentative="1">
+      <w:start w:val="1"/>
+      <w:numFmt w:val="bullet"/>
+      <w:lvlText w:val="o"/>
+      <w:lvlJc w:val="left"/>
+      <w:pPr>
+        <w:ind w:left="1440" w:hanging="360"/>
+      </w:pPr>
+      <w:rPr>
+        <w:rFonts w:ascii="Courier New" w:hAnsi="Courier New" w:cs="Courier New" w:hint="default"/>
+      </w:rPr>
+    </w:lvl>
+    <w:lvl w:ilvl="2" w:tplc="0C070005" w:tentative="1">
+      <w:start w:val="1"/>
+      <w:numFmt w:val="bullet"/>
+      <w:lvlText w:val=""/>
+      <w:lvlJc w:val="left"/>
+      <w:pPr>
+        <w:ind w:left="2160" w:hanging="360"/>
+      </w:pPr>
+      <w:rPr>
+        <w:rFonts w:ascii="Wingdings" w:hAnsi="Wingdings" w:hint="default"/>
+      </w:rPr>
+    </w:lvl>
+    <w:lvl w:ilvl="3" w:tplc="0C070001" w:tentative="1">
+      <w:start w:val="1"/>
+      <w:numFmt w:val="bullet"/>
+      <w:lvlText w:val=""/>
+      <w:lvlJc w:val="left"/>
+      <w:pPr>
+        <w:ind w:left="2880" w:hanging="360"/>
+      </w:pPr>
+      <w:rPr>
+        <w:rFonts w:ascii="Symbol" w:hAnsi="Symbol" w:hint="default"/>
+      </w:rPr>
+    </w:lvl>
+    <w:lvl w:ilvl="4" w:tplc="0C070003" w:tentative="1">
+      <w:start w:val="1"/>
+      <w:numFmt w:val="bullet"/>
+      <w:lvlText w:val="o"/>
+      <w:lvlJc w:val="left"/>
+      <w:pPr>
+        <w:ind w:left="3600" w:hanging="360"/>
+      </w:pPr>
+      <w:rPr>
+        <w:rFonts w:ascii="Courier New" w:hAnsi="Courier New" w:cs="Courier New" w:hint="default"/>
+      </w:rPr>
+    </w:lvl>
+    <w:lvl w:ilvl="5" w:tplc="0C070005" w:tentative="1">
+      <w:start w:val="1"/>
+      <w:numFmt w:val="bullet"/>
+      <w:lvlText w:val=""/>
+      <w:lvlJc w:val="left"/>
+      <w:pPr>
+        <w:ind w:left="4320" w:hanging="360"/>
+      </w:pPr>
+      <w:rPr>
+        <w:rFonts w:ascii="Wingdings" w:hAnsi="Wingdings" w:hint="default"/>
+      </w:rPr>
+    </w:lvl>
+    <w:lvl w:ilvl="6" w:tplc="0C070001" w:tentative="1">
+      <w:start w:val="1"/>
+      <w:numFmt w:val="bullet"/>
+      <w:lvlText w:val=""/>
+      <w:lvlJc w:val="left"/>
+      <w:pPr>
+        <w:ind w:left="5040" w:hanging="360"/>
+      </w:pPr>
+      <w:rPr>
+        <w:rFonts w:ascii="Symbol" w:hAnsi="Symbol" w:hint="default"/>
+      </w:rPr>
+    </w:lvl>
+    <w:lvl w:ilvl="7" w:tplc="0C070003" w:tentative="1">
+      <w:start w:val="1"/>
+      <w:numFmt w:val="bullet"/>
+      <w:lvlText w:val="o"/>
+      <w:lvlJc w:val="left"/>
+      <w:pPr>
+        <w:ind w:left="5760" w:hanging="360"/>
+      </w:pPr>
+      <w:rPr>
+        <w:rFonts w:ascii="Courier New" w:hAnsi="Courier New" w:cs="Courier New" w:hint="default"/>
+      </w:rPr>
+    </w:lvl>
+    <w:lvl w:ilvl="8" w:tplc="0C070005" w:tentative="1">
+      <w:start w:val="1"/>
+      <w:numFmt w:val="bullet"/>
+      <w:lvlText w:val=""/>
+      <w:lvlJc w:val="left"/>
+      <w:pPr>
+        <w:ind w:left="6480" w:hanging="360"/>
+      </w:pPr>
+      <w:rPr>
+        <w:rFonts w:ascii="Wingdings" w:hAnsi="Wingdings" w:hint="default"/>
+      </w:rPr>
+    </w:lvl>
+  </w:abstractNum>
+  <w:abstractNum w:abstractNumId="13" w15:restartNumberingAfterBreak="0">
     <w:nsid w:val="670164A7"/>
     <w:multiLevelType w:val="hybridMultilevel"/>
     <w:tmpl w:val="2DF6997A"/>
@@ -6415,7 +7832,7 @@
       </w:rPr>
     </w:lvl>
   </w:abstractNum>
-  <w:abstractNum w:abstractNumId="13" w15:restartNumberingAfterBreak="0">
+  <w:abstractNum w:abstractNumId="14" w15:restartNumberingAfterBreak="0">
     <w:nsid w:val="6E586F33"/>
     <w:multiLevelType w:val="hybridMultilevel"/>
     <w:tmpl w:val="2A101A52"/>
@@ -6561,13 +7978,16 @@
     <w:abstractNumId w:val="3"/>
   </w:num>
   <w:num w:numId="12" w16cid:durableId="796216746">
-    <w:abstractNumId w:val="13"/>
+    <w:abstractNumId w:val="14"/>
   </w:num>
   <w:num w:numId="13" w16cid:durableId="284894636">
-    <w:abstractNumId w:val="12"/>
+    <w:abstractNumId w:val="13"/>
   </w:num>
   <w:num w:numId="14" w16cid:durableId="845435952">
     <w:abstractNumId w:val="2"/>
+  </w:num>
+  <w:num w:numId="15" w16cid:durableId="1638299761">
+    <w:abstractNumId w:val="12"/>
   </w:num>
 </w:numbering>
 </file>

</xml_diff>

<commit_message>
Specs and Mockups nearly finished
</commit_message>
<xml_diff>
--- a/_Adminstratives/Frontend/01_In Crust We Trust_Projektspezifikationen.docx
+++ b/_Adminstratives/Frontend/01_In Crust We Trust_Projektspezifikationen.docx
@@ -8,23 +8,7 @@
         <w:pStyle w:val="Titel"/>
       </w:pPr>
       <w:r>
-        <w:t xml:space="preserve">In </w:t>
-      </w:r>
-      <w:proofErr w:type="spellStart"/>
-      <w:r>
-        <w:t>Crust</w:t>
-      </w:r>
-      <w:proofErr w:type="spellEnd"/>
-      <w:r>
-        <w:t xml:space="preserve"> </w:t>
-      </w:r>
-      <w:proofErr w:type="spellStart"/>
-      <w:r>
-        <w:t>We</w:t>
-      </w:r>
-      <w:proofErr w:type="spellEnd"/>
-      <w:r>
-        <w:t xml:space="preserve"> Trust</w:t>
+        <w:t>In Crust We Trust</w:t>
       </w:r>
     </w:p>
     <w:p>
@@ -3675,6 +3659,661 @@
     <w:p/>
     <w:p>
       <w:pPr>
+        <w:pStyle w:val="berschrift2"/>
+      </w:pPr>
+      <w:r>
+        <w:t>Fragen für die Umsetzung</w:t>
+      </w:r>
+    </w:p>
+    <w:p>
+      <w:pPr>
+        <w:spacing w:after="160"/>
+        <w:jc w:val="left"/>
+      </w:pPr>
+      <w:r>
+        <w:t>Wir haben folgende Fragen für die Umsetzung</w:t>
+      </w:r>
+    </w:p>
+    <w:p>
+      <w:pPr>
+        <w:pStyle w:val="Listenabsatz"/>
+        <w:numPr>
+          <w:ilvl w:val="0"/>
+          <w:numId w:val="8"/>
+        </w:numPr>
+        <w:rPr>
+          <w:highlight w:val="yellow"/>
+        </w:rPr>
+      </w:pPr>
+      <w:r>
+        <w:rPr>
+          <w:highlight w:val="yellow"/>
+        </w:rPr>
+        <w:t>Ist es (vor allem bei den Administratoransichten) notwendig so viele Absprünge zu weiteren Details zu haben oder ist das ein großer Mehraufwand ohne weiterem Lerneffekt; Bsp.: Auf Detailseiten wird der Benutzername des Benutzers, der den Datensatz erfasst/ geändert hat angezeigt. Ist hier ein Absprung zum Benutzer erforderlich?</w:t>
+      </w:r>
+    </w:p>
+    <w:p>
+      <w:pPr>
+        <w:pStyle w:val="Listenabsatz"/>
+        <w:numPr>
+          <w:ilvl w:val="0"/>
+          <w:numId w:val="8"/>
+        </w:numPr>
+        <w:rPr>
+          <w:highlight w:val="yellow"/>
+        </w:rPr>
+      </w:pPr>
+      <w:r>
+        <w:rPr>
+          <w:highlight w:val="yellow"/>
+        </w:rPr>
+        <w:t xml:space="preserve">Gibt es bei </w:t>
+      </w:r>
+      <w:r>
+        <w:rPr>
+          <w:highlight w:val="yellow"/>
+        </w:rPr>
+        <w:t xml:space="preserve">Listenansichten (mit vielen Spalten) </w:t>
+      </w:r>
+      <w:r>
+        <w:rPr>
+          <w:highlight w:val="yellow"/>
+        </w:rPr>
+        <w:t>eine bessere Umsetzung als eine Tabelle? Stichwort: responsive Design – oder ist die Annahme sinnvoll, dass der Admin in der Regel nicht am Smartphone arbeiten wird</w:t>
+      </w:r>
+    </w:p>
+    <w:p>
+      <w:pPr>
+        <w:pStyle w:val="Listenabsatz"/>
+        <w:numPr>
+          <w:ilvl w:val="0"/>
+          <w:numId w:val="8"/>
+        </w:numPr>
+        <w:rPr>
+          <w:rFonts w:asciiTheme="majorHAnsi" w:eastAsiaTheme="majorEastAsia" w:hAnsiTheme="majorHAnsi" w:cstheme="majorBidi"/>
+          <w:color w:val="0F4761" w:themeColor="accent1" w:themeShade="BF"/>
+          <w:sz w:val="40"/>
+          <w:szCs w:val="40"/>
+        </w:rPr>
+      </w:pPr>
+      <w:r>
+        <w:br w:type="page"/>
+      </w:r>
+    </w:p>
+    <w:p>
+      <w:pPr>
+        <w:pStyle w:val="berschrift1"/>
+      </w:pPr>
+      <w:bookmarkStart w:id="4" w:name="_Toc198331791"/>
+      <w:r>
+        <w:lastRenderedPageBreak/>
+        <w:t>Ressourcen</w:t>
+      </w:r>
+      <w:bookmarkEnd w:id="4"/>
+    </w:p>
+    <w:p>
+      <w:pPr>
+        <w:pStyle w:val="Listenabsatz"/>
+        <w:numPr>
+          <w:ilvl w:val="0"/>
+          <w:numId w:val="8"/>
+        </w:numPr>
+      </w:pPr>
+      <w:r>
+        <w:t>User</w:t>
+      </w:r>
+    </w:p>
+    <w:p>
+      <w:pPr>
+        <w:pStyle w:val="Listenabsatz"/>
+        <w:numPr>
+          <w:ilvl w:val="0"/>
+          <w:numId w:val="8"/>
+        </w:numPr>
+      </w:pPr>
+      <w:r>
+        <w:t>Produkte</w:t>
+      </w:r>
+    </w:p>
+    <w:p>
+      <w:pPr>
+        <w:pStyle w:val="Listenabsatz"/>
+        <w:numPr>
+          <w:ilvl w:val="0"/>
+          <w:numId w:val="8"/>
+        </w:numPr>
+      </w:pPr>
+      <w:r>
+        <w:t>Bestellungen</w:t>
+      </w:r>
+    </w:p>
+    <w:p>
+      <w:pPr>
+        <w:pStyle w:val="Listenabsatz"/>
+        <w:numPr>
+          <w:ilvl w:val="0"/>
+          <w:numId w:val="8"/>
+        </w:numPr>
+      </w:pPr>
+      <w:r>
+        <w:t>Adressen</w:t>
+      </w:r>
+    </w:p>
+    <w:p>
+      <w:pPr>
+        <w:pStyle w:val="berschrift1"/>
+      </w:pPr>
+      <w:bookmarkStart w:id="5" w:name="_Ref198123789"/>
+      <w:bookmarkStart w:id="6" w:name="_Toc198331792"/>
+      <w:r>
+        <w:t>Benutzerrollen</w:t>
+      </w:r>
+      <w:bookmarkEnd w:id="5"/>
+      <w:bookmarkEnd w:id="6"/>
+    </w:p>
+    <w:p>
+      <w:r>
+        <w:t>Es gibt drei verschiedenen Benutzerrollen</w:t>
+      </w:r>
+      <w:r>
+        <w:t>:</w:t>
+      </w:r>
+    </w:p>
+    <w:p>
+      <w:pPr>
+        <w:pStyle w:val="Listenabsatz"/>
+        <w:numPr>
+          <w:ilvl w:val="0"/>
+          <w:numId w:val="8"/>
+        </w:numPr>
+      </w:pPr>
+      <w:r>
+        <w:t xml:space="preserve">Nicht </w:t>
+      </w:r>
+      <w:r>
+        <w:t>registrierter Benutzer</w:t>
+      </w:r>
+    </w:p>
+    <w:p>
+      <w:pPr>
+        <w:pStyle w:val="Listenabsatz"/>
+        <w:numPr>
+          <w:ilvl w:val="0"/>
+          <w:numId w:val="8"/>
+        </w:numPr>
+      </w:pPr>
+      <w:r>
+        <w:t>Registrierter Benutzer</w:t>
+      </w:r>
+    </w:p>
+    <w:p>
+      <w:pPr>
+        <w:pStyle w:val="Listenabsatz"/>
+        <w:numPr>
+          <w:ilvl w:val="0"/>
+          <w:numId w:val="8"/>
+        </w:numPr>
+      </w:pPr>
+      <w:r>
+        <w:t>Administrator (Mitarbeiter/Betreiber der Pizzeria)</w:t>
+      </w:r>
+    </w:p>
+    <w:p/>
+    <w:p>
+      <w:pPr>
+        <w:pStyle w:val="berschrift1"/>
+      </w:pPr>
+      <w:bookmarkStart w:id="7" w:name="_Ref198123838"/>
+      <w:bookmarkStart w:id="8" w:name="_Toc198331793"/>
+      <w:r>
+        <w:t>User Stories</w:t>
+      </w:r>
+      <w:bookmarkEnd w:id="7"/>
+      <w:bookmarkEnd w:id="8"/>
+    </w:p>
+    <w:p>
+      <w:pPr>
+        <w:pStyle w:val="berschrift2"/>
+      </w:pPr>
+      <w:bookmarkStart w:id="9" w:name="_Toc198331794"/>
+      <w:r>
+        <w:t xml:space="preserve">Nicht </w:t>
+      </w:r>
+      <w:r>
+        <w:t>registrierter Benutzer</w:t>
+      </w:r>
+      <w:bookmarkEnd w:id="9"/>
+      <w:r>
+        <w:t xml:space="preserve"> </w:t>
+      </w:r>
+    </w:p>
+    <w:p>
+      <w:pPr>
+        <w:pStyle w:val="Listenabsatz"/>
+        <w:numPr>
+          <w:ilvl w:val="0"/>
+          <w:numId w:val="8"/>
+        </w:numPr>
+      </w:pPr>
+      <w:r>
+        <w:t xml:space="preserve">Als </w:t>
+      </w:r>
+      <w:r>
+        <w:t>nicht r</w:t>
+      </w:r>
+      <w:r>
+        <w:t>egistrierter User möchte ich Produkte für eine Lieferung auswählen können</w:t>
+      </w:r>
+    </w:p>
+    <w:p>
+      <w:pPr>
+        <w:pStyle w:val="Listenabsatz"/>
+        <w:numPr>
+          <w:ilvl w:val="0"/>
+          <w:numId w:val="8"/>
+        </w:numPr>
+      </w:pPr>
+      <w:r>
+        <w:t xml:space="preserve">Bei der Produktauswahl möchte ich </w:t>
+      </w:r>
+      <w:r>
+        <w:t>schnell zu bestimmten</w:t>
+      </w:r>
+      <w:r>
+        <w:t xml:space="preserve"> Produktkategorien </w:t>
+      </w:r>
+      <w:r>
+        <w:t xml:space="preserve">gelangen </w:t>
+      </w:r>
+      <w:r>
+        <w:t>nach veganen Produkten filtern können.</w:t>
+      </w:r>
+    </w:p>
+    <w:p>
+      <w:pPr>
+        <w:pStyle w:val="Listenabsatz"/>
+        <w:numPr>
+          <w:ilvl w:val="0"/>
+          <w:numId w:val="8"/>
+        </w:numPr>
+      </w:pPr>
+      <w:r>
+        <w:t>Bei der Produktauswahl möchte ich den Preis der Produkte sehen</w:t>
+      </w:r>
+    </w:p>
+    <w:p>
+      <w:pPr>
+        <w:pStyle w:val="Listenabsatz"/>
+        <w:numPr>
+          <w:ilvl w:val="0"/>
+          <w:numId w:val="8"/>
+        </w:numPr>
+      </w:pPr>
+      <w:r>
+        <w:t>Ich möchte die Möglichkeit haben Detailinformationen (z.B. Allergene) zu Produkten zu bekommen.</w:t>
+      </w:r>
+    </w:p>
+    <w:p>
+      <w:pPr>
+        <w:pStyle w:val="Listenabsatz"/>
+        <w:numPr>
+          <w:ilvl w:val="0"/>
+          <w:numId w:val="8"/>
+        </w:numPr>
+      </w:pPr>
+      <w:r>
+        <w:t>Vor dem Abschluss der Bestellung</w:t>
+      </w:r>
+      <w:r>
+        <w:t xml:space="preserve"> (Warenkorb) </w:t>
+      </w:r>
+      <w:r>
+        <w:t xml:space="preserve">möchte </w:t>
+      </w:r>
+      <w:r>
+        <w:t>ich eine Bestellübersicht mit allen Produkten, Mengen und Preisen bekommen.</w:t>
+      </w:r>
+    </w:p>
+    <w:p>
+      <w:pPr>
+        <w:pStyle w:val="Listenabsatz"/>
+        <w:numPr>
+          <w:ilvl w:val="0"/>
+          <w:numId w:val="8"/>
+        </w:numPr>
+      </w:pPr>
+      <w:r>
+        <w:t>Im Warenkorb möchte ich Mengen ändern, Produkte komplett</w:t>
+      </w:r>
+      <w:r>
+        <w:t xml:space="preserve"> </w:t>
+      </w:r>
+      <w:r>
+        <w:t>entfernen können, sowie weiter Produkte hinzufügen können.</w:t>
+      </w:r>
+    </w:p>
+    <w:p>
+      <w:pPr>
+        <w:pStyle w:val="Listenabsatz"/>
+        <w:numPr>
+          <w:ilvl w:val="0"/>
+          <w:numId w:val="8"/>
+        </w:numPr>
+      </w:pPr>
+      <w:r>
+        <w:t>Bei der Bestellung möchte ich eine Lieferadresse, Namen und Telefonnummer angeben können.</w:t>
+      </w:r>
+    </w:p>
+    <w:p/>
+    <w:p>
+      <w:pPr>
+        <w:pStyle w:val="berschrift2"/>
+      </w:pPr>
+      <w:bookmarkStart w:id="10" w:name="_Toc198331795"/>
+      <w:r>
+        <w:t>R</w:t>
+      </w:r>
+      <w:r>
+        <w:t>egistrierter Benutzer</w:t>
+      </w:r>
+      <w:bookmarkEnd w:id="10"/>
+    </w:p>
+    <w:p>
+      <w:pPr>
+        <w:pStyle w:val="Listenabsatz"/>
+        <w:numPr>
+          <w:ilvl w:val="0"/>
+          <w:numId w:val="8"/>
+        </w:numPr>
+      </w:pPr>
+      <w:r>
+        <w:t>Als registrierter Benutzer möchte ich mich einloggen können.</w:t>
+      </w:r>
+    </w:p>
+    <w:p>
+      <w:pPr>
+        <w:pStyle w:val="Listenabsatz"/>
+        <w:numPr>
+          <w:ilvl w:val="0"/>
+          <w:numId w:val="8"/>
+        </w:numPr>
+      </w:pPr>
+      <w:r>
+        <w:t>Als registrierter Benutzer möchte ich ein Profilbild hochladen können.</w:t>
+      </w:r>
+    </w:p>
+    <w:p>
+      <w:pPr>
+        <w:pStyle w:val="Listenabsatz"/>
+        <w:numPr>
+          <w:ilvl w:val="0"/>
+          <w:numId w:val="8"/>
+        </w:numPr>
+      </w:pPr>
+      <w:r>
+        <w:t>Als registrierter Benutzer möchte ich mir meine Bestellhistorie anschauen können.</w:t>
+      </w:r>
+    </w:p>
+    <w:p>
+      <w:pPr>
+        <w:pStyle w:val="Listenabsatz"/>
+        <w:numPr>
+          <w:ilvl w:val="0"/>
+          <w:numId w:val="8"/>
+        </w:numPr>
+      </w:pPr>
+      <w:r>
+        <w:t>Ich möchte Produkte aus der Bestellhistorie in den Warenkorb übernehmen können</w:t>
+      </w:r>
+      <w:r>
+        <w:t>.</w:t>
+      </w:r>
+    </w:p>
+    <w:p>
+      <w:pPr>
+        <w:pStyle w:val="Listenabsatz"/>
+        <w:numPr>
+          <w:ilvl w:val="0"/>
+          <w:numId w:val="8"/>
+        </w:numPr>
+      </w:pPr>
+      <w:r>
+        <w:t>Als registrierter Benutzer möchte ich meine Adresse hinterlegen können</w:t>
+      </w:r>
+      <w:r>
+        <w:t xml:space="preserve"> Das Adresse soll als Lieferadresse in die Bestellung übernommen werden. Eine Änderung der Lieferadresse im Bestellvorgang soll möglich sein.</w:t>
+      </w:r>
+    </w:p>
+    <w:p/>
+    <w:p>
+      <w:pPr>
+        <w:pStyle w:val="berschrift2"/>
+      </w:pPr>
+      <w:bookmarkStart w:id="11" w:name="_Toc198331796"/>
+      <w:r>
+        <w:t>Administrator (</w:t>
+      </w:r>
+      <w:bookmarkStart w:id="12" w:name="_Hlk198122239"/>
+      <w:r>
+        <w:t>Mitarbeiter/Betreiber der Pizzeria</w:t>
+      </w:r>
+      <w:bookmarkEnd w:id="12"/>
+      <w:r>
+        <w:t>)</w:t>
+      </w:r>
+      <w:bookmarkEnd w:id="11"/>
+    </w:p>
+    <w:p>
+      <w:pPr>
+        <w:pStyle w:val="Listenabsatz"/>
+        <w:numPr>
+          <w:ilvl w:val="0"/>
+          <w:numId w:val="8"/>
+        </w:numPr>
+      </w:pPr>
+      <w:r>
+        <w:t xml:space="preserve">Als </w:t>
+      </w:r>
+      <w:r>
+        <w:t xml:space="preserve">Administrator </w:t>
+      </w:r>
+      <w:r>
+        <w:t>möchte ich mich einloggen können.</w:t>
+      </w:r>
+    </w:p>
+    <w:p>
+      <w:pPr>
+        <w:pStyle w:val="Listenabsatz"/>
+        <w:numPr>
+          <w:ilvl w:val="0"/>
+          <w:numId w:val="8"/>
+        </w:numPr>
+      </w:pPr>
+      <w:r>
+        <w:t xml:space="preserve">Als Administrator möchte ich Zugriff auf die Daten aller Produkte, Bestellungen und </w:t>
+      </w:r>
+      <w:r>
+        <w:t xml:space="preserve">User (registrierte Benutzer und Administratoren) </w:t>
+      </w:r>
+      <w:r>
+        <w:t>haben.</w:t>
+      </w:r>
+    </w:p>
+    <w:p>
+      <w:pPr>
+        <w:pStyle w:val="Listenabsatz"/>
+        <w:numPr>
+          <w:ilvl w:val="0"/>
+          <w:numId w:val="8"/>
+        </w:numPr>
+      </w:pPr>
+      <w:r>
+        <w:lastRenderedPageBreak/>
+        <w:t>Als Administrator möchte</w:t>
+      </w:r>
+      <w:r>
+        <w:t xml:space="preserve"> ich</w:t>
+      </w:r>
+      <w:r>
+        <w:t xml:space="preserve"> </w:t>
+      </w:r>
+      <w:r>
+        <w:t>sehen, von welchen Usern die einzelnen Daten erstellt wurden.</w:t>
+      </w:r>
+    </w:p>
+    <w:p>
+      <w:pPr>
+        <w:pStyle w:val="Listenabsatz"/>
+        <w:numPr>
+          <w:ilvl w:val="0"/>
+          <w:numId w:val="8"/>
+        </w:numPr>
+      </w:pPr>
+      <w:r>
+        <w:t xml:space="preserve">Als Administrator möchte ich </w:t>
+      </w:r>
+      <w:r>
+        <w:t xml:space="preserve">die </w:t>
+      </w:r>
+      <w:r>
+        <w:t>Daten</w:t>
+      </w:r>
+      <w:r>
+        <w:t xml:space="preserve"> der User </w:t>
+      </w:r>
+      <w:r>
+        <w:t>mittels Freitextsuche filtern können</w:t>
+      </w:r>
+    </w:p>
+    <w:p>
+      <w:pPr>
+        <w:pStyle w:val="Listenabsatz"/>
+        <w:numPr>
+          <w:ilvl w:val="0"/>
+          <w:numId w:val="8"/>
+        </w:numPr>
+      </w:pPr>
+      <w:r>
+        <w:t xml:space="preserve">Als Administrator möchte ich die </w:t>
+      </w:r>
+      <w:r>
+        <w:t>Daten von Usern ändern können sowie User</w:t>
+      </w:r>
+      <w:r>
+        <w:t xml:space="preserve"> deaktivieren/aktivieren und </w:t>
+      </w:r>
+      <w:r>
+        <w:t>löschen können.</w:t>
+      </w:r>
+    </w:p>
+    <w:p>
+      <w:pPr>
+        <w:pStyle w:val="Listenabsatz"/>
+        <w:numPr>
+          <w:ilvl w:val="0"/>
+          <w:numId w:val="8"/>
+        </w:numPr>
+      </w:pPr>
+      <w:r>
+        <w:t>Als Administrator möchte ich Usern Administratorrechte vergeben können.</w:t>
+      </w:r>
+    </w:p>
+    <w:p>
+      <w:pPr>
+        <w:pStyle w:val="Listenabsatz"/>
+        <w:numPr>
+          <w:ilvl w:val="0"/>
+          <w:numId w:val="8"/>
+        </w:numPr>
+      </w:pPr>
+      <w:r>
+        <w:t>Als Administrator möchte ich Produkte anlegen, ändern und löschen können.</w:t>
+      </w:r>
+    </w:p>
+    <w:p>
+      <w:pPr>
+        <w:pStyle w:val="Listenabsatz"/>
+        <w:numPr>
+          <w:ilvl w:val="0"/>
+          <w:numId w:val="8"/>
+        </w:numPr>
+      </w:pPr>
+      <w:r>
+        <w:t>Ein Löschen der Produkte soll nur möglich sein, wenn das Produkt noch nicht in einer Bestellung vorhanden ist.</w:t>
+      </w:r>
+    </w:p>
+    <w:p>
+      <w:pPr>
+        <w:pStyle w:val="Listenabsatz"/>
+        <w:numPr>
+          <w:ilvl w:val="0"/>
+          <w:numId w:val="8"/>
+        </w:numPr>
+      </w:pPr>
+      <w:r>
+        <w:t xml:space="preserve">Als Administrator möchte ich die Sichtbarkeit </w:t>
+      </w:r>
+      <w:r>
+        <w:t xml:space="preserve">(deaktivieren/aktivieren) </w:t>
+      </w:r>
+      <w:r>
+        <w:t>von Produkten steuern können (Produkte, die sich nicht mehr auf der Karte befinden oder Produkte, die noch nicht im zum Verkauf stehen, sollen nicht angezeigt werden</w:t>
+      </w:r>
+      <w:r>
+        <w:t>)</w:t>
+      </w:r>
+    </w:p>
+    <w:p/>
+    <w:p/>
+    <w:p>
+      <w:pPr>
+        <w:pStyle w:val="berschrift2"/>
+      </w:pPr>
+      <w:bookmarkStart w:id="13" w:name="_Toc198331797"/>
+      <w:r>
+        <w:t>Zusätzliche User Stories</w:t>
+      </w:r>
+      <w:bookmarkEnd w:id="13"/>
+    </w:p>
+    <w:p>
+      <w:pPr>
+        <w:pStyle w:val="Listenabsatz"/>
+        <w:numPr>
+          <w:ilvl w:val="0"/>
+          <w:numId w:val="8"/>
+        </w:numPr>
+      </w:pPr>
+      <w:r>
+        <w:t>Die Anwendung muss responsiv sein.</w:t>
+      </w:r>
+    </w:p>
+    <w:p>
+      <w:pPr>
+        <w:pStyle w:val="Listenabsatz"/>
+        <w:numPr>
+          <w:ilvl w:val="0"/>
+          <w:numId w:val="8"/>
+        </w:numPr>
+      </w:pPr>
+      <w:r>
+        <w:t>Es muss (in Bezug auf http-Codes) sinnvolles Errorhandling und für Menschenlesbare Fehlermeldungen implementiert sein.</w:t>
+      </w:r>
+    </w:p>
+    <w:p>
+      <w:pPr>
+        <w:pStyle w:val="Listenabsatz"/>
+        <w:numPr>
+          <w:ilvl w:val="0"/>
+          <w:numId w:val="8"/>
+        </w:numPr>
+      </w:pPr>
+      <w:r>
+        <w:t>Authentifizierung und Autorisierung mit dem Backend über JWT müssen implementiert sein</w:t>
+      </w:r>
+    </w:p>
+    <w:p/>
+    <w:p>
+      <w:pPr>
         <w:spacing w:after="160"/>
         <w:jc w:val="left"/>
         <w:rPr>
@@ -3684,6 +4323,7 @@
           <w:szCs w:val="40"/>
         </w:rPr>
       </w:pPr>
+      <w:bookmarkStart w:id="14" w:name="_Ref198123857"/>
       <w:r>
         <w:br w:type="page"/>
       </w:r>
@@ -3692,12 +4332,314 @@
       <w:pPr>
         <w:pStyle w:val="berschrift1"/>
       </w:pPr>
-      <w:bookmarkStart w:id="4" w:name="_Toc198331791"/>
+      <w:bookmarkStart w:id="15" w:name="_Toc198331798"/>
       <w:r>
         <w:lastRenderedPageBreak/>
-        <w:t>Ressourcen</w:t>
-      </w:r>
-      <w:bookmarkEnd w:id="4"/>
+        <w:t>Funktionales</w:t>
+      </w:r>
+      <w:r>
+        <w:t xml:space="preserve"> Des</w:t>
+      </w:r>
+      <w:r>
+        <w:t>ign – Wireframes</w:t>
+      </w:r>
+      <w:bookmarkEnd w:id="14"/>
+      <w:bookmarkEnd w:id="15"/>
+    </w:p>
+    <w:p>
+      <w:pPr>
+        <w:pStyle w:val="berschrift2"/>
+      </w:pPr>
+      <w:bookmarkStart w:id="16" w:name="_Toc198331799"/>
+      <w:r>
+        <w:t>Startseite</w:t>
+      </w:r>
+      <w:bookmarkEnd w:id="16"/>
+    </w:p>
+    <w:p>
+      <w:r>
+        <w:t>Startseite ist die Produktauswahlseite mit Navigation Bar</w:t>
+      </w:r>
+      <w:r>
+        <w:t xml:space="preserve"> und darunter liegendem Filter</w:t>
+      </w:r>
+      <w:r>
+        <w:t>-/Fokus</w:t>
+      </w:r>
+      <w:r>
+        <w:t>balken.</w:t>
+      </w:r>
+    </w:p>
+    <w:p>
+      <w:r>
+        <w:t>Eventuell wird es darunter ein statische</w:t>
+      </w:r>
+      <w:r>
+        <w:t>s</w:t>
+      </w:r>
+      <w:r>
+        <w:t xml:space="preserve"> Fo</w:t>
+      </w:r>
+      <w:r>
+        <w:t>t</w:t>
+      </w:r>
+      <w:r>
+        <w:t>o oder ein Carousel aus Fotos geben. Die Entscheidung wird im Zuge der Implementierung getroffen.</w:t>
+      </w:r>
+    </w:p>
+    <w:p/>
+    <w:p/>
+    <w:p>
+      <w:pPr>
+        <w:pStyle w:val="berschrift2"/>
+      </w:pPr>
+      <w:bookmarkStart w:id="17" w:name="_Toc198331800"/>
+      <w:r>
+        <w:t>N</w:t>
+      </w:r>
+      <w:r>
+        <w:t>avigation Bar</w:t>
+      </w:r>
+      <w:bookmarkEnd w:id="17"/>
+    </w:p>
+    <w:p>
+      <w:r>
+        <w:t xml:space="preserve">Die Navigation besteht </w:t>
+      </w:r>
+      <w:r>
+        <w:t xml:space="preserve">linksbündig </w:t>
+      </w:r>
+      <w:r>
+        <w:t>aus dem Namen der Pizzeria (In Crust We Trust), eventuell einem Logo sowie rechts</w:t>
+      </w:r>
+      <w:r>
+        <w:t xml:space="preserve">bündig dem Warenkorb und </w:t>
+      </w:r>
+      <w:r>
+        <w:t>einem Symbol für User</w:t>
+      </w:r>
+      <w:r>
+        <w:t xml:space="preserve"> (oder einem Login Buttton)</w:t>
+      </w:r>
+      <w:r>
+        <w:t xml:space="preserve">. </w:t>
+      </w:r>
+    </w:p>
+    <w:p>
+      <w:r>
+        <w:t xml:space="preserve">Ist es vom Workflow erforderlich („Retour zur vorherigen Seite“) , befindet sich ganz links in der Navbar (vor Text/Logo) noch ein Pfeil zum Retour-Navigieren. </w:t>
+      </w:r>
+    </w:p>
+    <w:p>
+      <w:r>
+        <w:t>Das detaillierte Design wird im Zuge der Implementierung festgelegt.</w:t>
+      </w:r>
+    </w:p>
+    <w:p/>
+    <w:p>
+      <w:pPr>
+        <w:pStyle w:val="berschrift3"/>
+      </w:pPr>
+      <w:bookmarkStart w:id="18" w:name="_Toc198331801"/>
+      <w:r>
+        <w:t>Schriftzug / Logo</w:t>
+      </w:r>
+      <w:bookmarkEnd w:id="18"/>
+    </w:p>
+    <w:p>
+      <w:r>
+        <w:t>Durch Klicken auf den Schriftzug/das Logo gelangt immer auf die Startseite.</w:t>
+      </w:r>
+    </w:p>
+    <w:p/>
+    <w:p>
+      <w:pPr>
+        <w:pStyle w:val="berschrift3"/>
+      </w:pPr>
+      <w:bookmarkStart w:id="19" w:name="_Toc198331802"/>
+      <w:r>
+        <w:t>Warenkorb</w:t>
+      </w:r>
+      <w:bookmarkEnd w:id="19"/>
+    </w:p>
+    <w:p>
+      <w:r>
+        <w:t>Ein Symbol für den Warenkorb inkl. Menge an Artikeln im Warenkorb.</w:t>
+      </w:r>
+      <w:r>
+        <w:t xml:space="preserve"> Durch Klick auf das Symbol kommt man in den Warenkorb (auch wenn dieser noch leer ist).</w:t>
+      </w:r>
+    </w:p>
+    <w:p/>
+    <w:p>
+      <w:pPr>
+        <w:pStyle w:val="berschrift3"/>
+      </w:pPr>
+      <w:bookmarkStart w:id="20" w:name="_Toc198331803"/>
+      <w:r>
+        <w:t>User Symbol</w:t>
+      </w:r>
+      <w:r>
+        <w:t xml:space="preserve"> / Login</w:t>
+      </w:r>
+      <w:bookmarkEnd w:id="20"/>
+    </w:p>
+    <w:p>
+      <w:r>
+        <w:t xml:space="preserve">Nicht registrierter </w:t>
+      </w:r>
+      <w:r>
+        <w:t>Benutzer</w:t>
+      </w:r>
+      <w:r>
+        <w:t>: Login Button</w:t>
+      </w:r>
+    </w:p>
+    <w:p>
+      <w:r>
+        <w:t xml:space="preserve">Registrierter </w:t>
+      </w:r>
+      <w:r>
+        <w:t>Benutzer / Administrator: User Symbol – beim Klicken kommt ein Auswahlmenü (</w:t>
+      </w:r>
+      <w:r>
+        <w:rPr>
+          <w:highlight w:val="yellow"/>
+        </w:rPr>
+        <w:t>Auswahlmöglichkeiten siehe Grafiken</w:t>
+      </w:r>
+      <w:r>
+        <w:t>)</w:t>
+      </w:r>
+    </w:p>
+    <w:p/>
+    <w:p>
+      <w:pPr>
+        <w:pStyle w:val="berschrift2"/>
+      </w:pPr>
+      <w:bookmarkStart w:id="21" w:name="_Toc198331804"/>
+      <w:r>
+        <w:t>Produkte</w:t>
+      </w:r>
+      <w:bookmarkEnd w:id="21"/>
+    </w:p>
+    <w:p>
+      <w:pPr>
+        <w:pStyle w:val="berschrift3"/>
+      </w:pPr>
+      <w:bookmarkStart w:id="22" w:name="_Toc198331805"/>
+      <w:r>
+        <w:t>Filter</w:t>
+      </w:r>
+      <w:r>
+        <w:t>-/Fokus</w:t>
+      </w:r>
+      <w:r>
+        <w:t>balken (Produkt</w:t>
+      </w:r>
+      <w:r>
+        <w:t>e</w:t>
+      </w:r>
+      <w:r>
+        <w:t>)</w:t>
+      </w:r>
+      <w:bookmarkEnd w:id="22"/>
+    </w:p>
+    <w:p>
+      <w:r>
+        <w:t>Der Filter-/Fokusbalken erscheint nur auf der Produktauswahlseite (=Startseite).</w:t>
+      </w:r>
+    </w:p>
+    <w:p/>
+    <w:p>
+      <w:r>
+        <w:t>Generell werden immer alle Produkte auf der Seite angezeigt– die Auswahl einer Produktkategorie</w:t>
+      </w:r>
+      <w:r>
+        <w:t xml:space="preserve"> (es sind sowohl Haupt- als auch Unterkategorien anklickbar)</w:t>
+      </w:r>
+      <w:r>
+        <w:t xml:space="preserve"> führt dazu, dass an die entsprechende Stelle auf der Produktseite gesprungen wird</w:t>
+      </w:r>
+      <w:r>
+        <w:t xml:space="preserve"> (die anderen Produkte sind noch immer sichtbar)</w:t>
+      </w:r>
+      <w:r>
+        <w:t>.</w:t>
+      </w:r>
+      <w:r>
+        <w:t xml:space="preserve"> Der Filter für vegetarische Produkte ist der einzig echte Filter</w:t>
+      </w:r>
+    </w:p>
+    <w:p/>
+    <w:p>
+      <w:r>
+        <w:t xml:space="preserve">Der Filter-/Fokusbalken </w:t>
+      </w:r>
+      <w:r>
+        <w:t>besteht</w:t>
+      </w:r>
+      <w:r>
+        <w:t xml:space="preserve"> aus einem Button</w:t>
+      </w:r>
+      <w:r>
+        <w:t xml:space="preserve"> /Offcanvas</w:t>
+      </w:r>
+      <w:r>
+        <w:t xml:space="preserve"> (links)</w:t>
+      </w:r>
+      <w:r>
+        <w:t>, einem Toogle-Button als Filter für vegetarische Produkte</w:t>
+      </w:r>
+      <w:r>
+        <w:t xml:space="preserve"> (direkt daneben)  und </w:t>
+      </w:r>
+      <w:r>
+        <w:t xml:space="preserve"> einem Scrollspy  (</w:t>
+      </w:r>
+      <w:r>
+        <w:t>über den Rest der Breite). Mittels Offcanvas und Scrollspy ist ein Sprung zu einen bestimmten Produktkategorie möglich.</w:t>
+      </w:r>
+    </w:p>
+    <w:p>
+      <w:r>
+        <w:lastRenderedPageBreak/>
+        <w:t>Auf kleine Displays verschwindet der Scrollspy.</w:t>
+      </w:r>
+    </w:p>
+    <w:p/>
+    <w:p>
+      <w:pPr>
+        <w:pStyle w:val="berschrift3"/>
+      </w:pPr>
+      <w:bookmarkStart w:id="23" w:name="_Toc198331806"/>
+      <w:r>
+        <w:t>Produktauswahl</w:t>
+      </w:r>
+      <w:bookmarkEnd w:id="23"/>
+    </w:p>
+    <w:p>
+      <w:r>
+        <w:t xml:space="preserve">Auf der Produktauswahlseite werden sämtliche Produkte als Cards (ähnlich einer Liste) untereinander darstellt. Es wird ein Card je Zeile angezeigt. </w:t>
+      </w:r>
+      <w:r>
+        <w:t>Oberhalb zusammenhängender Bereiche (Pizza, Getränke, etc.) gibt es Überschriften.</w:t>
+      </w:r>
+    </w:p>
+    <w:p/>
+    <w:p>
+      <w:r>
+        <w:t>Einzelnen Cards bestehen au</w:t>
+      </w:r>
+      <w:r>
+        <w:t>s</w:t>
+      </w:r>
+    </w:p>
+    <w:p/>
+    <w:p>
+      <w:r>
+        <w:t>Linksbündig:</w:t>
+      </w:r>
     </w:p>
     <w:p>
       <w:pPr>
@@ -3708,7 +4650,7 @@
         </w:numPr>
       </w:pPr>
       <w:r>
-        <w:t>User</w:t>
+        <w:t>Produktname + Symbol für vegetarisch + (i)nformationssymbol für Absprung zu auf Detailseite</w:t>
       </w:r>
     </w:p>
     <w:p>
@@ -3720,7 +4662,16 @@
         </w:numPr>
       </w:pPr>
       <w:r>
-        <w:t>Produkte</w:t>
+        <w:t xml:space="preserve">Produktbeschreibung </w:t>
+      </w:r>
+    </w:p>
+    <w:p/>
+    <w:p>
+      <w:r>
+        <w:t>R</w:t>
+      </w:r>
+      <w:r>
+        <w:t>echtsbündig</w:t>
       </w:r>
     </w:p>
     <w:p>
@@ -3732,7 +4683,7 @@
         </w:numPr>
       </w:pPr>
       <w:r>
-        <w:t>Bestellungen</w:t>
+        <w:t>Symbol für „Hinzufügen zum Warenkorb“</w:t>
       </w:r>
     </w:p>
     <w:p>
@@ -3744,1015 +4695,13 @@
         </w:numPr>
       </w:pPr>
       <w:r>
-        <w:t>Adressen</w:t>
-      </w:r>
-    </w:p>
-    <w:p>
-      <w:pPr>
-        <w:pStyle w:val="berschrift1"/>
-      </w:pPr>
-      <w:bookmarkStart w:id="5" w:name="_Ref198123789"/>
-      <w:bookmarkStart w:id="6" w:name="_Toc198331792"/>
-      <w:r>
-        <w:t>Benutzerrollen</w:t>
-      </w:r>
-      <w:bookmarkEnd w:id="5"/>
-      <w:bookmarkEnd w:id="6"/>
-    </w:p>
-    <w:p>
-      <w:r>
-        <w:t>Es gibt drei verschiedenen Benutzerrollen</w:t>
-      </w:r>
-      <w:r>
-        <w:t>:</w:t>
-      </w:r>
-    </w:p>
-    <w:p>
-      <w:pPr>
-        <w:pStyle w:val="Listenabsatz"/>
-        <w:numPr>
-          <w:ilvl w:val="0"/>
-          <w:numId w:val="8"/>
-        </w:numPr>
-      </w:pPr>
-      <w:r>
-        <w:t xml:space="preserve">Nicht </w:t>
-      </w:r>
-      <w:r>
-        <w:t>registrierter Benutzer</w:t>
-      </w:r>
-    </w:p>
-    <w:p>
-      <w:pPr>
-        <w:pStyle w:val="Listenabsatz"/>
-        <w:numPr>
-          <w:ilvl w:val="0"/>
-          <w:numId w:val="8"/>
-        </w:numPr>
-      </w:pPr>
-      <w:r>
-        <w:t>Registrierter Benutzer</w:t>
-      </w:r>
-    </w:p>
-    <w:p>
-      <w:pPr>
-        <w:pStyle w:val="Listenabsatz"/>
-        <w:numPr>
-          <w:ilvl w:val="0"/>
-          <w:numId w:val="8"/>
-        </w:numPr>
-      </w:pPr>
-      <w:r>
-        <w:t>Administrator (Mitarbeiter/Betreiber der Pizzeria)</w:t>
+        <w:t>Preis</w:t>
       </w:r>
     </w:p>
     <w:p/>
     <w:p>
-      <w:pPr>
-        <w:pStyle w:val="berschrift1"/>
-      </w:pPr>
-      <w:bookmarkStart w:id="7" w:name="_Ref198123838"/>
-      <w:bookmarkStart w:id="8" w:name="_Toc198331793"/>
-      <w:r>
-        <w:t>User Stories</w:t>
-      </w:r>
-      <w:bookmarkEnd w:id="7"/>
-      <w:bookmarkEnd w:id="8"/>
-    </w:p>
-    <w:p>
-      <w:pPr>
-        <w:pStyle w:val="berschrift2"/>
-      </w:pPr>
-      <w:bookmarkStart w:id="9" w:name="_Toc198331794"/>
-      <w:r>
-        <w:t xml:space="preserve">Nicht </w:t>
-      </w:r>
-      <w:r>
-        <w:t>registrierter Benutzer</w:t>
-      </w:r>
-      <w:bookmarkEnd w:id="9"/>
-      <w:r>
-        <w:t xml:space="preserve"> </w:t>
-      </w:r>
-    </w:p>
-    <w:p>
-      <w:pPr>
-        <w:pStyle w:val="Listenabsatz"/>
-        <w:numPr>
-          <w:ilvl w:val="0"/>
-          <w:numId w:val="8"/>
-        </w:numPr>
-      </w:pPr>
-      <w:r>
-        <w:t xml:space="preserve">Als </w:t>
-      </w:r>
-      <w:r>
-        <w:t>nicht r</w:t>
-      </w:r>
-      <w:r>
-        <w:t>egistrierter User möchte ich Produkte für eine Lieferung auswählen können</w:t>
-      </w:r>
-    </w:p>
-    <w:p>
-      <w:pPr>
-        <w:pStyle w:val="Listenabsatz"/>
-        <w:numPr>
-          <w:ilvl w:val="0"/>
-          <w:numId w:val="8"/>
-        </w:numPr>
-      </w:pPr>
-      <w:r>
-        <w:t xml:space="preserve">Bei der Produktauswahl möchte ich </w:t>
-      </w:r>
-      <w:r>
-        <w:t>schnell zu bestimmten</w:t>
-      </w:r>
-      <w:r>
-        <w:t xml:space="preserve"> Produktkategorien </w:t>
-      </w:r>
-      <w:r>
-        <w:t xml:space="preserve">gelangen </w:t>
-      </w:r>
-      <w:r>
-        <w:t>nach veganen Produkten filtern können.</w:t>
-      </w:r>
-    </w:p>
-    <w:p>
-      <w:pPr>
-        <w:pStyle w:val="Listenabsatz"/>
-        <w:numPr>
-          <w:ilvl w:val="0"/>
-          <w:numId w:val="8"/>
-        </w:numPr>
-      </w:pPr>
-      <w:r>
-        <w:t>Bei der Produktauswahl möchte ich den Preis der Produkte sehen</w:t>
-      </w:r>
-    </w:p>
-    <w:p>
-      <w:pPr>
-        <w:pStyle w:val="Listenabsatz"/>
-        <w:numPr>
-          <w:ilvl w:val="0"/>
-          <w:numId w:val="8"/>
-        </w:numPr>
-      </w:pPr>
-      <w:r>
-        <w:t>Ich möchte die Möglichkeit haben Detailinformationen (z.B. Allergene) zu Produkten zu bekommen.</w:t>
-      </w:r>
-    </w:p>
-    <w:p>
-      <w:pPr>
-        <w:pStyle w:val="Listenabsatz"/>
-        <w:numPr>
-          <w:ilvl w:val="0"/>
-          <w:numId w:val="8"/>
-        </w:numPr>
-      </w:pPr>
-      <w:r>
-        <w:t>Vor dem Abschluss der Bestellung</w:t>
-      </w:r>
-      <w:r>
-        <w:t xml:space="preserve"> (Warenkorb) </w:t>
-      </w:r>
-      <w:r>
-        <w:t xml:space="preserve">möchte </w:t>
-      </w:r>
-      <w:r>
-        <w:t>ich eine Bestellübersicht mit allen Produkten, Mengen und Preisen bekommen.</w:t>
-      </w:r>
-    </w:p>
-    <w:p>
-      <w:pPr>
-        <w:pStyle w:val="Listenabsatz"/>
-        <w:numPr>
-          <w:ilvl w:val="0"/>
-          <w:numId w:val="8"/>
-        </w:numPr>
-      </w:pPr>
-      <w:r>
-        <w:t>Im Warenkorb möchte ich Mengen ändern, Produkte komplett</w:t>
-      </w:r>
-      <w:r>
-        <w:t xml:space="preserve"> </w:t>
-      </w:r>
-      <w:r>
-        <w:t>entfernen können, sowie weiter Produkte hinzufügen können.</w:t>
-      </w:r>
-    </w:p>
-    <w:p>
-      <w:pPr>
-        <w:pStyle w:val="Listenabsatz"/>
-        <w:numPr>
-          <w:ilvl w:val="0"/>
-          <w:numId w:val="8"/>
-        </w:numPr>
-      </w:pPr>
-      <w:r>
-        <w:t>Bei der Bestellung möchte ich eine Lieferadresse, Namen und Telefonnummer angeben können.</w:t>
-      </w:r>
-    </w:p>
-    <w:p/>
-    <w:p>
-      <w:pPr>
-        <w:pStyle w:val="berschrift2"/>
-      </w:pPr>
-      <w:bookmarkStart w:id="10" w:name="_Toc198331795"/>
-      <w:r>
-        <w:t>R</w:t>
-      </w:r>
-      <w:r>
-        <w:t>egistrierter Benutzer</w:t>
-      </w:r>
-      <w:bookmarkEnd w:id="10"/>
-    </w:p>
-    <w:p>
-      <w:pPr>
-        <w:pStyle w:val="Listenabsatz"/>
-        <w:numPr>
-          <w:ilvl w:val="0"/>
-          <w:numId w:val="8"/>
-        </w:numPr>
-      </w:pPr>
-      <w:r>
-        <w:t>Als registrierter Benutzer möchte ich mich einloggen können.</w:t>
-      </w:r>
-    </w:p>
-    <w:p>
-      <w:pPr>
-        <w:pStyle w:val="Listenabsatz"/>
-        <w:numPr>
-          <w:ilvl w:val="0"/>
-          <w:numId w:val="8"/>
-        </w:numPr>
-      </w:pPr>
-      <w:r>
-        <w:t>Als registrierter Benutzer möchte ich ein Profilbild hochladen können.</w:t>
-      </w:r>
-    </w:p>
-    <w:p>
-      <w:pPr>
-        <w:pStyle w:val="Listenabsatz"/>
-        <w:numPr>
-          <w:ilvl w:val="0"/>
-          <w:numId w:val="8"/>
-        </w:numPr>
-      </w:pPr>
-      <w:r>
-        <w:t>Als registrierter Benutzer möchte ich mir meine Bestellhistorie anschauen können.</w:t>
-      </w:r>
-    </w:p>
-    <w:p>
-      <w:pPr>
-        <w:pStyle w:val="Listenabsatz"/>
-        <w:numPr>
-          <w:ilvl w:val="0"/>
-          <w:numId w:val="8"/>
-        </w:numPr>
-      </w:pPr>
-      <w:r>
-        <w:t>Ich möchte Produkte aus der Bestellhistorie in den Warenkorb übernehmen können</w:t>
-      </w:r>
-      <w:r>
-        <w:t>.</w:t>
-      </w:r>
-    </w:p>
-    <w:p>
-      <w:pPr>
-        <w:pStyle w:val="Listenabsatz"/>
-        <w:numPr>
-          <w:ilvl w:val="0"/>
-          <w:numId w:val="8"/>
-        </w:numPr>
-      </w:pPr>
-      <w:r>
-        <w:t>Als registrierter Benutzer möchte ich meine Adresse hinterlegen können</w:t>
-      </w:r>
-      <w:r>
-        <w:t xml:space="preserve"> Das Adresse soll als Lieferadresse in die Bestellung übernommen werden. Eine Änderung der Lieferadresse im Bestellvorgang soll möglich sein.</w:t>
-      </w:r>
-    </w:p>
-    <w:p/>
-    <w:p>
-      <w:pPr>
-        <w:pStyle w:val="berschrift2"/>
-      </w:pPr>
-      <w:bookmarkStart w:id="11" w:name="_Toc198331796"/>
-      <w:r>
-        <w:t>Administrator (</w:t>
-      </w:r>
-      <w:bookmarkStart w:id="12" w:name="_Hlk198122239"/>
-      <w:r>
-        <w:t>Mitarbeiter/Betreiber der Pizzeria</w:t>
-      </w:r>
-      <w:bookmarkEnd w:id="12"/>
-      <w:r>
-        <w:t>)</w:t>
-      </w:r>
-      <w:bookmarkEnd w:id="11"/>
-    </w:p>
-    <w:p>
-      <w:pPr>
-        <w:pStyle w:val="Listenabsatz"/>
-        <w:numPr>
-          <w:ilvl w:val="0"/>
-          <w:numId w:val="8"/>
-        </w:numPr>
-      </w:pPr>
-      <w:r>
-        <w:t xml:space="preserve">Als </w:t>
-      </w:r>
-      <w:r>
-        <w:t xml:space="preserve">Administrator </w:t>
-      </w:r>
-      <w:r>
-        <w:t>möchte ich mich einloggen können.</w:t>
-      </w:r>
-    </w:p>
-    <w:p>
-      <w:pPr>
-        <w:pStyle w:val="Listenabsatz"/>
-        <w:numPr>
-          <w:ilvl w:val="0"/>
-          <w:numId w:val="8"/>
-        </w:numPr>
-      </w:pPr>
-      <w:r>
-        <w:t xml:space="preserve">Als Administrator möchte ich Zugriff auf die Daten aller Produkte, Bestellungen und </w:t>
-      </w:r>
-      <w:r>
-        <w:t xml:space="preserve">User (registrierte Benutzer und Administratoren) </w:t>
-      </w:r>
-      <w:r>
-        <w:t>haben.</w:t>
-      </w:r>
-    </w:p>
-    <w:p>
-      <w:pPr>
-        <w:pStyle w:val="Listenabsatz"/>
-        <w:numPr>
-          <w:ilvl w:val="0"/>
-          <w:numId w:val="8"/>
-        </w:numPr>
-      </w:pPr>
-      <w:r>
-        <w:lastRenderedPageBreak/>
-        <w:t>Als Administrator möchte</w:t>
-      </w:r>
-      <w:r>
-        <w:t xml:space="preserve"> ich</w:t>
-      </w:r>
-      <w:r>
-        <w:t xml:space="preserve"> </w:t>
-      </w:r>
-      <w:r>
-        <w:t>sehen, von welchen Usern die einzelnen Daten erstellt wurden.</w:t>
-      </w:r>
-    </w:p>
-    <w:p>
-      <w:pPr>
-        <w:pStyle w:val="Listenabsatz"/>
-        <w:numPr>
-          <w:ilvl w:val="0"/>
-          <w:numId w:val="8"/>
-        </w:numPr>
-      </w:pPr>
-      <w:r>
-        <w:t xml:space="preserve">Als Administrator möchte ich </w:t>
-      </w:r>
-      <w:r>
-        <w:t xml:space="preserve">die </w:t>
-      </w:r>
-      <w:r>
-        <w:t>Daten</w:t>
-      </w:r>
-      <w:r>
-        <w:t xml:space="preserve"> der User </w:t>
-      </w:r>
-      <w:r>
-        <w:t>mittels Freitextsuche filtern können</w:t>
-      </w:r>
-    </w:p>
-    <w:p>
-      <w:pPr>
-        <w:pStyle w:val="Listenabsatz"/>
-        <w:numPr>
-          <w:ilvl w:val="0"/>
-          <w:numId w:val="8"/>
-        </w:numPr>
-      </w:pPr>
-      <w:r>
-        <w:t xml:space="preserve">Als Administrator möchte ich die </w:t>
-      </w:r>
-      <w:r>
-        <w:t>Daten von Usern ändern können sowie User</w:t>
-      </w:r>
-      <w:r>
-        <w:t xml:space="preserve"> deaktivieren/aktivieren und </w:t>
-      </w:r>
-      <w:r>
-        <w:t>löschen können.</w:t>
-      </w:r>
-    </w:p>
-    <w:p>
-      <w:pPr>
-        <w:pStyle w:val="Listenabsatz"/>
-        <w:numPr>
-          <w:ilvl w:val="0"/>
-          <w:numId w:val="8"/>
-        </w:numPr>
-      </w:pPr>
-      <w:r>
-        <w:t>Als Administrator möchte ich Usern Administratorrechte vergeben können.</w:t>
-      </w:r>
-    </w:p>
-    <w:p>
-      <w:pPr>
-        <w:pStyle w:val="Listenabsatz"/>
-        <w:numPr>
-          <w:ilvl w:val="0"/>
-          <w:numId w:val="8"/>
-        </w:numPr>
-      </w:pPr>
-      <w:r>
-        <w:t>Als Administrator möchte ich Produkte anlegen, ändern und löschen können.</w:t>
-      </w:r>
-    </w:p>
-    <w:p>
-      <w:pPr>
-        <w:pStyle w:val="Listenabsatz"/>
-        <w:numPr>
-          <w:ilvl w:val="0"/>
-          <w:numId w:val="8"/>
-        </w:numPr>
-      </w:pPr>
-      <w:r>
-        <w:t>Ein Löschen der Produkte soll nur möglich sein, wenn das Produkt noch nicht in einer Bestellung vorhanden ist.</w:t>
-      </w:r>
-    </w:p>
-    <w:p>
-      <w:pPr>
-        <w:pStyle w:val="Listenabsatz"/>
-        <w:numPr>
-          <w:ilvl w:val="0"/>
-          <w:numId w:val="8"/>
-        </w:numPr>
-      </w:pPr>
-      <w:r>
-        <w:t xml:space="preserve">Als Administrator möchte ich die Sichtbarkeit </w:t>
-      </w:r>
-      <w:r>
-        <w:t xml:space="preserve">(deaktivieren/aktivieren) </w:t>
-      </w:r>
-      <w:r>
-        <w:t>von Produkten steuern können (Produkte, die sich nicht mehr auf der Karte befinden oder Produkte, die noch nicht im zum Verkauf stehen, sollen nicht angezeigt werden</w:t>
-      </w:r>
-      <w:r>
-        <w:t>)</w:t>
-      </w:r>
-    </w:p>
-    <w:p/>
-    <w:p/>
-    <w:p>
-      <w:pPr>
-        <w:pStyle w:val="berschrift2"/>
-      </w:pPr>
-      <w:bookmarkStart w:id="13" w:name="_Toc198331797"/>
-      <w:r>
-        <w:t>Zusätzliche User Stories</w:t>
-      </w:r>
-      <w:bookmarkEnd w:id="13"/>
-    </w:p>
-    <w:p>
-      <w:pPr>
-        <w:pStyle w:val="Listenabsatz"/>
-        <w:numPr>
-          <w:ilvl w:val="0"/>
-          <w:numId w:val="8"/>
-        </w:numPr>
-      </w:pPr>
-      <w:r>
-        <w:t>Die Anwendung muss responsiv sein.</w:t>
-      </w:r>
-    </w:p>
-    <w:p>
-      <w:pPr>
-        <w:pStyle w:val="Listenabsatz"/>
-        <w:numPr>
-          <w:ilvl w:val="0"/>
-          <w:numId w:val="8"/>
-        </w:numPr>
-      </w:pPr>
-      <w:r>
-        <w:t xml:space="preserve">Es muss (in Bezug auf http-Codes) sinnvolles </w:t>
-      </w:r>
-      <w:proofErr w:type="spellStart"/>
-      <w:r>
-        <w:t>Errorhandling</w:t>
-      </w:r>
-      <w:proofErr w:type="spellEnd"/>
-      <w:r>
-        <w:t xml:space="preserve"> und für Menschenlesbare Fehlermeldungen implementiert sein.</w:t>
-      </w:r>
-    </w:p>
-    <w:p>
-      <w:pPr>
-        <w:pStyle w:val="Listenabsatz"/>
-        <w:numPr>
-          <w:ilvl w:val="0"/>
-          <w:numId w:val="8"/>
-        </w:numPr>
-      </w:pPr>
-      <w:r>
-        <w:t>Authentifizierung und Autorisierung mit dem Backend über JWT müssen implementiert sein</w:t>
-      </w:r>
-    </w:p>
-    <w:p/>
-    <w:p>
-      <w:pPr>
-        <w:spacing w:after="160"/>
-        <w:jc w:val="left"/>
-        <w:rPr>
-          <w:rFonts w:asciiTheme="majorHAnsi" w:eastAsiaTheme="majorEastAsia" w:hAnsiTheme="majorHAnsi" w:cstheme="majorBidi"/>
-          <w:color w:val="0F4761" w:themeColor="accent1" w:themeShade="BF"/>
-          <w:sz w:val="40"/>
-          <w:szCs w:val="40"/>
-        </w:rPr>
-      </w:pPr>
-      <w:bookmarkStart w:id="14" w:name="_Ref198123857"/>
-      <w:r>
-        <w:br w:type="page"/>
-      </w:r>
-    </w:p>
-    <w:p>
-      <w:pPr>
-        <w:pStyle w:val="berschrift1"/>
-      </w:pPr>
-      <w:bookmarkStart w:id="15" w:name="_Toc198331798"/>
-      <w:r>
-        <w:lastRenderedPageBreak/>
-        <w:t>Funktionales</w:t>
-      </w:r>
-      <w:r>
-        <w:t xml:space="preserve"> Des</w:t>
-      </w:r>
-      <w:r>
-        <w:t>ign – Wireframes</w:t>
-      </w:r>
-      <w:bookmarkEnd w:id="14"/>
-      <w:bookmarkEnd w:id="15"/>
-    </w:p>
-    <w:p>
-      <w:pPr>
-        <w:pStyle w:val="berschrift2"/>
-      </w:pPr>
-      <w:bookmarkStart w:id="16" w:name="_Toc198331799"/>
-      <w:r>
-        <w:t>Startseite</w:t>
-      </w:r>
-      <w:bookmarkEnd w:id="16"/>
-    </w:p>
-    <w:p>
-      <w:r>
-        <w:t>Startseite ist die Produktauswahlseite mit Navigation Bar</w:t>
-      </w:r>
-      <w:r>
-        <w:t xml:space="preserve"> und darunter liegendem Filter</w:t>
-      </w:r>
-      <w:r>
-        <w:t>-/Fokus</w:t>
-      </w:r>
-      <w:r>
-        <w:t>balken.</w:t>
-      </w:r>
-    </w:p>
-    <w:p>
-      <w:r>
-        <w:t>Eventuell wird es darunter ein statische</w:t>
-      </w:r>
-      <w:r>
-        <w:t>s</w:t>
-      </w:r>
-      <w:r>
-        <w:t xml:space="preserve"> Fo</w:t>
-      </w:r>
-      <w:r>
-        <w:t>t</w:t>
-      </w:r>
-      <w:r>
-        <w:t xml:space="preserve">o oder ein </w:t>
-      </w:r>
-      <w:proofErr w:type="spellStart"/>
-      <w:r>
-        <w:t>Carousel</w:t>
-      </w:r>
-      <w:proofErr w:type="spellEnd"/>
-      <w:r>
-        <w:t xml:space="preserve"> aus Fotos geben. Die Entscheidung wird im Zuge der Implementierung getroffen.</w:t>
-      </w:r>
-    </w:p>
-    <w:p/>
-    <w:p/>
-    <w:p>
-      <w:pPr>
-        <w:pStyle w:val="berschrift2"/>
-      </w:pPr>
-      <w:bookmarkStart w:id="17" w:name="_Toc198331800"/>
-      <w:r>
-        <w:t>N</w:t>
-      </w:r>
-      <w:r>
-        <w:t>avigation Bar</w:t>
-      </w:r>
-      <w:bookmarkEnd w:id="17"/>
-    </w:p>
-    <w:p>
-      <w:r>
-        <w:t xml:space="preserve">Die Navigation besteht aus dem Namen der Pizzeria (In </w:t>
-      </w:r>
-      <w:proofErr w:type="spellStart"/>
-      <w:r>
-        <w:t>Crust</w:t>
-      </w:r>
-      <w:proofErr w:type="spellEnd"/>
-      <w:r>
-        <w:t xml:space="preserve"> </w:t>
-      </w:r>
-      <w:proofErr w:type="spellStart"/>
-      <w:r>
-        <w:t>We</w:t>
-      </w:r>
-      <w:proofErr w:type="spellEnd"/>
-      <w:r>
-        <w:t xml:space="preserve"> Trust), eventuell einem Logo sowie rechts</w:t>
-      </w:r>
-      <w:r>
-        <w:t xml:space="preserve">bündig dem Warenkorb und </w:t>
-      </w:r>
-      <w:r>
-        <w:t>einem Symbol für User</w:t>
-      </w:r>
-      <w:r>
-        <w:t xml:space="preserve"> (oder einem Login </w:t>
-      </w:r>
-      <w:proofErr w:type="spellStart"/>
-      <w:r>
-        <w:t>Buttton</w:t>
-      </w:r>
-      <w:proofErr w:type="spellEnd"/>
-      <w:r>
-        <w:t>)</w:t>
-      </w:r>
-      <w:r>
-        <w:t>. Das detaillierte Design wird im Zuge der Implementierung festgelegt.</w:t>
-      </w:r>
-    </w:p>
-    <w:p/>
-    <w:p>
-      <w:pPr>
-        <w:pStyle w:val="berschrift3"/>
-      </w:pPr>
-      <w:bookmarkStart w:id="18" w:name="_Toc198331801"/>
-      <w:r>
-        <w:t>Schriftzug / Logo</w:t>
-      </w:r>
-      <w:bookmarkEnd w:id="18"/>
-    </w:p>
-    <w:p>
-      <w:r>
-        <w:t>Durch Klicken auf den Schriftzug/das Logo gelangt immer auf die Startseite.</w:t>
-      </w:r>
-    </w:p>
-    <w:p/>
-    <w:p>
-      <w:pPr>
-        <w:pStyle w:val="berschrift3"/>
-      </w:pPr>
-      <w:bookmarkStart w:id="19" w:name="_Toc198331802"/>
-      <w:r>
-        <w:t>Warenkorb</w:t>
-      </w:r>
-      <w:bookmarkEnd w:id="19"/>
-    </w:p>
-    <w:p>
-      <w:r>
-        <w:t>Ein Symbol für den Warenkorb inkl. Menge an Artikeln im Warenkorb.</w:t>
-      </w:r>
-      <w:r>
-        <w:t xml:space="preserve"> Durch Klick auf das Symbol kommt man in den Warenkorb (auch wenn dieser noch leer ist).</w:t>
-      </w:r>
-    </w:p>
-    <w:p/>
-    <w:p>
-      <w:pPr>
-        <w:pStyle w:val="berschrift3"/>
-      </w:pPr>
-      <w:bookmarkStart w:id="20" w:name="_Toc198331803"/>
-      <w:r>
-        <w:t>User Symbol</w:t>
-      </w:r>
-      <w:r>
-        <w:t xml:space="preserve"> / Login</w:t>
-      </w:r>
-      <w:bookmarkEnd w:id="20"/>
-    </w:p>
-    <w:p>
-      <w:r>
-        <w:t xml:space="preserve">Nicht registrierter </w:t>
-      </w:r>
-      <w:r>
-        <w:t>Benutzer</w:t>
-      </w:r>
-      <w:r>
-        <w:t>: Login Button</w:t>
-      </w:r>
-    </w:p>
-    <w:p>
-      <w:r>
-        <w:t xml:space="preserve">Registrierter </w:t>
-      </w:r>
-      <w:r>
-        <w:t>Benutzer / Administrator: User Symbol – beim Klicken kommt ein Auswahlmenü (</w:t>
-      </w:r>
-      <w:r>
-        <w:rPr>
-          <w:highlight w:val="yellow"/>
-        </w:rPr>
-        <w:t>Auswahlmöglichkeiten siehe Grafiken</w:t>
-      </w:r>
-      <w:r>
-        <w:t>)</w:t>
-      </w:r>
-    </w:p>
-    <w:p/>
-    <w:p>
-      <w:pPr>
-        <w:pStyle w:val="berschrift2"/>
-      </w:pPr>
-      <w:bookmarkStart w:id="21" w:name="_Toc198331804"/>
-      <w:r>
-        <w:t>Produkte</w:t>
-      </w:r>
-      <w:bookmarkEnd w:id="21"/>
-    </w:p>
-    <w:p>
-      <w:pPr>
-        <w:pStyle w:val="berschrift3"/>
-      </w:pPr>
-      <w:bookmarkStart w:id="22" w:name="_Toc198331805"/>
-      <w:r>
-        <w:t>Filter</w:t>
-      </w:r>
-      <w:r>
-        <w:t>-/Fokus</w:t>
-      </w:r>
-      <w:r>
-        <w:t>balken (Produkt</w:t>
-      </w:r>
-      <w:r>
-        <w:t>e</w:t>
-      </w:r>
-      <w:r>
-        <w:t>)</w:t>
-      </w:r>
-      <w:bookmarkEnd w:id="22"/>
-    </w:p>
-    <w:p>
-      <w:r>
-        <w:t>Der Filter-/Fokusbalken erscheint nur auf der Produktauswahlseite (=Startseite).</w:t>
-      </w:r>
-    </w:p>
-    <w:p/>
-    <w:p>
-      <w:r>
-        <w:t>Generell werden immer alle Produkte auf der Seite angezeigt– die Auswahl einer Produktkategorie</w:t>
-      </w:r>
-      <w:r>
-        <w:t xml:space="preserve"> (es sind sowohl Haupt- als auch Unterkategorien anklickbar)</w:t>
-      </w:r>
-      <w:r>
-        <w:t xml:space="preserve"> führt dazu, dass an die entsprechende Stelle auf der Produktseite gesprungen wird</w:t>
-      </w:r>
-      <w:r>
-        <w:t xml:space="preserve"> (die anderen Produkte sind noch immer sichtbar)</w:t>
-      </w:r>
-      <w:r>
-        <w:t>.</w:t>
-      </w:r>
-      <w:r>
-        <w:t xml:space="preserve"> Der Filter für vegetarische Produkte ist der einzig echte Filter</w:t>
-      </w:r>
-    </w:p>
-    <w:p/>
-    <w:p>
-      <w:r>
-        <w:t xml:space="preserve">Der Filter-/Fokusbalken </w:t>
-      </w:r>
-      <w:r>
-        <w:t>besteht</w:t>
-      </w:r>
-      <w:r>
-        <w:t xml:space="preserve"> aus einem Button</w:t>
-      </w:r>
-      <w:r>
-        <w:t xml:space="preserve"> /</w:t>
-      </w:r>
-      <w:proofErr w:type="spellStart"/>
-      <w:r>
-        <w:t>Offcanvas</w:t>
-      </w:r>
-      <w:proofErr w:type="spellEnd"/>
-      <w:r>
-        <w:t xml:space="preserve"> (links)</w:t>
-      </w:r>
-      <w:r>
-        <w:t xml:space="preserve">, einem </w:t>
-      </w:r>
-      <w:proofErr w:type="spellStart"/>
-      <w:r>
-        <w:t>Toogle</w:t>
-      </w:r>
-      <w:proofErr w:type="spellEnd"/>
-      <w:r>
-        <w:t>-Button als Filter für vegetarische Produkte</w:t>
-      </w:r>
-      <w:r>
-        <w:t xml:space="preserve"> (direkt </w:t>
-      </w:r>
-      <w:proofErr w:type="gramStart"/>
-      <w:r>
-        <w:t>daneben)  und</w:t>
-      </w:r>
-      <w:proofErr w:type="gramEnd"/>
-      <w:r>
-        <w:t xml:space="preserve"> </w:t>
-      </w:r>
-      <w:r>
-        <w:t xml:space="preserve"> einem </w:t>
-      </w:r>
-      <w:proofErr w:type="spellStart"/>
-      <w:proofErr w:type="gramStart"/>
-      <w:r>
-        <w:t>Scrollspy</w:t>
-      </w:r>
-      <w:proofErr w:type="spellEnd"/>
-      <w:r>
-        <w:t xml:space="preserve">  (</w:t>
-      </w:r>
-      <w:proofErr w:type="gramEnd"/>
-      <w:r>
-        <w:t xml:space="preserve">über den Rest der Breite). Mittels </w:t>
-      </w:r>
-      <w:proofErr w:type="spellStart"/>
-      <w:r>
-        <w:t>Offcanvas</w:t>
-      </w:r>
-      <w:proofErr w:type="spellEnd"/>
-      <w:r>
-        <w:t xml:space="preserve"> und </w:t>
-      </w:r>
-      <w:proofErr w:type="spellStart"/>
-      <w:r>
-        <w:t>Scrollspy</w:t>
-      </w:r>
-      <w:proofErr w:type="spellEnd"/>
-      <w:r>
-        <w:t xml:space="preserve"> ist ein Sprung zu einen bestimmten Produktkategorie möglich.</w:t>
-      </w:r>
-    </w:p>
-    <w:p>
-      <w:r>
-        <w:t xml:space="preserve">Auf kleine Displays verschwindet der </w:t>
-      </w:r>
-      <w:proofErr w:type="spellStart"/>
-      <w:r>
-        <w:t>Scrollspy</w:t>
-      </w:r>
-      <w:proofErr w:type="spellEnd"/>
-      <w:r>
-        <w:t>.</w:t>
-      </w:r>
-    </w:p>
-    <w:p/>
-    <w:p>
-      <w:pPr>
-        <w:pStyle w:val="berschrift3"/>
-      </w:pPr>
-      <w:bookmarkStart w:id="23" w:name="_Toc198331806"/>
-      <w:r>
-        <w:lastRenderedPageBreak/>
-        <w:t>Produktauswahl</w:t>
-      </w:r>
-      <w:bookmarkEnd w:id="23"/>
-    </w:p>
-    <w:p>
-      <w:r>
-        <w:t xml:space="preserve">Auf der Produktauswahlseite werden sämtliche Produkte als Cards (ähnlich einer Liste) untereinander darstellt. Es wird </w:t>
-      </w:r>
-      <w:proofErr w:type="gramStart"/>
-      <w:r>
-        <w:t>ein Card</w:t>
-      </w:r>
-      <w:proofErr w:type="gramEnd"/>
-      <w:r>
-        <w:t xml:space="preserve"> je Zeile angezeigt. </w:t>
-      </w:r>
-      <w:r>
-        <w:t>Oberhalb zusammenhängender Bereiche (Pizza, Getränke, etc.) gibt es Überschriften.</w:t>
-      </w:r>
-    </w:p>
-    <w:p/>
-    <w:p>
-      <w:r>
-        <w:t>Einzelnen Cards bestehen au</w:t>
-      </w:r>
-      <w:r>
-        <w:t>s</w:t>
-      </w:r>
-    </w:p>
-    <w:p/>
-    <w:p>
-      <w:r>
-        <w:t>Linksbündig:</w:t>
-      </w:r>
-    </w:p>
-    <w:p>
-      <w:pPr>
-        <w:pStyle w:val="Listenabsatz"/>
-        <w:numPr>
-          <w:ilvl w:val="0"/>
-          <w:numId w:val="8"/>
-        </w:numPr>
-      </w:pPr>
-      <w:r>
-        <w:t>Produktname + Symbol für vegetarisch + (i)</w:t>
-      </w:r>
-      <w:proofErr w:type="spellStart"/>
-      <w:r>
-        <w:t>nformationssymbol</w:t>
-      </w:r>
-      <w:proofErr w:type="spellEnd"/>
-      <w:r>
-        <w:t xml:space="preserve"> für Absprung zu auf Detailseite</w:t>
-      </w:r>
-    </w:p>
-    <w:p>
-      <w:pPr>
-        <w:pStyle w:val="Listenabsatz"/>
-        <w:numPr>
-          <w:ilvl w:val="0"/>
-          <w:numId w:val="8"/>
-        </w:numPr>
-      </w:pPr>
-      <w:r>
-        <w:t xml:space="preserve">Produktbeschreibung </w:t>
-      </w:r>
-    </w:p>
-    <w:p/>
-    <w:p>
-      <w:r>
-        <w:t>R</w:t>
-      </w:r>
-      <w:r>
-        <w:t>echtsbündig</w:t>
-      </w:r>
-    </w:p>
-    <w:p>
-      <w:pPr>
-        <w:pStyle w:val="Listenabsatz"/>
-        <w:numPr>
-          <w:ilvl w:val="0"/>
-          <w:numId w:val="8"/>
-        </w:numPr>
-      </w:pPr>
-      <w:r>
-        <w:t>Symbol für „Hinzufügen zum Warenkorb“</w:t>
-      </w:r>
-    </w:p>
-    <w:p>
-      <w:pPr>
-        <w:pStyle w:val="Listenabsatz"/>
-        <w:numPr>
-          <w:ilvl w:val="0"/>
-          <w:numId w:val="8"/>
-        </w:numPr>
-      </w:pPr>
-      <w:r>
-        <w:t>Preis</w:t>
-      </w:r>
-    </w:p>
-    <w:p/>
-    <w:p>
-      <w:r>
-        <w:t xml:space="preserve">Wird ein Artikel in den Warenkorb gelegt, ändert sie die Menge im Warenkorb beim Symbol in der </w:t>
-      </w:r>
-      <w:proofErr w:type="spellStart"/>
-      <w:r>
-        <w:t>Navbar</w:t>
-      </w:r>
-      <w:proofErr w:type="spellEnd"/>
-      <w:r>
-        <w:t>.</w:t>
+      <w:r>
+        <w:t>Wird ein Artikel in den Warenkorb gelegt, ändert sie die Menge im Warenkorb beim Symbol in der Navbar.</w:t>
       </w:r>
     </w:p>
     <w:p/>
@@ -4852,31 +4801,7 @@
     </w:p>
     <w:p>
       <w:r>
-        <w:t>An allen Stellen (</w:t>
-      </w:r>
-      <w:proofErr w:type="spellStart"/>
-      <w:r>
-        <w:t>z.b.</w:t>
-      </w:r>
-      <w:proofErr w:type="spellEnd"/>
-      <w:r>
-        <w:t xml:space="preserve"> </w:t>
-      </w:r>
-      <w:proofErr w:type="spellStart"/>
-      <w:r>
-        <w:t>Produkteauwahlseite</w:t>
-      </w:r>
-      <w:proofErr w:type="spellEnd"/>
-      <w:r>
-        <w:t>, Warenkorb, etc.), wo nicht die alle Informationen zum Produkt sichtbar sind, ist über (i)</w:t>
-      </w:r>
-      <w:proofErr w:type="spellStart"/>
-      <w:r>
-        <w:t>nformationssymbol</w:t>
-      </w:r>
-      <w:proofErr w:type="spellEnd"/>
-      <w:r>
-        <w:t xml:space="preserve"> neben dem Produktnamen ein Absprung auf die Produktdetails möglich.</w:t>
+        <w:t>An allen Stellen (z.b. Produkteauwahlseite, Warenkorb, etc.), wo nicht die alle Informationen zum Produkt sichtbar sind, ist über (i)nformationssymbol neben dem Produktnamen ein Absprung auf die Produktdetails möglich.</w:t>
       </w:r>
     </w:p>
     <w:p/>
@@ -4925,6 +4850,7 @@
     </w:p>
     <w:p>
       <w:r>
+        <w:lastRenderedPageBreak/>
         <w:t>Jeder Listeneintrag ist einzeilig, mit allen Elementen nebeneinander</w:t>
       </w:r>
     </w:p>
@@ -4937,15 +4863,7 @@
         </w:numPr>
       </w:pPr>
       <w:r>
-        <w:t>Produktname + Symbol für vegetarisch + (i)</w:t>
-      </w:r>
-      <w:proofErr w:type="spellStart"/>
-      <w:r>
-        <w:t>nformationssymbol</w:t>
-      </w:r>
-      <w:proofErr w:type="spellEnd"/>
-      <w:r>
-        <w:t xml:space="preserve"> / Detailseite</w:t>
+        <w:t>Produktname + Symbol für vegetarisch + (i)nformationssymbol / Detailseite</w:t>
       </w:r>
     </w:p>
     <w:p>
@@ -4957,7 +4875,6 @@
         </w:numPr>
       </w:pPr>
       <w:r>
-        <w:lastRenderedPageBreak/>
         <w:t>Änderbare Menge inkl. Produkt aus Warenkorb löschen</w:t>
       </w:r>
     </w:p>
@@ -5059,28 +4976,20 @@
       <w:pPr>
         <w:pStyle w:val="berschrift3"/>
       </w:pPr>
-      <w:bookmarkStart w:id="27" w:name="_Hlk198287718"/>
-      <w:bookmarkStart w:id="28" w:name="_Toc198331810"/>
+      <w:bookmarkStart w:id="27" w:name="_Toc198331810"/>
+      <w:bookmarkStart w:id="28" w:name="_Hlk198287718"/>
       <w:r>
         <w:t xml:space="preserve">Lieferung als Gast oder Registrierter </w:t>
       </w:r>
       <w:r>
         <w:t>Benutzer</w:t>
       </w:r>
-      <w:bookmarkEnd w:id="28"/>
-    </w:p>
-    <w:bookmarkEnd w:id="27"/>
-    <w:p>
-      <w:r>
-        <w:t xml:space="preserve">Implementierung als rechtsbündiges </w:t>
-      </w:r>
-      <w:proofErr w:type="spellStart"/>
-      <w:r>
-        <w:t>OffCanvas</w:t>
-      </w:r>
-      <w:proofErr w:type="spellEnd"/>
-      <w:r>
-        <w:t xml:space="preserve"> mit Auswahlbuttons „Anmelden oder Registrieren“</w:t>
+      <w:bookmarkEnd w:id="27"/>
+    </w:p>
+    <w:bookmarkEnd w:id="28"/>
+    <w:p>
+      <w:r>
+        <w:t>Implementierung als rechtsbündiges OffCanvas mit Auswahlbuttons „Anmelden oder Registrieren“</w:t>
       </w:r>
       <w:r>
         <w:t xml:space="preserve"> (Absprung </w:t>
@@ -5185,15 +5094,7 @@
         </w:numPr>
       </w:pPr>
       <w:r>
-        <w:t>Es erfolgt keine Überprüfung der Lieferdetails auf Sinnhaftigkeit (</w:t>
-      </w:r>
-      <w:proofErr w:type="spellStart"/>
-      <w:r>
-        <w:t>z.b.</w:t>
-      </w:r>
-      <w:proofErr w:type="spellEnd"/>
-      <w:r>
-        <w:t xml:space="preserve"> Telefonnummer) </w:t>
+        <w:t xml:space="preserve">Es erfolgt keine Überprüfung der Lieferdetails auf Sinnhaftigkeit (z.b. Telefonnummer) </w:t>
       </w:r>
     </w:p>
     <w:p>
@@ -5251,20 +5152,13 @@
     </w:p>
     <w:p>
       <w:r>
-        <w:t>Der Erhält mittels Sweet-Alert eine allgemein gehaltene Bestätigung seiner Bestellung. Die Bestätigung enthält keine Informationen zur Bestellung (</w:t>
-      </w:r>
-      <w:proofErr w:type="spellStart"/>
-      <w:r>
-        <w:t>z.b.</w:t>
-      </w:r>
-      <w:proofErr w:type="spellEnd"/>
-      <w:r>
-        <w:t xml:space="preserve"> Bestellnummer, Preis, etc.).</w:t>
+        <w:t>Der Erhält mittels Sweet-Alert eine allgemein gehaltene Bestätigung seiner Bestellung. Die Bestätigung enthält keine Informationen zur Bestellung (z.b. Bestellnummer, Preis, etc.).</w:t>
       </w:r>
     </w:p>
     <w:p/>
     <w:p>
       <w:r>
+        <w:lastRenderedPageBreak/>
         <w:t>Die Bestätigung verschwindet nach einiger Zeit automatisch und der Kunde gelangt auf die Startseite.</w:t>
       </w:r>
     </w:p>
@@ -5274,22 +5168,13 @@
       </w:pPr>
       <w:bookmarkStart w:id="31" w:name="_Toc198331813"/>
       <w:r>
-        <w:lastRenderedPageBreak/>
         <w:t>Login / Registrierung</w:t>
       </w:r>
       <w:bookmarkEnd w:id="31"/>
     </w:p>
     <w:p>
       <w:r>
-        <w:t xml:space="preserve">Der Login Button in der </w:t>
-      </w:r>
-      <w:proofErr w:type="spellStart"/>
-      <w:r>
-        <w:t>Navbar</w:t>
-      </w:r>
-      <w:proofErr w:type="spellEnd"/>
-      <w:r>
-        <w:t xml:space="preserve"> aktiviert ein Login Pop-Up im </w:t>
+        <w:t xml:space="preserve">Der Login Button in der Navbar aktiviert ein Login Pop-Up im </w:t>
       </w:r>
       <w:r>
         <w:t>Vordergrund</w:t>
@@ -5332,15 +5217,7 @@
         <w:t xml:space="preserve">beim Betätigen des </w:t>
       </w:r>
       <w:r>
-        <w:t xml:space="preserve">„Login / </w:t>
-      </w:r>
-      <w:proofErr w:type="spellStart"/>
-      <w:r>
-        <w:t>Registrierungs</w:t>
-      </w:r>
-      <w:proofErr w:type="spellEnd"/>
-      <w:r>
-        <w:t xml:space="preserve"> -B</w:t>
+        <w:t>„Login / Registrierungs -B</w:t>
       </w:r>
       <w:r>
         <w:t>uttons</w:t>
@@ -5360,34 +5237,20 @@
       <w:pPr>
         <w:pStyle w:val="berschrift2"/>
       </w:pPr>
-      <w:bookmarkStart w:id="32" w:name="_Hlk198325914"/>
-      <w:bookmarkStart w:id="33" w:name="_Toc198331814"/>
+      <w:bookmarkStart w:id="32" w:name="_Toc198331814"/>
+      <w:bookmarkStart w:id="33" w:name="_Hlk198325914"/>
       <w:r>
         <w:t>Registrierter Benutzer</w:t>
       </w:r>
-      <w:bookmarkEnd w:id="33"/>
-    </w:p>
-    <w:bookmarkEnd w:id="32"/>
+      <w:bookmarkEnd w:id="32"/>
+    </w:p>
+    <w:bookmarkEnd w:id="33"/>
     <w:p>
       <w:r>
         <w:rPr>
           <w:highlight w:val="yellow"/>
         </w:rPr>
-        <w:t xml:space="preserve">Ev. </w:t>
-      </w:r>
-      <w:proofErr w:type="spellStart"/>
-      <w:r>
-        <w:rPr>
-          <w:highlight w:val="yellow"/>
-        </w:rPr>
-        <w:t>Navbar</w:t>
-      </w:r>
-      <w:proofErr w:type="spellEnd"/>
-      <w:r>
-        <w:rPr>
-          <w:highlight w:val="yellow"/>
-        </w:rPr>
-        <w:t xml:space="preserve"> nochmal einfügen</w:t>
+        <w:t>Ev. Navbar nochmal einfügen</w:t>
       </w:r>
     </w:p>
     <w:p>
@@ -5507,15 +5370,7 @@
     </w:p>
     <w:p>
       <w:r>
-        <w:t xml:space="preserve">Gibt es kein Profilbild, wird eine noch näher zu definiertes </w:t>
-      </w:r>
-      <w:proofErr w:type="spellStart"/>
-      <w:r>
-        <w:t>Defaultbild</w:t>
-      </w:r>
-      <w:proofErr w:type="spellEnd"/>
-      <w:r>
-        <w:t xml:space="preserve"> / die Benutzerinitialen oder ähnliche hinterlegt.</w:t>
+        <w:t>Gibt es kein Profilbild, wird eine noch näher zu definiertes Defaultbild / die Benutzerinitialen oder ähnliche hinterlegt.</w:t>
       </w:r>
     </w:p>
     <w:p/>
@@ -5531,6 +5386,7 @@
     </w:p>
     <w:p>
       <w:r>
+        <w:lastRenderedPageBreak/>
         <w:t>Es gibt Beschränkungen für das Dateiformat und die Dateigröße.</w:t>
       </w:r>
     </w:p>
@@ -5561,7 +5417,6 @@
         </w:numPr>
       </w:pPr>
       <w:r>
-        <w:lastRenderedPageBreak/>
         <w:t>Beim Upload ist keine Bildbearbeitung möglich.</w:t>
       </w:r>
     </w:p>
@@ -5651,15 +5506,7 @@
     </w:p>
     <w:p>
       <w:r>
-        <w:t xml:space="preserve">Administratoren haben in rechten Teil der </w:t>
-      </w:r>
-      <w:proofErr w:type="spellStart"/>
-      <w:r>
-        <w:t>Navbar</w:t>
-      </w:r>
-      <w:proofErr w:type="spellEnd"/>
-      <w:r>
-        <w:t xml:space="preserve"> dieselben Funktionalitäten wie registrierte User (Benutzerdaten, Bestellungen, Logout)</w:t>
+        <w:t>Administratoren haben in rechten Teil der Navbar dieselben Funktionalitäten wie registrierte User (Benutzerdaten, Bestellungen, Logout)</w:t>
       </w:r>
     </w:p>
     <w:p/>
@@ -5674,26 +5521,10 @@
         <w:t xml:space="preserve">, Produkte, Bestellungen) die auf eigene Seiten mit den jeweiligen Listenansichten führen. </w:t>
       </w:r>
       <w:r>
-        <w:t xml:space="preserve"> Benutzer und Produkte haben zusätzlich noch ein Badge „</w:t>
-      </w:r>
-      <w:proofErr w:type="spellStart"/>
-      <w:r>
-        <w:t>new</w:t>
-      </w:r>
-      <w:proofErr w:type="spellEnd"/>
-      <w:r>
-        <w:t>“ zum Anlegen neuer Kunden/Produkte.</w:t>
-      </w:r>
-      <w:r>
-        <w:t xml:space="preserve"> Ist eine Listenansicht aktiv gibt es zusätzlich noch ein Suchfeld für die Freitextsuche in der </w:t>
-      </w:r>
-      <w:proofErr w:type="spellStart"/>
-      <w:r>
-        <w:t>Navbar</w:t>
-      </w:r>
-      <w:proofErr w:type="spellEnd"/>
-      <w:r>
-        <w:t>.</w:t>
+        <w:t xml:space="preserve"> Benutzer und Produkte haben zusätzlich noch ein Badge „new“ zum Anlegen neuer Kunden/Produkte.</w:t>
+      </w:r>
+      <w:r>
+        <w:t xml:space="preserve"> </w:t>
       </w:r>
     </w:p>
     <w:p/>
@@ -5757,7 +5588,19 @@
         </w:numPr>
       </w:pPr>
       <w:r>
-        <w:t>Daten können in der Listenansicht nicht geändert werden (mit der Ausnahme des Status). Dies geschieht in der Detailansicht</w:t>
+        <w:t>Daten können in der Listenansicht nicht geändert werden</w:t>
+      </w:r>
+      <w:r>
+        <w:t xml:space="preserve">. </w:t>
+      </w:r>
+      <w:r>
+        <w:t>Dies geschieht in der Detailansicht</w:t>
+      </w:r>
+    </w:p>
+    <w:p/>
+    <w:p>
+      <w:r>
+        <w:t>Der Filter für die Freitextsuche befindet sich, als Suchfeld, in derselben Zeile wie die Listenüberschrift.</w:t>
       </w:r>
     </w:p>
     <w:p>
@@ -5805,6 +5648,7 @@
       </w:pPr>
       <w:bookmarkStart w:id="39" w:name="_Toc198331820"/>
       <w:r>
+        <w:lastRenderedPageBreak/>
         <w:t>Benutzer</w:t>
       </w:r>
       <w:r>
@@ -5814,7 +5658,13 @@
     </w:p>
     <w:p>
       <w:r>
-        <w:t xml:space="preserve">In der Kundenliste werden die Felder </w:t>
+        <w:t xml:space="preserve">In der </w:t>
+      </w:r>
+      <w:r>
+        <w:t>Benutzelsite</w:t>
+      </w:r>
+      <w:r>
+        <w:t xml:space="preserve"> werden die Felder </w:t>
       </w:r>
       <w:r>
         <w:t xml:space="preserve">ID, </w:t>
@@ -5829,19 +5679,7 @@
         <w:t xml:space="preserve"> der Status (aktiv / deaktiviert) </w:t>
       </w:r>
       <w:r>
-        <w:t xml:space="preserve">und ob es sich </w:t>
-      </w:r>
-      <w:r>
-        <w:t>um einen Administrator</w:t>
-      </w:r>
-      <w:r>
-        <w:t xml:space="preserve"> </w:t>
-      </w:r>
-      <w:r>
-        <w:t>handelt,</w:t>
-      </w:r>
-      <w:r>
-        <w:t xml:space="preserve"> </w:t>
+        <w:t xml:space="preserve">und ob es sich um einen Administrator handelt, </w:t>
       </w:r>
       <w:r>
         <w:t xml:space="preserve">angezeigt. </w:t>
@@ -5854,35 +5692,19 @@
       </w:pPr>
       <w:bookmarkStart w:id="40" w:name="_Toc198331821"/>
       <w:r>
-        <w:lastRenderedPageBreak/>
         <w:t>Produktliste</w:t>
       </w:r>
       <w:bookmarkEnd w:id="40"/>
     </w:p>
     <w:p>
       <w:r>
-        <w:t xml:space="preserve">In der </w:t>
-      </w:r>
-      <w:r>
-        <w:t>Produktliste</w:t>
-      </w:r>
-      <w:r>
-        <w:t xml:space="preserve"> werden die Felder </w:t>
-      </w:r>
-      <w:r>
-        <w:t>Name, Hauptkategorie, Unterkategorie, Preis</w:t>
-      </w:r>
-      <w:r>
-        <w:t xml:space="preserve">, </w:t>
-      </w:r>
-      <w:r>
-        <w:t>Erstelldatum, Datum der letzten Änderung</w:t>
-      </w:r>
-      <w:r>
-        <w:t xml:space="preserve"> u</w:t>
-      </w:r>
-      <w:r>
-        <w:t xml:space="preserve">nd der Status (aktiv / deaktiviert) angezeigt. </w:t>
+        <w:t>In der Produktliste werden die Felder Name, Hauptkategorie, Unterkategorie, Preis</w:t>
+      </w:r>
+      <w:r>
+        <w:t>, Erstelldatum, Datum der letzten Änderung</w:t>
+      </w:r>
+      <w:r>
+        <w:t xml:space="preserve"> und der Status (aktiv / deaktiviert) angezeigt. </w:t>
       </w:r>
     </w:p>
     <w:p/>
@@ -5898,30 +5720,10 @@
     </w:p>
     <w:p>
       <w:r>
-        <w:t xml:space="preserve">In der </w:t>
-      </w:r>
-      <w:r>
-        <w:t>List der Bestelllungen</w:t>
-      </w:r>
-      <w:r>
-        <w:t xml:space="preserve"> werden die Felder </w:t>
-      </w:r>
-      <w:r>
-        <w:t>Datum</w:t>
-      </w:r>
-      <w:r>
-        <w:t xml:space="preserve">, </w:t>
-      </w:r>
-      <w:r>
-        <w:t xml:space="preserve">Preis, </w:t>
-      </w:r>
-      <w:proofErr w:type="spellStart"/>
-      <w:r>
-        <w:t>BenutzerID</w:t>
-      </w:r>
-      <w:proofErr w:type="spellEnd"/>
-      <w:r>
-        <w:t xml:space="preserve">, </w:t>
+        <w:t xml:space="preserve">In der List der Bestelllungen werden die Felder Datum, </w:t>
+      </w:r>
+      <w:r>
+        <w:t xml:space="preserve">Preis, BenutzerID, </w:t>
       </w:r>
       <w:r>
         <w:t xml:space="preserve">Benutzername, Vorname, Nachname, </w:t>
@@ -6001,15 +5803,7 @@
     </w:p>
     <w:p>
       <w:r>
-        <w:t xml:space="preserve">Allergene können </w:t>
-      </w:r>
-      <w:proofErr w:type="gramStart"/>
-      <w:r>
-        <w:t>mittels Dropdown</w:t>
-      </w:r>
-      <w:proofErr w:type="gramEnd"/>
-      <w:r>
-        <w:t xml:space="preserve"> eingegeben werden. Wird ein Allergen hinzugefügt, erscheint ein weiters Dropdown.</w:t>
+        <w:t>Allergene können mittels Dropdown eingegeben werden. Wird ein Allergen hinzugefügt, erscheint ein weiters Dropdown.</w:t>
       </w:r>
     </w:p>
     <w:p>
@@ -6055,77 +5849,69 @@
       </w:pPr>
       <w:bookmarkStart w:id="45" w:name="_Toc198331826"/>
       <w:r>
-        <w:t xml:space="preserve">Details </w:t>
-      </w:r>
-      <w:r>
-        <w:t>–</w:t>
+        <w:t>Details – Bestellungen</w:t>
+      </w:r>
+      <w:bookmarkEnd w:id="45"/>
+    </w:p>
+    <w:p>
+      <w:r>
+        <w:t xml:space="preserve">Die </w:t>
+      </w:r>
+      <w:r>
+        <w:t>Ansicht basiert auf der Seite „Check-Out“. Es sind Absprünge zu den Detailseiten der einzelnen Produkte möglich. Bei registrierten Benutzern sind auch Absprünge zu den Benutzerdetails möglich.</w:t>
+      </w:r>
+    </w:p>
+    <w:p>
+      <w:r>
+        <w:t>Es ist nicht möglich Bestellungen zu ändern oder zu löschen.</w:t>
+      </w:r>
+    </w:p>
+    <w:p/>
+    <w:p>
+      <w:pPr>
+        <w:pStyle w:val="berschrift3"/>
+      </w:pPr>
+      <w:bookmarkStart w:id="46" w:name="_Toc198331827"/>
+      <w:r>
+        <w:t>Neue Benutzer / Neue Produkte</w:t>
+      </w:r>
+      <w:bookmarkEnd w:id="46"/>
+    </w:p>
+    <w:p>
+      <w:r>
+        <w:t>Die Seiten sind ident mit den Detailseiten (in der Administratoransicht), jedoch ohne „Lösch-Button“.</w:t>
+      </w:r>
+    </w:p>
+    <w:p>
+      <w:pPr>
+        <w:pStyle w:val="berschrift1"/>
+      </w:pPr>
+      <w:bookmarkStart w:id="47" w:name="_Toc198331828"/>
+      <w:r>
+        <w:lastRenderedPageBreak/>
+        <w:t>Nächste Schritte</w:t>
+      </w:r>
+      <w:bookmarkEnd w:id="47"/>
+    </w:p>
+    <w:p>
+      <w:pPr>
+        <w:pStyle w:val="berschrift2"/>
+      </w:pPr>
+      <w:bookmarkStart w:id="48" w:name="_Toc198331829"/>
+      <w:r>
+        <w:t>Meilenstein 2</w:t>
+      </w:r>
+      <w:bookmarkEnd w:id="48"/>
+    </w:p>
+    <w:p>
+      <w:r>
+        <w:rPr>
+          <w:highlight w:val="yellow"/>
+        </w:rPr>
+        <w:t>Erstellen Sie eine Minimalversion mit:</w:t>
       </w:r>
       <w:r>
         <w:t xml:space="preserve"> </w:t>
-      </w:r>
-      <w:r>
-        <w:t>Bestellungen</w:t>
-      </w:r>
-      <w:bookmarkEnd w:id="45"/>
-    </w:p>
-    <w:p>
-      <w:r>
-        <w:t xml:space="preserve">Die </w:t>
-      </w:r>
-      <w:r>
-        <w:t>Ansicht basiert auf der Seite „Check-Out“. Es sind Absprünge zu den Detailseiten der einzelnen Produkte möglich. Bei registrierten Benutzern sind auch Absprünge zu den Benutzerdetails möglich.</w:t>
-      </w:r>
-    </w:p>
-    <w:p>
-      <w:r>
-        <w:t>Es ist nicht möglich Bestellungen zu ändern oder zu löschen.</w:t>
-      </w:r>
-    </w:p>
-    <w:p/>
-    <w:p>
-      <w:pPr>
-        <w:pStyle w:val="berschrift3"/>
-      </w:pPr>
-      <w:bookmarkStart w:id="46" w:name="_Toc198331827"/>
-      <w:r>
-        <w:t>Neue Benutzer / Neue Produkte</w:t>
-      </w:r>
-      <w:bookmarkEnd w:id="46"/>
-    </w:p>
-    <w:p>
-      <w:r>
-        <w:t>Die Seiten sind ident mit den Detailseiten (in der Administratoransicht), jedoch ohne „Lösch-Button“.</w:t>
-      </w:r>
-    </w:p>
-    <w:p>
-      <w:pPr>
-        <w:pStyle w:val="berschrift1"/>
-      </w:pPr>
-      <w:bookmarkStart w:id="47" w:name="_Toc198331828"/>
-      <w:r>
-        <w:t>Nächste Schritte</w:t>
-      </w:r>
-      <w:bookmarkEnd w:id="47"/>
-    </w:p>
-    <w:p>
-      <w:pPr>
-        <w:pStyle w:val="berschrift2"/>
-      </w:pPr>
-      <w:bookmarkStart w:id="48" w:name="_Toc198331829"/>
-      <w:r>
-        <w:t>Meilenstein 2</w:t>
-      </w:r>
-      <w:bookmarkEnd w:id="48"/>
-    </w:p>
-    <w:p>
-      <w:r>
-        <w:t xml:space="preserve">Erstellen Sie eine Minimalversion </w:t>
-      </w:r>
-      <w:r>
-        <w:t>mit</w:t>
-      </w:r>
-      <w:r>
-        <w:t xml:space="preserve">: </w:t>
       </w:r>
     </w:p>
     <w:p>
@@ -6137,7 +5923,6 @@
         </w:numPr>
       </w:pPr>
       <w:r>
-        <w:lastRenderedPageBreak/>
         <w:t>funktionierende</w:t>
       </w:r>
       <w:r>
@@ -6225,13 +6010,8 @@
     <w:pPr>
       <w:pStyle w:val="Fuzeile"/>
     </w:pPr>
-    <w:proofErr w:type="spellStart"/>
     <w:r>
-      <w:t>FrontEnd</w:t>
-    </w:r>
-    <w:proofErr w:type="spellEnd"/>
-    <w:r>
-      <w:t xml:space="preserve"> Development – Spezifikationen</w:t>
+      <w:t>FrontEnd Development – Spezifikationen</w:t>
     </w:r>
     <w:r>
       <w:tab/>

</xml_diff>

<commit_message>
changes in Mockup and Specs
</commit_message>
<xml_diff>
--- a/_Adminstratives/Frontend/01_In Crust We Trust_Projektspezifikationen.docx
+++ b/_Adminstratives/Frontend/01_In Crust We Trust_Projektspezifikationen.docx
@@ -8,7 +8,23 @@
         <w:pStyle w:val="Titel"/>
       </w:pPr>
       <w:r>
-        <w:t>In Crust We Trust</w:t>
+        <w:t xml:space="preserve">In </w:t>
+      </w:r>
+      <w:proofErr w:type="spellStart"/>
+      <w:r>
+        <w:t>Crust</w:t>
+      </w:r>
+      <w:proofErr w:type="spellEnd"/>
+      <w:r>
+        <w:t xml:space="preserve"> </w:t>
+      </w:r>
+      <w:proofErr w:type="spellStart"/>
+      <w:r>
+        <w:t>We</w:t>
+      </w:r>
+      <w:proofErr w:type="spellEnd"/>
+      <w:r>
+        <w:t xml:space="preserve"> Trust</w:t>
       </w:r>
     </w:p>
     <w:p>
@@ -3730,6 +3746,24 @@
           <w:numId w:val="8"/>
         </w:numPr>
         <w:rPr>
+          <w:highlight w:val="yellow"/>
+        </w:rPr>
+      </w:pPr>
+      <w:r>
+        <w:rPr>
+          <w:highlight w:val="yellow"/>
+        </w:rPr>
+        <w:t>Sprengt es denn Arbeitsumfang, zu prüfen, dass nur Produkte gelöscht werden können, die nicht in Bestellungen sind (weil wir es ja im Backend prüfen müssten)</w:t>
+      </w:r>
+    </w:p>
+    <w:p>
+      <w:pPr>
+        <w:pStyle w:val="Listenabsatz"/>
+        <w:numPr>
+          <w:ilvl w:val="0"/>
+          <w:numId w:val="8"/>
+        </w:numPr>
+        <w:rPr>
           <w:rFonts w:asciiTheme="majorHAnsi" w:eastAsiaTheme="majorEastAsia" w:hAnsiTheme="majorHAnsi" w:cstheme="majorBidi"/>
           <w:color w:val="0F4761" w:themeColor="accent1" w:themeShade="BF"/>
           <w:sz w:val="40"/>
@@ -4296,7 +4330,15 @@
         </w:numPr>
       </w:pPr>
       <w:r>
-        <w:t>Es muss (in Bezug auf http-Codes) sinnvolles Errorhandling und für Menschenlesbare Fehlermeldungen implementiert sein.</w:t>
+        <w:t xml:space="preserve">Es muss (in Bezug auf http-Codes) sinnvolles </w:t>
+      </w:r>
+      <w:proofErr w:type="spellStart"/>
+      <w:r>
+        <w:t>Errorhandling</w:t>
+      </w:r>
+      <w:proofErr w:type="spellEnd"/>
+      <w:r>
+        <w:t xml:space="preserve"> und für Menschenlesbare Fehlermeldungen implementiert sein.</w:t>
       </w:r>
     </w:p>
     <w:p>
@@ -4384,7 +4426,15 @@
         <w:t>t</w:t>
       </w:r>
       <w:r>
-        <w:t>o oder ein Carousel aus Fotos geben. Die Entscheidung wird im Zuge der Implementierung getroffen.</w:t>
+        <w:t xml:space="preserve">o oder ein </w:t>
+      </w:r>
+      <w:proofErr w:type="spellStart"/>
+      <w:r>
+        <w:t>Carousel</w:t>
+      </w:r>
+      <w:proofErr w:type="spellEnd"/>
+      <w:r>
+        <w:t xml:space="preserve"> aus Fotos geben. Die Entscheidung wird im Zuge der Implementierung getroffen.</w:t>
       </w:r>
     </w:p>
     <w:p/>
@@ -4410,7 +4460,23 @@
         <w:t xml:space="preserve">linksbündig </w:t>
       </w:r>
       <w:r>
-        <w:t>aus dem Namen der Pizzeria (In Crust We Trust), eventuell einem Logo sowie rechts</w:t>
+        <w:t xml:space="preserve">aus dem Namen der Pizzeria (In </w:t>
+      </w:r>
+      <w:proofErr w:type="spellStart"/>
+      <w:r>
+        <w:t>Crust</w:t>
+      </w:r>
+      <w:proofErr w:type="spellEnd"/>
+      <w:r>
+        <w:t xml:space="preserve"> </w:t>
+      </w:r>
+      <w:proofErr w:type="spellStart"/>
+      <w:r>
+        <w:t>We</w:t>
+      </w:r>
+      <w:proofErr w:type="spellEnd"/>
+      <w:r>
+        <w:t xml:space="preserve"> Trust), eventuell einem Logo sowie rechts</w:t>
       </w:r>
       <w:r>
         <w:t xml:space="preserve">bündig dem Warenkorb und </w:t>
@@ -4419,7 +4485,15 @@
         <w:t>einem Symbol für User</w:t>
       </w:r>
       <w:r>
-        <w:t xml:space="preserve"> (oder einem Login Buttton)</w:t>
+        <w:t xml:space="preserve"> (oder einem Login </w:t>
+      </w:r>
+      <w:proofErr w:type="spellStart"/>
+      <w:r>
+        <w:t>Buttton</w:t>
+      </w:r>
+      <w:proofErr w:type="spellEnd"/>
+      <w:r>
+        <w:t>)</w:t>
       </w:r>
       <w:r>
         <w:t xml:space="preserve">. </w:t>
@@ -4427,7 +4501,23 @@
     </w:p>
     <w:p>
       <w:r>
-        <w:t xml:space="preserve">Ist es vom Workflow erforderlich („Retour zur vorherigen Seite“) , befindet sich ganz links in der Navbar (vor Text/Logo) noch ein Pfeil zum Retour-Navigieren. </w:t>
+        <w:t>Ist es vom Workflow erforderlich („Retour zur vorherigen Seite“</w:t>
+      </w:r>
+      <w:proofErr w:type="gramStart"/>
+      <w:r>
+        <w:t>) ,</w:t>
+      </w:r>
+      <w:proofErr w:type="gramEnd"/>
+      <w:r>
+        <w:t xml:space="preserve"> befindet sich ganz links in der </w:t>
+      </w:r>
+      <w:proofErr w:type="spellStart"/>
+      <w:r>
+        <w:t>Navbar</w:t>
+      </w:r>
+      <w:proofErr w:type="spellEnd"/>
+      <w:r>
+        <w:t xml:space="preserve"> (vor Text/Logo) noch ein Pfeil zum Retour-Navigieren. </w:t>
       </w:r>
     </w:p>
     <w:p>
@@ -4583,28 +4673,83 @@
         <w:t xml:space="preserve"> aus einem Button</w:t>
       </w:r>
       <w:r>
-        <w:t xml:space="preserve"> /Offcanvas</w:t>
-      </w:r>
+        <w:t xml:space="preserve"> /</w:t>
+      </w:r>
+      <w:proofErr w:type="spellStart"/>
+      <w:r>
+        <w:t>Offcanvas</w:t>
+      </w:r>
+      <w:proofErr w:type="spellEnd"/>
       <w:r>
         <w:t xml:space="preserve"> (links)</w:t>
       </w:r>
       <w:r>
-        <w:t>, einem Toogle-Button als Filter für vegetarische Produkte</w:t>
-      </w:r>
-      <w:r>
-        <w:t xml:space="preserve"> (direkt daneben)  und </w:t>
-      </w:r>
-      <w:r>
-        <w:t xml:space="preserve"> einem Scrollspy  (</w:t>
-      </w:r>
-      <w:r>
-        <w:t>über den Rest der Breite). Mittels Offcanvas und Scrollspy ist ein Sprung zu einen bestimmten Produktkategorie möglich.</w:t>
+        <w:t xml:space="preserve">, einem </w:t>
+      </w:r>
+      <w:proofErr w:type="spellStart"/>
+      <w:r>
+        <w:t>Toogle</w:t>
+      </w:r>
+      <w:proofErr w:type="spellEnd"/>
+      <w:r>
+        <w:t>-Button als Filter für vegetarische Produkte</w:t>
+      </w:r>
+      <w:r>
+        <w:t xml:space="preserve"> (direkt </w:t>
+      </w:r>
+      <w:proofErr w:type="gramStart"/>
+      <w:r>
+        <w:t>daneben)  und</w:t>
+      </w:r>
+      <w:proofErr w:type="gramEnd"/>
+      <w:r>
+        <w:t xml:space="preserve"> </w:t>
+      </w:r>
+      <w:r>
+        <w:t xml:space="preserve"> einem </w:t>
+      </w:r>
+      <w:proofErr w:type="spellStart"/>
+      <w:proofErr w:type="gramStart"/>
+      <w:r>
+        <w:t>Scrollspy</w:t>
+      </w:r>
+      <w:proofErr w:type="spellEnd"/>
+      <w:r>
+        <w:t xml:space="preserve">  (</w:t>
+      </w:r>
+      <w:proofErr w:type="gramEnd"/>
+      <w:r>
+        <w:t xml:space="preserve">über den Rest der Breite). Mittels </w:t>
+      </w:r>
+      <w:proofErr w:type="spellStart"/>
+      <w:r>
+        <w:t>Offcanvas</w:t>
+      </w:r>
+      <w:proofErr w:type="spellEnd"/>
+      <w:r>
+        <w:t xml:space="preserve"> und </w:t>
+      </w:r>
+      <w:proofErr w:type="spellStart"/>
+      <w:r>
+        <w:t>Scrollspy</w:t>
+      </w:r>
+      <w:proofErr w:type="spellEnd"/>
+      <w:r>
+        <w:t xml:space="preserve"> ist ein Sprung zu einen bestimmten Produktkategorie möglich.</w:t>
       </w:r>
     </w:p>
     <w:p>
       <w:r>
         <w:lastRenderedPageBreak/>
-        <w:t>Auf kleine Displays verschwindet der Scrollspy.</w:t>
+        <w:t xml:space="preserve">Auf kleine Displays verschwindet der </w:t>
+      </w:r>
+      <w:proofErr w:type="spellStart"/>
+      <w:r>
+        <w:t>Scrollspy</w:t>
+      </w:r>
+      <w:proofErr w:type="spellEnd"/>
+      <w:r>
+        <w:t>.</w:t>
       </w:r>
     </w:p>
     <w:p/>
@@ -4620,7 +4765,15 @@
     </w:p>
     <w:p>
       <w:r>
-        <w:t xml:space="preserve">Auf der Produktauswahlseite werden sämtliche Produkte als Cards (ähnlich einer Liste) untereinander darstellt. Es wird ein Card je Zeile angezeigt. </w:t>
+        <w:t xml:space="preserve">Auf der Produktauswahlseite werden sämtliche Produkte als Cards (ähnlich einer Liste) untereinander darstellt. Es wird </w:t>
+      </w:r>
+      <w:proofErr w:type="gramStart"/>
+      <w:r>
+        <w:t>ein Card</w:t>
+      </w:r>
+      <w:proofErr w:type="gramEnd"/>
+      <w:r>
+        <w:t xml:space="preserve"> je Zeile angezeigt. </w:t>
       </w:r>
       <w:r>
         <w:t>Oberhalb zusammenhängender Bereiche (Pizza, Getränke, etc.) gibt es Überschriften.</w:t>
@@ -4650,7 +4803,15 @@
         </w:numPr>
       </w:pPr>
       <w:r>
-        <w:t>Produktname + Symbol für vegetarisch + (i)nformationssymbol für Absprung zu auf Detailseite</w:t>
+        <w:t>Produktname + Symbol für vegetarisch + (i)</w:t>
+      </w:r>
+      <w:proofErr w:type="spellStart"/>
+      <w:r>
+        <w:t>nformationssymbol</w:t>
+      </w:r>
+      <w:proofErr w:type="spellEnd"/>
+      <w:r>
+        <w:t xml:space="preserve"> für Absprung zu auf Detailseite</w:t>
       </w:r>
     </w:p>
     <w:p>
@@ -4701,7 +4862,15 @@
     <w:p/>
     <w:p>
       <w:r>
-        <w:t>Wird ein Artikel in den Warenkorb gelegt, ändert sie die Menge im Warenkorb beim Symbol in der Navbar.</w:t>
+        <w:t xml:space="preserve">Wird ein Artikel in den Warenkorb gelegt, ändert sie die Menge im Warenkorb beim Symbol in der </w:t>
+      </w:r>
+      <w:proofErr w:type="spellStart"/>
+      <w:r>
+        <w:t>Navbar</w:t>
+      </w:r>
+      <w:proofErr w:type="spellEnd"/>
+      <w:r>
+        <w:t>.</w:t>
       </w:r>
     </w:p>
     <w:p/>
@@ -4801,7 +4970,31 @@
     </w:p>
     <w:p>
       <w:r>
-        <w:t>An allen Stellen (z.b. Produkteauwahlseite, Warenkorb, etc.), wo nicht die alle Informationen zum Produkt sichtbar sind, ist über (i)nformationssymbol neben dem Produktnamen ein Absprung auf die Produktdetails möglich.</w:t>
+        <w:t>An allen Stellen (</w:t>
+      </w:r>
+      <w:proofErr w:type="spellStart"/>
+      <w:r>
+        <w:t>z.b.</w:t>
+      </w:r>
+      <w:proofErr w:type="spellEnd"/>
+      <w:r>
+        <w:t xml:space="preserve"> </w:t>
+      </w:r>
+      <w:proofErr w:type="spellStart"/>
+      <w:r>
+        <w:t>Produkteauwahlseite</w:t>
+      </w:r>
+      <w:proofErr w:type="spellEnd"/>
+      <w:r>
+        <w:t>, Warenkorb, etc.), wo nicht die alle Informationen zum Produkt sichtbar sind, ist über (i)</w:t>
+      </w:r>
+      <w:proofErr w:type="spellStart"/>
+      <w:r>
+        <w:t>nformationssymbol</w:t>
+      </w:r>
+      <w:proofErr w:type="spellEnd"/>
+      <w:r>
+        <w:t xml:space="preserve"> neben dem Produktnamen ein Absprung auf die Produktdetails möglich.</w:t>
       </w:r>
     </w:p>
     <w:p/>
@@ -4863,7 +5056,15 @@
         </w:numPr>
       </w:pPr>
       <w:r>
-        <w:t>Produktname + Symbol für vegetarisch + (i)nformationssymbol / Detailseite</w:t>
+        <w:t>Produktname + Symbol für vegetarisch + (i)</w:t>
+      </w:r>
+      <w:proofErr w:type="spellStart"/>
+      <w:r>
+        <w:t>nformationssymbol</w:t>
+      </w:r>
+      <w:proofErr w:type="spellEnd"/>
+      <w:r>
+        <w:t xml:space="preserve"> / Detailseite</w:t>
       </w:r>
     </w:p>
     <w:p>
@@ -4989,7 +5190,15 @@
     <w:bookmarkEnd w:id="28"/>
     <w:p>
       <w:r>
-        <w:t>Implementierung als rechtsbündiges OffCanvas mit Auswahlbuttons „Anmelden oder Registrieren“</w:t>
+        <w:t xml:space="preserve">Implementierung als rechtsbündiges </w:t>
+      </w:r>
+      <w:proofErr w:type="spellStart"/>
+      <w:r>
+        <w:t>OffCanvas</w:t>
+      </w:r>
+      <w:proofErr w:type="spellEnd"/>
+      <w:r>
+        <w:t xml:space="preserve"> mit Auswahlbuttons „Anmelden oder Registrieren“</w:t>
       </w:r>
       <w:r>
         <w:t xml:space="preserve"> (Absprung </w:t>
@@ -5094,7 +5303,15 @@
         </w:numPr>
       </w:pPr>
       <w:r>
-        <w:t xml:space="preserve">Es erfolgt keine Überprüfung der Lieferdetails auf Sinnhaftigkeit (z.b. Telefonnummer) </w:t>
+        <w:t>Es erfolgt keine Überprüfung der Lieferdetails auf Sinnhaftigkeit (</w:t>
+      </w:r>
+      <w:proofErr w:type="spellStart"/>
+      <w:r>
+        <w:t>z.b.</w:t>
+      </w:r>
+      <w:proofErr w:type="spellEnd"/>
+      <w:r>
+        <w:t xml:space="preserve"> Telefonnummer) </w:t>
       </w:r>
     </w:p>
     <w:p>
@@ -5152,7 +5369,15 @@
     </w:p>
     <w:p>
       <w:r>
-        <w:t>Der Erhält mittels Sweet-Alert eine allgemein gehaltene Bestätigung seiner Bestellung. Die Bestätigung enthält keine Informationen zur Bestellung (z.b. Bestellnummer, Preis, etc.).</w:t>
+        <w:t>Der Erhält mittels Sweet-Alert eine allgemein gehaltene Bestätigung seiner Bestellung. Die Bestätigung enthält keine Informationen zur Bestellung (</w:t>
+      </w:r>
+      <w:proofErr w:type="spellStart"/>
+      <w:r>
+        <w:t>z.b.</w:t>
+      </w:r>
+      <w:proofErr w:type="spellEnd"/>
+      <w:r>
+        <w:t xml:space="preserve"> Bestellnummer, Preis, etc.).</w:t>
       </w:r>
     </w:p>
     <w:p/>
@@ -5174,7 +5399,15 @@
     </w:p>
     <w:p>
       <w:r>
-        <w:t xml:space="preserve">Der Login Button in der Navbar aktiviert ein Login Pop-Up im </w:t>
+        <w:t xml:space="preserve">Der Login Button in der </w:t>
+      </w:r>
+      <w:proofErr w:type="spellStart"/>
+      <w:r>
+        <w:t>Navbar</w:t>
+      </w:r>
+      <w:proofErr w:type="spellEnd"/>
+      <w:r>
+        <w:t xml:space="preserve"> aktiviert ein Login Pop-Up im </w:t>
       </w:r>
       <w:r>
         <w:t>Vordergrund</w:t>
@@ -5217,7 +5450,15 @@
         <w:t xml:space="preserve">beim Betätigen des </w:t>
       </w:r>
       <w:r>
-        <w:t>„Login / Registrierungs -B</w:t>
+        <w:t xml:space="preserve">„Login / </w:t>
+      </w:r>
+      <w:proofErr w:type="spellStart"/>
+      <w:r>
+        <w:t>Registrierungs</w:t>
+      </w:r>
+      <w:proofErr w:type="spellEnd"/>
+      <w:r>
+        <w:t xml:space="preserve"> -B</w:t>
       </w:r>
       <w:r>
         <w:t>uttons</w:t>
@@ -5250,7 +5491,21 @@
         <w:rPr>
           <w:highlight w:val="yellow"/>
         </w:rPr>
-        <w:t>Ev. Navbar nochmal einfügen</w:t>
+        <w:t xml:space="preserve">Ev. </w:t>
+      </w:r>
+      <w:proofErr w:type="spellStart"/>
+      <w:r>
+        <w:rPr>
+          <w:highlight w:val="yellow"/>
+        </w:rPr>
+        <w:t>Navbar</w:t>
+      </w:r>
+      <w:proofErr w:type="spellEnd"/>
+      <w:r>
+        <w:rPr>
+          <w:highlight w:val="yellow"/>
+        </w:rPr>
+        <w:t xml:space="preserve"> nochmal einfügen</w:t>
       </w:r>
     </w:p>
     <w:p>
@@ -5370,7 +5625,15 @@
     </w:p>
     <w:p>
       <w:r>
-        <w:t>Gibt es kein Profilbild, wird eine noch näher zu definiertes Defaultbild / die Benutzerinitialen oder ähnliche hinterlegt.</w:t>
+        <w:t xml:space="preserve">Gibt es kein Profilbild, wird eine noch näher zu definiertes </w:t>
+      </w:r>
+      <w:proofErr w:type="spellStart"/>
+      <w:r>
+        <w:t>Defaultbild</w:t>
+      </w:r>
+      <w:proofErr w:type="spellEnd"/>
+      <w:r>
+        <w:t xml:space="preserve"> / die Benutzerinitialen oder ähnliche hinterlegt.</w:t>
       </w:r>
     </w:p>
     <w:p/>
@@ -5487,7 +5750,13 @@
         </w:numPr>
       </w:pPr>
       <w:r>
-        <w:t>Es gibt keine Such- und Filtermöglichkeiten für den Benutzer (halten wir für keinen sinnvollen Use-Case).</w:t>
+        <w:t>Es gibt keine Such- und Filtermöglichkeiten</w:t>
+      </w:r>
+      <w:r>
+        <w:t xml:space="preserve"> - z.B. nach einer bestimmten Pizza </w:t>
+      </w:r>
+      <w:r>
+        <w:t>(halten wir für keinen sinnvollen Use-Case).</w:t>
       </w:r>
     </w:p>
     <w:p/>
@@ -5506,7 +5775,15 @@
     </w:p>
     <w:p>
       <w:r>
-        <w:t>Administratoren haben in rechten Teil der Navbar dieselben Funktionalitäten wie registrierte User (Benutzerdaten, Bestellungen, Logout)</w:t>
+        <w:t xml:space="preserve">Administratoren haben in rechten Teil der </w:t>
+      </w:r>
+      <w:proofErr w:type="spellStart"/>
+      <w:r>
+        <w:t>Navbar</w:t>
+      </w:r>
+      <w:proofErr w:type="spellEnd"/>
+      <w:r>
+        <w:t xml:space="preserve"> dieselben Funktionalitäten wie registrierte User (Benutzerdaten, Bestellungen, Logout)</w:t>
       </w:r>
     </w:p>
     <w:p/>
@@ -5521,7 +5798,15 @@
         <w:t xml:space="preserve">, Produkte, Bestellungen) die auf eigene Seiten mit den jeweiligen Listenansichten führen. </w:t>
       </w:r>
       <w:r>
-        <w:t xml:space="preserve"> Benutzer und Produkte haben zusätzlich noch ein Badge „new“ zum Anlegen neuer Kunden/Produkte.</w:t>
+        <w:t xml:space="preserve"> Benutzer und Produkte haben zusätzlich noch ein Badge „</w:t>
+      </w:r>
+      <w:proofErr w:type="spellStart"/>
+      <w:r>
+        <w:t>new</w:t>
+      </w:r>
+      <w:proofErr w:type="spellEnd"/>
+      <w:r>
+        <w:t>“ zum Anlegen neuer Kunden/Produkte.</w:t>
       </w:r>
       <w:r>
         <w:t xml:space="preserve"> </w:t>
@@ -5660,9 +5945,11 @@
       <w:r>
         <w:t xml:space="preserve">In der </w:t>
       </w:r>
+      <w:proofErr w:type="spellStart"/>
       <w:r>
         <w:t>Benutzelsite</w:t>
       </w:r>
+      <w:proofErr w:type="spellEnd"/>
       <w:r>
         <w:t xml:space="preserve"> werden die Felder </w:t>
       </w:r>
@@ -5723,7 +6010,15 @@
         <w:t xml:space="preserve">In der List der Bestelllungen werden die Felder Datum, </w:t>
       </w:r>
       <w:r>
-        <w:t xml:space="preserve">Preis, BenutzerID, </w:t>
+        <w:t xml:space="preserve">Preis, </w:t>
+      </w:r>
+      <w:proofErr w:type="spellStart"/>
+      <w:r>
+        <w:t>BenutzerID</w:t>
+      </w:r>
+      <w:proofErr w:type="spellEnd"/>
+      <w:r>
+        <w:t xml:space="preserve">, </w:t>
       </w:r>
       <w:r>
         <w:t xml:space="preserve">Benutzername, Vorname, Nachname, </w:t>
@@ -5803,7 +6098,20 @@
     </w:p>
     <w:p>
       <w:r>
-        <w:t>Allergene können mittels Dropdown eingegeben werden. Wird ein Allergen hinzugefügt, erscheint ein weiters Dropdown.</w:t>
+        <w:t xml:space="preserve">Allergene können </w:t>
+      </w:r>
+      <w:proofErr w:type="gramStart"/>
+      <w:r>
+        <w:t>mittels Dropdown</w:t>
+      </w:r>
+      <w:proofErr w:type="gramEnd"/>
+      <w:r>
+        <w:t xml:space="preserve"> eingegeben werden. Wird ein Allergen hinzugefügt, erscheint ein weiters Dropdown.</w:t>
+      </w:r>
+    </w:p>
+    <w:p>
+      <w:r>
+        <w:t>Für Fotos gibt es eine Upload-Funktionalität (Umsetzungsdetails – siehe Profilbild)</w:t>
       </w:r>
     </w:p>
     <w:p>
@@ -5842,7 +6150,30 @@
         <w:t>Es wird nicht geprüft, ob jedes Allergen nur einmal vorkommt</w:t>
       </w:r>
     </w:p>
+    <w:p>
+      <w:pPr>
+        <w:pStyle w:val="Listenabsatz"/>
+        <w:numPr>
+          <w:ilvl w:val="0"/>
+          <w:numId w:val="8"/>
+        </w:numPr>
+      </w:pPr>
+      <w:r>
+        <w:t xml:space="preserve">Die Produktbeschreibung </w:t>
+      </w:r>
+      <w:r>
+        <w:t>ist ein</w:t>
+      </w:r>
+      <w:r>
+        <w:t xml:space="preserve"> Textfeld – es ist nicht möglich, die </w:t>
+      </w:r>
+      <w:r>
+        <w:t>z.B. Zutaten einer Pizza aus einer Liste vordefinierter Werte auszuwählen.</w:t>
+      </w:r>
+    </w:p>
     <w:p/>
+    <w:p/>
+    <w:p/>
     <w:p>
       <w:pPr>
         <w:pStyle w:val="berschrift3"/>
@@ -5873,6 +6204,7 @@
       </w:pPr>
       <w:bookmarkStart w:id="46" w:name="_Toc198331827"/>
       <w:r>
+        <w:lastRenderedPageBreak/>
         <w:t>Neue Benutzer / Neue Produkte</w:t>
       </w:r>
       <w:bookmarkEnd w:id="46"/>
@@ -5888,7 +6220,6 @@
       </w:pPr>
       <w:bookmarkStart w:id="47" w:name="_Toc198331828"/>
       <w:r>
-        <w:lastRenderedPageBreak/>
         <w:t>Nächste Schritte</w:t>
       </w:r>
       <w:bookmarkEnd w:id="47"/>
@@ -6010,8 +6341,13 @@
     <w:pPr>
       <w:pStyle w:val="Fuzeile"/>
     </w:pPr>
+    <w:proofErr w:type="spellStart"/>
     <w:r>
-      <w:t>FrontEnd Development – Spezifikationen</w:t>
+      <w:t>FrontEnd</w:t>
+    </w:r>
+    <w:proofErr w:type="spellEnd"/>
+    <w:r>
+      <w:t xml:space="preserve"> Development – Spezifikationen</w:t>
     </w:r>
     <w:r>
       <w:tab/>

</xml_diff>

<commit_message>
backend entities, User-Controller, -Repository
</commit_message>
<xml_diff>
--- a/_Adminstratives/Frontend/01_In Crust We Trust_Projektspezifikationen.docx
+++ b/_Adminstratives/Frontend/01_In Crust We Trust_Projektspezifikationen.docx
@@ -6,25 +6,15 @@
     <w:p>
       <w:pPr>
         <w:pStyle w:val="Titel"/>
-      </w:pPr>
-      <w:r>
-        <w:t xml:space="preserve">In </w:t>
-      </w:r>
-      <w:proofErr w:type="spellStart"/>
-      <w:r>
-        <w:t>Crust</w:t>
-      </w:r>
-      <w:proofErr w:type="spellEnd"/>
-      <w:r>
-        <w:t xml:space="preserve"> </w:t>
-      </w:r>
-      <w:proofErr w:type="spellStart"/>
-      <w:r>
-        <w:t>We</w:t>
-      </w:r>
-      <w:proofErr w:type="spellEnd"/>
-      <w:r>
-        <w:t xml:space="preserve"> Trust</w:t>
+        <w:rPr>
+          <w:lang w:val="en-US"/>
+        </w:rPr>
+      </w:pPr>
+      <w:r>
+        <w:rPr>
+          <w:lang w:val="en-US"/>
+        </w:rPr>
+        <w:t>In Crust We Trust</w:t>
       </w:r>
     </w:p>
     <w:p>
@@ -33,19 +23,52 @@
         <w:rPr>
           <w:sz w:val="28"/>
           <w:szCs w:val="28"/>
+          <w:lang w:val="en-US"/>
         </w:rPr>
       </w:pPr>
       <w:r>
         <w:rPr>
           <w:sz w:val="28"/>
           <w:szCs w:val="28"/>
+          <w:lang w:val="en-US"/>
         </w:rPr>
         <w:t>Webshop einer Pizzeria</w:t>
       </w:r>
     </w:p>
-    <w:p/>
-    <w:p/>
-    <w:p/>
+    <w:p>
+      <w:pPr>
+        <w:rPr>
+          <w:lang w:val="en-US"/>
+        </w:rPr>
+      </w:pPr>
+      <w:r>
+        <w:rPr>
+          <w:lang w:val="en-US"/>
+        </w:rPr>
+        <w:t>Florian Engenhart, Christian Pfneisl, Daniel Pop</w:t>
+      </w:r>
+    </w:p>
+    <w:p>
+      <w:pPr>
+        <w:rPr>
+          <w:lang w:val="en-US"/>
+        </w:rPr>
+      </w:pPr>
+    </w:p>
+    <w:p>
+      <w:pPr>
+        <w:rPr>
+          <w:lang w:val="en-US"/>
+        </w:rPr>
+      </w:pPr>
+    </w:p>
+    <w:p>
+      <w:pPr>
+        <w:rPr>
+          <w:lang w:val="en-US"/>
+        </w:rPr>
+      </w:pPr>
+    </w:p>
     <w:sdt>
       <w:sdtPr>
         <w:rPr>
@@ -101,7 +124,7 @@
           <w:r>
             <w:fldChar w:fldCharType="separate"/>
           </w:r>
-          <w:hyperlink w:anchor="_Toc198331788" w:history="1">
+          <w:hyperlink w:anchor="_Toc198712285" w:history="1">
             <w:r>
               <w:rPr>
                 <w:rStyle w:val="Hyperlink"/>
@@ -128,7 +151,7 @@
                 <w:noProof/>
                 <w:webHidden/>
               </w:rPr>
-              <w:instrText xml:space="preserve"> PAGEREF _Toc198331788 \h </w:instrText>
+              <w:instrText xml:space="preserve"> PAGEREF _Toc198712285 \h </w:instrText>
             </w:r>
             <w:r>
               <w:rPr>
@@ -175,7 +198,7 @@
               <w14:ligatures w14:val="standardContextual"/>
             </w:rPr>
           </w:pPr>
-          <w:hyperlink w:anchor="_Toc198331789" w:history="1">
+          <w:hyperlink w:anchor="_Toc198712286" w:history="1">
             <w:r>
               <w:rPr>
                 <w:rStyle w:val="Hyperlink"/>
@@ -202,7 +225,7 @@
                 <w:noProof/>
                 <w:webHidden/>
               </w:rPr>
-              <w:instrText xml:space="preserve"> PAGEREF _Toc198331789 \h </w:instrText>
+              <w:instrText xml:space="preserve"> PAGEREF _Toc198712286 \h </w:instrText>
             </w:r>
             <w:r>
               <w:rPr>
@@ -249,7 +272,7 @@
               <w14:ligatures w14:val="standardContextual"/>
             </w:rPr>
           </w:pPr>
-          <w:hyperlink w:anchor="_Toc198331790" w:history="1">
+          <w:hyperlink w:anchor="_Toc198712287" w:history="1">
             <w:r>
               <w:rPr>
                 <w:rStyle w:val="Hyperlink"/>
@@ -276,7 +299,81 @@
                 <w:noProof/>
                 <w:webHidden/>
               </w:rPr>
-              <w:instrText xml:space="preserve"> PAGEREF _Toc198331790 \h </w:instrText>
+              <w:instrText xml:space="preserve"> PAGEREF _Toc198712287 \h </w:instrText>
+            </w:r>
+            <w:r>
+              <w:rPr>
+                <w:noProof/>
+                <w:webHidden/>
+              </w:rPr>
+            </w:r>
+            <w:r>
+              <w:rPr>
+                <w:noProof/>
+                <w:webHidden/>
+              </w:rPr>
+              <w:fldChar w:fldCharType="separate"/>
+            </w:r>
+            <w:r>
+              <w:rPr>
+                <w:noProof/>
+                <w:webHidden/>
+              </w:rPr>
+              <w:t>3</w:t>
+            </w:r>
+            <w:r>
+              <w:rPr>
+                <w:noProof/>
+                <w:webHidden/>
+              </w:rPr>
+              <w:fldChar w:fldCharType="end"/>
+            </w:r>
+          </w:hyperlink>
+        </w:p>
+        <w:p>
+          <w:pPr>
+            <w:pStyle w:val="Verzeichnis2"/>
+            <w:tabs>
+              <w:tab w:val="right" w:leader="dot" w:pos="9062"/>
+            </w:tabs>
+            <w:rPr>
+              <w:rFonts w:eastAsiaTheme="minorEastAsia"/>
+              <w:noProof/>
+              <w:kern w:val="2"/>
+              <w:sz w:val="24"/>
+              <w:szCs w:val="24"/>
+              <w:lang w:val="de-AT" w:eastAsia="de-AT"/>
+              <w14:ligatures w14:val="standardContextual"/>
+            </w:rPr>
+          </w:pPr>
+          <w:hyperlink w:anchor="_Toc198712288" w:history="1">
+            <w:r>
+              <w:rPr>
+                <w:rStyle w:val="Hyperlink"/>
+                <w:noProof/>
+              </w:rPr>
+              <w:t>Fragen für die Umsetzung</w:t>
+            </w:r>
+            <w:r>
+              <w:rPr>
+                <w:noProof/>
+                <w:webHidden/>
+              </w:rPr>
+              <w:tab/>
+            </w:r>
+            <w:r>
+              <w:rPr>
+                <w:noProof/>
+                <w:webHidden/>
+              </w:rPr>
+              <w:fldChar w:fldCharType="begin"/>
+            </w:r>
+            <w:r>
+              <w:rPr>
+                <w:noProof/>
+                <w:webHidden/>
+              </w:rPr>
+              <w:instrText xml:space="preserve"> PAGEREF _Toc198712288 \h </w:instrText>
             </w:r>
             <w:r>
               <w:rPr>
@@ -323,7 +420,7 @@
               <w14:ligatures w14:val="standardContextual"/>
             </w:rPr>
           </w:pPr>
-          <w:hyperlink w:anchor="_Toc198331791" w:history="1">
+          <w:hyperlink w:anchor="_Toc198712289" w:history="1">
             <w:r>
               <w:rPr>
                 <w:rStyle w:val="Hyperlink"/>
@@ -350,7 +447,7 @@
                 <w:noProof/>
                 <w:webHidden/>
               </w:rPr>
-              <w:instrText xml:space="preserve"> PAGEREF _Toc198331791 \h </w:instrText>
+              <w:instrText xml:space="preserve"> PAGEREF _Toc198712289 \h </w:instrText>
             </w:r>
             <w:r>
               <w:rPr>
@@ -397,7 +494,7 @@
               <w14:ligatures w14:val="standardContextual"/>
             </w:rPr>
           </w:pPr>
-          <w:hyperlink w:anchor="_Toc198331792" w:history="1">
+          <w:hyperlink w:anchor="_Toc198712290" w:history="1">
             <w:r>
               <w:rPr>
                 <w:rStyle w:val="Hyperlink"/>
@@ -424,7 +521,7 @@
                 <w:noProof/>
                 <w:webHidden/>
               </w:rPr>
-              <w:instrText xml:space="preserve"> PAGEREF _Toc198331792 \h </w:instrText>
+              <w:instrText xml:space="preserve"> PAGEREF _Toc198712290 \h </w:instrText>
             </w:r>
             <w:r>
               <w:rPr>
@@ -471,7 +568,7 @@
               <w14:ligatures w14:val="standardContextual"/>
             </w:rPr>
           </w:pPr>
-          <w:hyperlink w:anchor="_Toc198331793" w:history="1">
+          <w:hyperlink w:anchor="_Toc198712291" w:history="1">
             <w:r>
               <w:rPr>
                 <w:rStyle w:val="Hyperlink"/>
@@ -498,7 +595,7 @@
                 <w:noProof/>
                 <w:webHidden/>
               </w:rPr>
-              <w:instrText xml:space="preserve"> PAGEREF _Toc198331793 \h </w:instrText>
+              <w:instrText xml:space="preserve"> PAGEREF _Toc198712291 \h </w:instrText>
             </w:r>
             <w:r>
               <w:rPr>
@@ -545,7 +642,7 @@
               <w14:ligatures w14:val="standardContextual"/>
             </w:rPr>
           </w:pPr>
-          <w:hyperlink w:anchor="_Toc198331794" w:history="1">
+          <w:hyperlink w:anchor="_Toc198712292" w:history="1">
             <w:r>
               <w:rPr>
                 <w:rStyle w:val="Hyperlink"/>
@@ -572,7 +669,7 @@
                 <w:noProof/>
                 <w:webHidden/>
               </w:rPr>
-              <w:instrText xml:space="preserve"> PAGEREF _Toc198331794 \h </w:instrText>
+              <w:instrText xml:space="preserve"> PAGEREF _Toc198712292 \h </w:instrText>
             </w:r>
             <w:r>
               <w:rPr>
@@ -619,7 +716,7 @@
               <w14:ligatures w14:val="standardContextual"/>
             </w:rPr>
           </w:pPr>
-          <w:hyperlink w:anchor="_Toc198331795" w:history="1">
+          <w:hyperlink w:anchor="_Toc198712293" w:history="1">
             <w:r>
               <w:rPr>
                 <w:rStyle w:val="Hyperlink"/>
@@ -646,7 +743,7 @@
                 <w:noProof/>
                 <w:webHidden/>
               </w:rPr>
-              <w:instrText xml:space="preserve"> PAGEREF _Toc198331795 \h </w:instrText>
+              <w:instrText xml:space="preserve"> PAGEREF _Toc198712293 \h </w:instrText>
             </w:r>
             <w:r>
               <w:rPr>
@@ -693,7 +790,7 @@
               <w14:ligatures w14:val="standardContextual"/>
             </w:rPr>
           </w:pPr>
-          <w:hyperlink w:anchor="_Toc198331796" w:history="1">
+          <w:hyperlink w:anchor="_Toc198712294" w:history="1">
             <w:r>
               <w:rPr>
                 <w:rStyle w:val="Hyperlink"/>
@@ -720,7 +817,7 @@
                 <w:noProof/>
                 <w:webHidden/>
               </w:rPr>
-              <w:instrText xml:space="preserve"> PAGEREF _Toc198331796 \h </w:instrText>
+              <w:instrText xml:space="preserve"> PAGEREF _Toc198712294 \h </w:instrText>
             </w:r>
             <w:r>
               <w:rPr>
@@ -767,7 +864,7 @@
               <w14:ligatures w14:val="standardContextual"/>
             </w:rPr>
           </w:pPr>
-          <w:hyperlink w:anchor="_Toc198331797" w:history="1">
+          <w:hyperlink w:anchor="_Toc198712295" w:history="1">
             <w:r>
               <w:rPr>
                 <w:rStyle w:val="Hyperlink"/>
@@ -794,7 +891,7 @@
                 <w:noProof/>
                 <w:webHidden/>
               </w:rPr>
-              <w:instrText xml:space="preserve"> PAGEREF _Toc198331797 \h </w:instrText>
+              <w:instrText xml:space="preserve"> PAGEREF _Toc198712295 \h </w:instrText>
             </w:r>
             <w:r>
               <w:rPr>
@@ -841,7 +938,7 @@
               <w14:ligatures w14:val="standardContextual"/>
             </w:rPr>
           </w:pPr>
-          <w:hyperlink w:anchor="_Toc198331798" w:history="1">
+          <w:hyperlink w:anchor="_Toc198712296" w:history="1">
             <w:r>
               <w:rPr>
                 <w:rStyle w:val="Hyperlink"/>
@@ -868,7 +965,7 @@
                 <w:noProof/>
                 <w:webHidden/>
               </w:rPr>
-              <w:instrText xml:space="preserve"> PAGEREF _Toc198331798 \h </w:instrText>
+              <w:instrText xml:space="preserve"> PAGEREF _Toc198712296 \h </w:instrText>
             </w:r>
             <w:r>
               <w:rPr>
@@ -915,7 +1012,7 @@
               <w14:ligatures w14:val="standardContextual"/>
             </w:rPr>
           </w:pPr>
-          <w:hyperlink w:anchor="_Toc198331799" w:history="1">
+          <w:hyperlink w:anchor="_Toc198712297" w:history="1">
             <w:r>
               <w:rPr>
                 <w:rStyle w:val="Hyperlink"/>
@@ -942,7 +1039,7 @@
                 <w:noProof/>
                 <w:webHidden/>
               </w:rPr>
-              <w:instrText xml:space="preserve"> PAGEREF _Toc198331799 \h </w:instrText>
+              <w:instrText xml:space="preserve"> PAGEREF _Toc198712297 \h </w:instrText>
             </w:r>
             <w:r>
               <w:rPr>
@@ -989,7 +1086,7 @@
               <w14:ligatures w14:val="standardContextual"/>
             </w:rPr>
           </w:pPr>
-          <w:hyperlink w:anchor="_Toc198331800" w:history="1">
+          <w:hyperlink w:anchor="_Toc198712298" w:history="1">
             <w:r>
               <w:rPr>
                 <w:rStyle w:val="Hyperlink"/>
@@ -1016,7 +1113,7 @@
                 <w:noProof/>
                 <w:webHidden/>
               </w:rPr>
-              <w:instrText xml:space="preserve"> PAGEREF _Toc198331800 \h </w:instrText>
+              <w:instrText xml:space="preserve"> PAGEREF _Toc198712298 \h </w:instrText>
             </w:r>
             <w:r>
               <w:rPr>
@@ -1063,7 +1160,7 @@
               <w14:ligatures w14:val="standardContextual"/>
             </w:rPr>
           </w:pPr>
-          <w:hyperlink w:anchor="_Toc198331801" w:history="1">
+          <w:hyperlink w:anchor="_Toc198712299" w:history="1">
             <w:r>
               <w:rPr>
                 <w:rStyle w:val="Hyperlink"/>
@@ -1090,7 +1187,7 @@
                 <w:noProof/>
                 <w:webHidden/>
               </w:rPr>
-              <w:instrText xml:space="preserve"> PAGEREF _Toc198331801 \h </w:instrText>
+              <w:instrText xml:space="preserve"> PAGEREF _Toc198712299 \h </w:instrText>
             </w:r>
             <w:r>
               <w:rPr>
@@ -1137,7 +1234,7 @@
               <w14:ligatures w14:val="standardContextual"/>
             </w:rPr>
           </w:pPr>
-          <w:hyperlink w:anchor="_Toc198331802" w:history="1">
+          <w:hyperlink w:anchor="_Toc198712300" w:history="1">
             <w:r>
               <w:rPr>
                 <w:rStyle w:val="Hyperlink"/>
@@ -1164,7 +1261,7 @@
                 <w:noProof/>
                 <w:webHidden/>
               </w:rPr>
-              <w:instrText xml:space="preserve"> PAGEREF _Toc198331802 \h </w:instrText>
+              <w:instrText xml:space="preserve"> PAGEREF _Toc198712300 \h </w:instrText>
             </w:r>
             <w:r>
               <w:rPr>
@@ -1211,7 +1308,7 @@
               <w14:ligatures w14:val="standardContextual"/>
             </w:rPr>
           </w:pPr>
-          <w:hyperlink w:anchor="_Toc198331803" w:history="1">
+          <w:hyperlink w:anchor="_Toc198712301" w:history="1">
             <w:r>
               <w:rPr>
                 <w:rStyle w:val="Hyperlink"/>
@@ -1238,7 +1335,7 @@
                 <w:noProof/>
                 <w:webHidden/>
               </w:rPr>
-              <w:instrText xml:space="preserve"> PAGEREF _Toc198331803 \h </w:instrText>
+              <w:instrText xml:space="preserve"> PAGEREF _Toc198712301 \h </w:instrText>
             </w:r>
             <w:r>
               <w:rPr>
@@ -1285,7 +1382,7 @@
               <w14:ligatures w14:val="standardContextual"/>
             </w:rPr>
           </w:pPr>
-          <w:hyperlink w:anchor="_Toc198331804" w:history="1">
+          <w:hyperlink w:anchor="_Toc198712302" w:history="1">
             <w:r>
               <w:rPr>
                 <w:rStyle w:val="Hyperlink"/>
@@ -1312,7 +1409,7 @@
                 <w:noProof/>
                 <w:webHidden/>
               </w:rPr>
-              <w:instrText xml:space="preserve"> PAGEREF _Toc198331804 \h </w:instrText>
+              <w:instrText xml:space="preserve"> PAGEREF _Toc198712302 \h </w:instrText>
             </w:r>
             <w:r>
               <w:rPr>
@@ -1359,7 +1456,7 @@
               <w14:ligatures w14:val="standardContextual"/>
             </w:rPr>
           </w:pPr>
-          <w:hyperlink w:anchor="_Toc198331805" w:history="1">
+          <w:hyperlink w:anchor="_Toc198712303" w:history="1">
             <w:r>
               <w:rPr>
                 <w:rStyle w:val="Hyperlink"/>
@@ -1386,7 +1483,7 @@
                 <w:noProof/>
                 <w:webHidden/>
               </w:rPr>
-              <w:instrText xml:space="preserve"> PAGEREF _Toc198331805 \h </w:instrText>
+              <w:instrText xml:space="preserve"> PAGEREF _Toc198712303 \h </w:instrText>
             </w:r>
             <w:r>
               <w:rPr>
@@ -1433,7 +1530,7 @@
               <w14:ligatures w14:val="standardContextual"/>
             </w:rPr>
           </w:pPr>
-          <w:hyperlink w:anchor="_Toc198331806" w:history="1">
+          <w:hyperlink w:anchor="_Toc198712304" w:history="1">
             <w:r>
               <w:rPr>
                 <w:rStyle w:val="Hyperlink"/>
@@ -1460,7 +1557,7 @@
                 <w:noProof/>
                 <w:webHidden/>
               </w:rPr>
-              <w:instrText xml:space="preserve"> PAGEREF _Toc198331806 \h </w:instrText>
+              <w:instrText xml:space="preserve"> PAGEREF _Toc198712304 \h </w:instrText>
             </w:r>
             <w:r>
               <w:rPr>
@@ -1507,7 +1604,7 @@
               <w14:ligatures w14:val="standardContextual"/>
             </w:rPr>
           </w:pPr>
-          <w:hyperlink w:anchor="_Toc198331807" w:history="1">
+          <w:hyperlink w:anchor="_Toc198712305" w:history="1">
             <w:r>
               <w:rPr>
                 <w:rStyle w:val="Hyperlink"/>
@@ -1534,7 +1631,7 @@
                 <w:noProof/>
                 <w:webHidden/>
               </w:rPr>
-              <w:instrText xml:space="preserve"> PAGEREF _Toc198331807 \h </w:instrText>
+              <w:instrText xml:space="preserve"> PAGEREF _Toc198712305 \h </w:instrText>
             </w:r>
             <w:r>
               <w:rPr>
@@ -1581,7 +1678,7 @@
               <w14:ligatures w14:val="standardContextual"/>
             </w:rPr>
           </w:pPr>
-          <w:hyperlink w:anchor="_Toc198331808" w:history="1">
+          <w:hyperlink w:anchor="_Toc198712306" w:history="1">
             <w:r>
               <w:rPr>
                 <w:rStyle w:val="Hyperlink"/>
@@ -1608,7 +1705,7 @@
                 <w:noProof/>
                 <w:webHidden/>
               </w:rPr>
-              <w:instrText xml:space="preserve"> PAGEREF _Toc198331808 \h </w:instrText>
+              <w:instrText xml:space="preserve"> PAGEREF _Toc198712306 \h </w:instrText>
             </w:r>
             <w:r>
               <w:rPr>
@@ -1655,7 +1752,7 @@
               <w14:ligatures w14:val="standardContextual"/>
             </w:rPr>
           </w:pPr>
-          <w:hyperlink w:anchor="_Toc198331809" w:history="1">
+          <w:hyperlink w:anchor="_Toc198712307" w:history="1">
             <w:r>
               <w:rPr>
                 <w:rStyle w:val="Hyperlink"/>
@@ -1682,7 +1779,7 @@
                 <w:noProof/>
                 <w:webHidden/>
               </w:rPr>
-              <w:instrText xml:space="preserve"> PAGEREF _Toc198331809 \h </w:instrText>
+              <w:instrText xml:space="preserve"> PAGEREF _Toc198712307 \h </w:instrText>
             </w:r>
             <w:r>
               <w:rPr>
@@ -1729,7 +1826,7 @@
               <w14:ligatures w14:val="standardContextual"/>
             </w:rPr>
           </w:pPr>
-          <w:hyperlink w:anchor="_Toc198331810" w:history="1">
+          <w:hyperlink w:anchor="_Toc198712308" w:history="1">
             <w:r>
               <w:rPr>
                 <w:rStyle w:val="Hyperlink"/>
@@ -1756,7 +1853,7 @@
                 <w:noProof/>
                 <w:webHidden/>
               </w:rPr>
-              <w:instrText xml:space="preserve"> PAGEREF _Toc198331810 \h </w:instrText>
+              <w:instrText xml:space="preserve"> PAGEREF _Toc198712308 \h </w:instrText>
             </w:r>
             <w:r>
               <w:rPr>
@@ -1803,7 +1900,7 @@
               <w14:ligatures w14:val="standardContextual"/>
             </w:rPr>
           </w:pPr>
-          <w:hyperlink w:anchor="_Toc198331811" w:history="1">
+          <w:hyperlink w:anchor="_Toc198712309" w:history="1">
             <w:r>
               <w:rPr>
                 <w:rStyle w:val="Hyperlink"/>
@@ -1830,7 +1927,7 @@
                 <w:noProof/>
                 <w:webHidden/>
               </w:rPr>
-              <w:instrText xml:space="preserve"> PAGEREF _Toc198331811 \h </w:instrText>
+              <w:instrText xml:space="preserve"> PAGEREF _Toc198712309 \h </w:instrText>
             </w:r>
             <w:r>
               <w:rPr>
@@ -1877,7 +1974,7 @@
               <w14:ligatures w14:val="standardContextual"/>
             </w:rPr>
           </w:pPr>
-          <w:hyperlink w:anchor="_Toc198331812" w:history="1">
+          <w:hyperlink w:anchor="_Toc198712310" w:history="1">
             <w:r>
               <w:rPr>
                 <w:rStyle w:val="Hyperlink"/>
@@ -1904,7 +2001,7 @@
                 <w:noProof/>
                 <w:webHidden/>
               </w:rPr>
-              <w:instrText xml:space="preserve"> PAGEREF _Toc198331812 \h </w:instrText>
+              <w:instrText xml:space="preserve"> PAGEREF _Toc198712310 \h </w:instrText>
             </w:r>
             <w:r>
               <w:rPr>
@@ -1951,7 +2048,7 @@
               <w14:ligatures w14:val="standardContextual"/>
             </w:rPr>
           </w:pPr>
-          <w:hyperlink w:anchor="_Toc198331813" w:history="1">
+          <w:hyperlink w:anchor="_Toc198712311" w:history="1">
             <w:r>
               <w:rPr>
                 <w:rStyle w:val="Hyperlink"/>
@@ -1978,7 +2075,7 @@
                 <w:noProof/>
                 <w:webHidden/>
               </w:rPr>
-              <w:instrText xml:space="preserve"> PAGEREF _Toc198331813 \h </w:instrText>
+              <w:instrText xml:space="preserve"> PAGEREF _Toc198712311 \h </w:instrText>
             </w:r>
             <w:r>
               <w:rPr>
@@ -2025,7 +2122,7 @@
               <w14:ligatures w14:val="standardContextual"/>
             </w:rPr>
           </w:pPr>
-          <w:hyperlink w:anchor="_Toc198331814" w:history="1">
+          <w:hyperlink w:anchor="_Toc198712312" w:history="1">
             <w:r>
               <w:rPr>
                 <w:rStyle w:val="Hyperlink"/>
@@ -2052,7 +2149,7 @@
                 <w:noProof/>
                 <w:webHidden/>
               </w:rPr>
-              <w:instrText xml:space="preserve"> PAGEREF _Toc198331814 \h </w:instrText>
+              <w:instrText xml:space="preserve"> PAGEREF _Toc198712312 \h </w:instrText>
             </w:r>
             <w:r>
               <w:rPr>
@@ -2099,7 +2196,7 @@
               <w14:ligatures w14:val="standardContextual"/>
             </w:rPr>
           </w:pPr>
-          <w:hyperlink w:anchor="_Toc198331815" w:history="1">
+          <w:hyperlink w:anchor="_Toc198712313" w:history="1">
             <w:r>
               <w:rPr>
                 <w:rStyle w:val="Hyperlink"/>
@@ -2126,7 +2223,7 @@
                 <w:noProof/>
                 <w:webHidden/>
               </w:rPr>
-              <w:instrText xml:space="preserve"> PAGEREF _Toc198331815 \h </w:instrText>
+              <w:instrText xml:space="preserve"> PAGEREF _Toc198712313 \h </w:instrText>
             </w:r>
             <w:r>
               <w:rPr>
@@ -2173,7 +2270,7 @@
               <w14:ligatures w14:val="standardContextual"/>
             </w:rPr>
           </w:pPr>
-          <w:hyperlink w:anchor="_Toc198331816" w:history="1">
+          <w:hyperlink w:anchor="_Toc198712314" w:history="1">
             <w:r>
               <w:rPr>
                 <w:rStyle w:val="Hyperlink"/>
@@ -2200,7 +2297,7 @@
                 <w:noProof/>
                 <w:webHidden/>
               </w:rPr>
-              <w:instrText xml:space="preserve"> PAGEREF _Toc198331816 \h </w:instrText>
+              <w:instrText xml:space="preserve"> PAGEREF _Toc198712314 \h </w:instrText>
             </w:r>
             <w:r>
               <w:rPr>
@@ -2247,7 +2344,7 @@
               <w14:ligatures w14:val="standardContextual"/>
             </w:rPr>
           </w:pPr>
-          <w:hyperlink w:anchor="_Toc198331817" w:history="1">
+          <w:hyperlink w:anchor="_Toc198712315" w:history="1">
             <w:r>
               <w:rPr>
                 <w:rStyle w:val="Hyperlink"/>
@@ -2274,7 +2371,7 @@
                 <w:noProof/>
                 <w:webHidden/>
               </w:rPr>
-              <w:instrText xml:space="preserve"> PAGEREF _Toc198331817 \h </w:instrText>
+              <w:instrText xml:space="preserve"> PAGEREF _Toc198712315 \h </w:instrText>
             </w:r>
             <w:r>
               <w:rPr>
@@ -2321,7 +2418,7 @@
               <w14:ligatures w14:val="standardContextual"/>
             </w:rPr>
           </w:pPr>
-          <w:hyperlink w:anchor="_Toc198331818" w:history="1">
+          <w:hyperlink w:anchor="_Toc198712316" w:history="1">
             <w:r>
               <w:rPr>
                 <w:rStyle w:val="Hyperlink"/>
@@ -2348,7 +2445,7 @@
                 <w:noProof/>
                 <w:webHidden/>
               </w:rPr>
-              <w:instrText xml:space="preserve"> PAGEREF _Toc198331818 \h </w:instrText>
+              <w:instrText xml:space="preserve"> PAGEREF _Toc198712316 \h </w:instrText>
             </w:r>
             <w:r>
               <w:rPr>
@@ -2395,7 +2492,7 @@
               <w14:ligatures w14:val="standardContextual"/>
             </w:rPr>
           </w:pPr>
-          <w:hyperlink w:anchor="_Toc198331819" w:history="1">
+          <w:hyperlink w:anchor="_Toc198712317" w:history="1">
             <w:r>
               <w:rPr>
                 <w:rStyle w:val="Hyperlink"/>
@@ -2422,7 +2519,7 @@
                 <w:noProof/>
                 <w:webHidden/>
               </w:rPr>
-              <w:instrText xml:space="preserve"> PAGEREF _Toc198331819 \h </w:instrText>
+              <w:instrText xml:space="preserve"> PAGEREF _Toc198712317 \h </w:instrText>
             </w:r>
             <w:r>
               <w:rPr>
@@ -2469,7 +2566,7 @@
               <w14:ligatures w14:val="standardContextual"/>
             </w:rPr>
           </w:pPr>
-          <w:hyperlink w:anchor="_Toc198331820" w:history="1">
+          <w:hyperlink w:anchor="_Toc198712318" w:history="1">
             <w:r>
               <w:rPr>
                 <w:rStyle w:val="Hyperlink"/>
@@ -2496,7 +2593,7 @@
                 <w:noProof/>
                 <w:webHidden/>
               </w:rPr>
-              <w:instrText xml:space="preserve"> PAGEREF _Toc198331820 \h </w:instrText>
+              <w:instrText xml:space="preserve"> PAGEREF _Toc198712318 \h </w:instrText>
             </w:r>
             <w:r>
               <w:rPr>
@@ -2516,7 +2613,7 @@
                 <w:noProof/>
                 <w:webHidden/>
               </w:rPr>
-              <w:t>10</w:t>
+              <w:t>11</w:t>
             </w:r>
             <w:r>
               <w:rPr>
@@ -2543,7 +2640,7 @@
               <w14:ligatures w14:val="standardContextual"/>
             </w:rPr>
           </w:pPr>
-          <w:hyperlink w:anchor="_Toc198331821" w:history="1">
+          <w:hyperlink w:anchor="_Toc198712319" w:history="1">
             <w:r>
               <w:rPr>
                 <w:rStyle w:val="Hyperlink"/>
@@ -2570,7 +2667,7 @@
                 <w:noProof/>
                 <w:webHidden/>
               </w:rPr>
-              <w:instrText xml:space="preserve"> PAGEREF _Toc198331821 \h </w:instrText>
+              <w:instrText xml:space="preserve"> PAGEREF _Toc198712319 \h </w:instrText>
             </w:r>
             <w:r>
               <w:rPr>
@@ -2617,7 +2714,7 @@
               <w14:ligatures w14:val="standardContextual"/>
             </w:rPr>
           </w:pPr>
-          <w:hyperlink w:anchor="_Toc198331822" w:history="1">
+          <w:hyperlink w:anchor="_Toc198712320" w:history="1">
             <w:r>
               <w:rPr>
                 <w:rStyle w:val="Hyperlink"/>
@@ -2644,7 +2741,7 @@
                 <w:noProof/>
                 <w:webHidden/>
               </w:rPr>
-              <w:instrText xml:space="preserve"> PAGEREF _Toc198331822 \h </w:instrText>
+              <w:instrText xml:space="preserve"> PAGEREF _Toc198712320 \h </w:instrText>
             </w:r>
             <w:r>
               <w:rPr>
@@ -2691,7 +2788,7 @@
               <w14:ligatures w14:val="standardContextual"/>
             </w:rPr>
           </w:pPr>
-          <w:hyperlink w:anchor="_Toc198331823" w:history="1">
+          <w:hyperlink w:anchor="_Toc198712321" w:history="1">
             <w:r>
               <w:rPr>
                 <w:rStyle w:val="Hyperlink"/>
@@ -2718,7 +2815,7 @@
                 <w:noProof/>
                 <w:webHidden/>
               </w:rPr>
-              <w:instrText xml:space="preserve"> PAGEREF _Toc198331823 \h </w:instrText>
+              <w:instrText xml:space="preserve"> PAGEREF _Toc198712321 \h </w:instrText>
             </w:r>
             <w:r>
               <w:rPr>
@@ -2765,7 +2862,7 @@
               <w14:ligatures w14:val="standardContextual"/>
             </w:rPr>
           </w:pPr>
-          <w:hyperlink w:anchor="_Toc198331824" w:history="1">
+          <w:hyperlink w:anchor="_Toc198712322" w:history="1">
             <w:r>
               <w:rPr>
                 <w:rStyle w:val="Hyperlink"/>
@@ -2792,7 +2889,7 @@
                 <w:noProof/>
                 <w:webHidden/>
               </w:rPr>
-              <w:instrText xml:space="preserve"> PAGEREF _Toc198331824 \h </w:instrText>
+              <w:instrText xml:space="preserve"> PAGEREF _Toc198712322 \h </w:instrText>
             </w:r>
             <w:r>
               <w:rPr>
@@ -2839,7 +2936,7 @@
               <w14:ligatures w14:val="standardContextual"/>
             </w:rPr>
           </w:pPr>
-          <w:hyperlink w:anchor="_Toc198331825" w:history="1">
+          <w:hyperlink w:anchor="_Toc198712323" w:history="1">
             <w:r>
               <w:rPr>
                 <w:rStyle w:val="Hyperlink"/>
@@ -2866,7 +2963,7 @@
                 <w:noProof/>
                 <w:webHidden/>
               </w:rPr>
-              <w:instrText xml:space="preserve"> PAGEREF _Toc198331825 \h </w:instrText>
+              <w:instrText xml:space="preserve"> PAGEREF _Toc198712323 \h </w:instrText>
             </w:r>
             <w:r>
               <w:rPr>
@@ -2913,7 +3010,7 @@
               <w14:ligatures w14:val="standardContextual"/>
             </w:rPr>
           </w:pPr>
-          <w:hyperlink w:anchor="_Toc198331826" w:history="1">
+          <w:hyperlink w:anchor="_Toc198712324" w:history="1">
             <w:r>
               <w:rPr>
                 <w:rStyle w:val="Hyperlink"/>
@@ -2940,7 +3037,7 @@
                 <w:noProof/>
                 <w:webHidden/>
               </w:rPr>
-              <w:instrText xml:space="preserve"> PAGEREF _Toc198331826 \h </w:instrText>
+              <w:instrText xml:space="preserve"> PAGEREF _Toc198712324 \h </w:instrText>
             </w:r>
             <w:r>
               <w:rPr>
@@ -2987,7 +3084,7 @@
               <w14:ligatures w14:val="standardContextual"/>
             </w:rPr>
           </w:pPr>
-          <w:hyperlink w:anchor="_Toc198331827" w:history="1">
+          <w:hyperlink w:anchor="_Toc198712325" w:history="1">
             <w:r>
               <w:rPr>
                 <w:rStyle w:val="Hyperlink"/>
@@ -3014,7 +3111,7 @@
                 <w:noProof/>
                 <w:webHidden/>
               </w:rPr>
-              <w:instrText xml:space="preserve"> PAGEREF _Toc198331827 \h </w:instrText>
+              <w:instrText xml:space="preserve"> PAGEREF _Toc198712325 \h </w:instrText>
             </w:r>
             <w:r>
               <w:rPr>
@@ -3034,7 +3131,7 @@
                 <w:noProof/>
                 <w:webHidden/>
               </w:rPr>
-              <w:t>11</w:t>
+              <w:t>12</w:t>
             </w:r>
             <w:r>
               <w:rPr>
@@ -3061,7 +3158,7 @@
               <w14:ligatures w14:val="standardContextual"/>
             </w:rPr>
           </w:pPr>
-          <w:hyperlink w:anchor="_Toc198331828" w:history="1">
+          <w:hyperlink w:anchor="_Toc198712326" w:history="1">
             <w:r>
               <w:rPr>
                 <w:rStyle w:val="Hyperlink"/>
@@ -3088,7 +3185,7 @@
                 <w:noProof/>
                 <w:webHidden/>
               </w:rPr>
-              <w:instrText xml:space="preserve"> PAGEREF _Toc198331828 \h </w:instrText>
+              <w:instrText xml:space="preserve"> PAGEREF _Toc198712326 \h </w:instrText>
             </w:r>
             <w:r>
               <w:rPr>
@@ -3108,7 +3205,7 @@
                 <w:noProof/>
                 <w:webHidden/>
               </w:rPr>
-              <w:t>11</w:t>
+              <w:t>12</w:t>
             </w:r>
             <w:r>
               <w:rPr>
@@ -3135,7 +3232,7 @@
               <w14:ligatures w14:val="standardContextual"/>
             </w:rPr>
           </w:pPr>
-          <w:hyperlink w:anchor="_Toc198331829" w:history="1">
+          <w:hyperlink w:anchor="_Toc198712327" w:history="1">
             <w:r>
               <w:rPr>
                 <w:rStyle w:val="Hyperlink"/>
@@ -3162,7 +3259,7 @@
                 <w:noProof/>
                 <w:webHidden/>
               </w:rPr>
-              <w:instrText xml:space="preserve"> PAGEREF _Toc198331829 \h </w:instrText>
+              <w:instrText xml:space="preserve"> PAGEREF _Toc198712327 \h </w:instrText>
             </w:r>
             <w:r>
               <w:rPr>
@@ -3182,7 +3279,7 @@
                 <w:noProof/>
                 <w:webHidden/>
               </w:rPr>
-              <w:t>11</w:t>
+              <w:t>12</w:t>
             </w:r>
             <w:r>
               <w:rPr>
@@ -3220,7 +3317,7 @@
       <w:pPr>
         <w:pStyle w:val="berschrift1"/>
       </w:pPr>
-      <w:bookmarkStart w:id="0" w:name="_Toc198331788"/>
+      <w:bookmarkStart w:id="0" w:name="_Toc198712285"/>
       <w:r>
         <w:lastRenderedPageBreak/>
         <w:t>Projektbeschreibung</w:t>
@@ -3231,7 +3328,7 @@
       <w:pPr>
         <w:pStyle w:val="berschrift2"/>
       </w:pPr>
-      <w:bookmarkStart w:id="1" w:name="_Toc198331789"/>
+      <w:bookmarkStart w:id="1" w:name="_Toc198712286"/>
       <w:r>
         <w:t>Anwendung / Scope</w:t>
       </w:r>
@@ -3554,7 +3651,7 @@
       <w:pPr>
         <w:pStyle w:val="berschrift2"/>
       </w:pPr>
-      <w:bookmarkStart w:id="3" w:name="_Toc198331790"/>
+      <w:bookmarkStart w:id="3" w:name="_Toc198712287"/>
       <w:r>
         <w:t>Out-off Scope</w:t>
       </w:r>
@@ -3677,9 +3774,11 @@
       <w:pPr>
         <w:pStyle w:val="berschrift2"/>
       </w:pPr>
+      <w:bookmarkStart w:id="4" w:name="_Toc198712288"/>
       <w:r>
         <w:t>Fragen für die Umsetzung</w:t>
       </w:r>
+      <w:bookmarkEnd w:id="4"/>
     </w:p>
     <w:p>
       <w:pPr>
@@ -3687,7 +3786,13 @@
         <w:jc w:val="left"/>
       </w:pPr>
       <w:r>
-        <w:t>Wir haben folgende Fragen für die Umsetzung</w:t>
+        <w:t xml:space="preserve">Wir haben </w:t>
+      </w:r>
+      <w:r>
+        <w:t xml:space="preserve">ein paar Fragen </w:t>
+      </w:r>
+      <w:r>
+        <w:t>für die Umsetzung</w:t>
       </w:r>
     </w:p>
     <w:p>
@@ -3705,7 +3810,67 @@
         <w:rPr>
           <w:highlight w:val="yellow"/>
         </w:rPr>
-        <w:t>Ist es (vor allem bei den Administratoransichten) notwendig so viele Absprünge zu weiteren Details zu haben oder ist das ein großer Mehraufwand ohne weiterem Lerneffekt; Bsp.: Auf Detailseiten wird der Benutzername des Benutzers, der den Datensatz erfasst/ geändert hat angezeigt. Ist hier ein Absprung zum Benutzer erforderlich?</w:t>
+        <w:t xml:space="preserve">Ist es </w:t>
+      </w:r>
+      <w:r>
+        <w:rPr>
+          <w:highlight w:val="yellow"/>
+        </w:rPr>
+        <w:t>ok</w:t>
+      </w:r>
+      <w:r>
+        <w:rPr>
+          <w:highlight w:val="yellow"/>
+        </w:rPr>
+        <w:t xml:space="preserve"> die Adressen</w:t>
+      </w:r>
+      <w:r>
+        <w:rPr>
+          <w:highlight w:val="yellow"/>
+        </w:rPr>
+        <w:t xml:space="preserve"> nicht </w:t>
+      </w:r>
+      <w:r>
+        <w:rPr>
+          <w:highlight w:val="yellow"/>
+        </w:rPr>
+        <w:t xml:space="preserve"> als eigene Ressource</w:t>
+      </w:r>
+      <w:r>
+        <w:rPr>
+          <w:highlight w:val="yellow"/>
+        </w:rPr>
+        <w:t xml:space="preserve"> </w:t>
+      </w:r>
+      <w:r>
+        <w:rPr>
+          <w:highlight w:val="yellow"/>
+        </w:rPr>
+        <w:t>anzulegen</w:t>
+      </w:r>
+      <w:r>
+        <w:rPr>
+          <w:highlight w:val="yellow"/>
+        </w:rPr>
+        <w:t xml:space="preserve">, sondern nur die  </w:t>
+      </w:r>
+      <w:r>
+        <w:rPr>
+          <w:highlight w:val="yellow"/>
+        </w:rPr>
+        <w:t>Adresse (inkl. Hausnummer, Türnummer), PLZ</w:t>
+      </w:r>
+      <w:r>
+        <w:rPr>
+          <w:highlight w:val="yellow"/>
+        </w:rPr>
+        <w:t>, Ort als Textfelder bei User und Bestellung anzulegen (v.a. weil wir keine sowieso keine Adressevlidation machen</w:t>
+      </w:r>
+      <w:r>
+        <w:rPr>
+          <w:highlight w:val="yellow"/>
+        </w:rPr>
+        <w:t>)?</w:t>
       </w:r>
     </w:p>
     <w:p>
@@ -3723,19 +3888,7 @@
         <w:rPr>
           <w:highlight w:val="yellow"/>
         </w:rPr>
-        <w:t xml:space="preserve">Gibt es bei </w:t>
-      </w:r>
-      <w:r>
-        <w:rPr>
-          <w:highlight w:val="yellow"/>
-        </w:rPr>
-        <w:t xml:space="preserve">Listenansichten (mit vielen Spalten) </w:t>
-      </w:r>
-      <w:r>
-        <w:rPr>
-          <w:highlight w:val="yellow"/>
-        </w:rPr>
-        <w:t>eine bessere Umsetzung als eine Tabelle? Stichwort: responsive Design – oder ist die Annahme sinnvoll, dass der Admin in der Regel nicht am Smartphone arbeiten wird</w:t>
+        <w:t>Sprengt es denn Arbeitsumfang, zu prüfen, dass nur Produkte gelöscht werden können, die nicht in Bestellungen sind.</w:t>
       </w:r>
     </w:p>
     <w:p>
@@ -3753,7 +3906,25 @@
         <w:rPr>
           <w:highlight w:val="yellow"/>
         </w:rPr>
-        <w:t>Sprengt es denn Arbeitsumfang, zu prüfen, dass nur Produkte gelöscht werden können, die nicht in Bestellungen sind (weil wir es ja im Backend prüfen müssten)</w:t>
+        <w:t xml:space="preserve">Gibt es bei </w:t>
+      </w:r>
+      <w:r>
+        <w:rPr>
+          <w:highlight w:val="yellow"/>
+        </w:rPr>
+        <w:t xml:space="preserve">Listenansichten (mit vielen Spalten) </w:t>
+      </w:r>
+      <w:r>
+        <w:rPr>
+          <w:highlight w:val="yellow"/>
+        </w:rPr>
+        <w:t>eine bessere Umsetzung als eine Tabelle? Stichwort: responsive Design – oder ist die Annahme sinnvoll, dass der Admin in der Regel nicht am Smartphone arbeiten wird</w:t>
+      </w:r>
+      <w:r>
+        <w:rPr>
+          <w:highlight w:val="yellow"/>
+        </w:rPr>
+        <w:t xml:space="preserve"> und somit Listen eine gute Lösung sind.</w:t>
       </w:r>
     </w:p>
     <w:p>
@@ -3778,12 +3949,12 @@
       <w:pPr>
         <w:pStyle w:val="berschrift1"/>
       </w:pPr>
-      <w:bookmarkStart w:id="4" w:name="_Toc198331791"/>
+      <w:bookmarkStart w:id="5" w:name="_Toc198712289"/>
       <w:r>
         <w:lastRenderedPageBreak/>
         <w:t>Ressourcen</w:t>
       </w:r>
-      <w:bookmarkEnd w:id="4"/>
+      <w:bookmarkEnd w:id="5"/>
     </w:p>
     <w:p>
       <w:pPr>
@@ -3835,26 +4006,6 @@
     </w:p>
     <w:p>
       <w:pPr>
-        <w:pStyle w:val="berschrift1"/>
-      </w:pPr>
-      <w:bookmarkStart w:id="5" w:name="_Ref198123789"/>
-      <w:bookmarkStart w:id="6" w:name="_Toc198331792"/>
-      <w:r>
-        <w:t>Benutzerrollen</w:t>
-      </w:r>
-      <w:bookmarkEnd w:id="5"/>
-      <w:bookmarkEnd w:id="6"/>
-    </w:p>
-    <w:p>
-      <w:r>
-        <w:t>Es gibt drei verschiedenen Benutzerrollen</w:t>
-      </w:r>
-      <w:r>
-        <w:t>:</w:t>
-      </w:r>
-    </w:p>
-    <w:p>
-      <w:pPr>
         <w:pStyle w:val="Listenabsatz"/>
         <w:numPr>
           <w:ilvl w:val="0"/>
@@ -3862,10 +4013,27 @@
         </w:numPr>
       </w:pPr>
       <w:r>
-        <w:t xml:space="preserve">Nicht </w:t>
-      </w:r>
-      <w:r>
-        <w:t>registrierter Benutzer</w:t>
+        <w:t>Allergene</w:t>
+      </w:r>
+    </w:p>
+    <w:p>
+      <w:pPr>
+        <w:pStyle w:val="berschrift1"/>
+      </w:pPr>
+      <w:bookmarkStart w:id="6" w:name="_Ref198123789"/>
+      <w:bookmarkStart w:id="7" w:name="_Toc198712290"/>
+      <w:r>
+        <w:t>Benutzerrollen</w:t>
+      </w:r>
+      <w:bookmarkEnd w:id="6"/>
+      <w:bookmarkEnd w:id="7"/>
+    </w:p>
+    <w:p>
+      <w:r>
+        <w:t>Es gibt drei verschiedenen Benutzerrollen</w:t>
+      </w:r>
+      <w:r>
+        <w:t>:</w:t>
       </w:r>
     </w:p>
     <w:p>
@@ -3877,7 +4045,10 @@
         </w:numPr>
       </w:pPr>
       <w:r>
-        <w:t>Registrierter Benutzer</w:t>
+        <w:t xml:space="preserve">Nicht </w:t>
+      </w:r>
+      <w:r>
+        <w:t>registrierter Benutzer</w:t>
       </w:r>
     </w:p>
     <w:p>
@@ -3889,36 +4060,7 @@
         </w:numPr>
       </w:pPr>
       <w:r>
-        <w:t>Administrator (Mitarbeiter/Betreiber der Pizzeria)</w:t>
-      </w:r>
-    </w:p>
-    <w:p/>
-    <w:p>
-      <w:pPr>
-        <w:pStyle w:val="berschrift1"/>
-      </w:pPr>
-      <w:bookmarkStart w:id="7" w:name="_Ref198123838"/>
-      <w:bookmarkStart w:id="8" w:name="_Toc198331793"/>
-      <w:r>
-        <w:t>User Stories</w:t>
-      </w:r>
-      <w:bookmarkEnd w:id="7"/>
-      <w:bookmarkEnd w:id="8"/>
-    </w:p>
-    <w:p>
-      <w:pPr>
-        <w:pStyle w:val="berschrift2"/>
-      </w:pPr>
-      <w:bookmarkStart w:id="9" w:name="_Toc198331794"/>
-      <w:r>
-        <w:t xml:space="preserve">Nicht </w:t>
-      </w:r>
-      <w:r>
-        <w:t>registrierter Benutzer</w:t>
-      </w:r>
-      <w:bookmarkEnd w:id="9"/>
-      <w:r>
-        <w:t xml:space="preserve"> </w:t>
+        <w:t>Registrierter Benutzer</w:t>
       </w:r>
     </w:p>
     <w:p>
@@ -3930,13 +4072,36 @@
         </w:numPr>
       </w:pPr>
       <w:r>
-        <w:t xml:space="preserve">Als </w:t>
-      </w:r>
-      <w:r>
-        <w:t>nicht r</w:t>
-      </w:r>
-      <w:r>
-        <w:t>egistrierter User möchte ich Produkte für eine Lieferung auswählen können</w:t>
+        <w:t>Administrator (Mitarbeiter/Betreiber der Pizzeria)</w:t>
+      </w:r>
+    </w:p>
+    <w:p/>
+    <w:p>
+      <w:pPr>
+        <w:pStyle w:val="berschrift1"/>
+      </w:pPr>
+      <w:bookmarkStart w:id="8" w:name="_Ref198123838"/>
+      <w:bookmarkStart w:id="9" w:name="_Toc198712291"/>
+      <w:r>
+        <w:t>User Stories</w:t>
+      </w:r>
+      <w:bookmarkEnd w:id="8"/>
+      <w:bookmarkEnd w:id="9"/>
+    </w:p>
+    <w:p>
+      <w:pPr>
+        <w:pStyle w:val="berschrift2"/>
+      </w:pPr>
+      <w:bookmarkStart w:id="10" w:name="_Toc198712292"/>
+      <w:r>
+        <w:t xml:space="preserve">Nicht </w:t>
+      </w:r>
+      <w:r>
+        <w:t>registrierter Benutzer</w:t>
+      </w:r>
+      <w:bookmarkEnd w:id="10"/>
+      <w:r>
+        <w:t xml:space="preserve"> </w:t>
       </w:r>
     </w:p>
     <w:p>
@@ -3948,19 +4113,13 @@
         </w:numPr>
       </w:pPr>
       <w:r>
-        <w:t xml:space="preserve">Bei der Produktauswahl möchte ich </w:t>
-      </w:r>
-      <w:r>
-        <w:t>schnell zu bestimmten</w:t>
-      </w:r>
-      <w:r>
-        <w:t xml:space="preserve"> Produktkategorien </w:t>
-      </w:r>
-      <w:r>
-        <w:t xml:space="preserve">gelangen </w:t>
-      </w:r>
-      <w:r>
-        <w:t>nach veganen Produkten filtern können.</w:t>
+        <w:t xml:space="preserve">Als </w:t>
+      </w:r>
+      <w:r>
+        <w:t>nicht r</w:t>
+      </w:r>
+      <w:r>
+        <w:t>egistrierter User möchte ich Produkte für eine Lieferung auswählen können</w:t>
       </w:r>
     </w:p>
     <w:p>
@@ -3972,7 +4131,19 @@
         </w:numPr>
       </w:pPr>
       <w:r>
-        <w:t>Bei der Produktauswahl möchte ich den Preis der Produkte sehen</w:t>
+        <w:t xml:space="preserve">Bei der Produktauswahl möchte ich </w:t>
+      </w:r>
+      <w:r>
+        <w:t>schnell zu bestimmten</w:t>
+      </w:r>
+      <w:r>
+        <w:t xml:space="preserve"> Produktkategorien </w:t>
+      </w:r>
+      <w:r>
+        <w:t xml:space="preserve">gelangen </w:t>
+      </w:r>
+      <w:r>
+        <w:t>nach veganen Produkten filtern können.</w:t>
       </w:r>
     </w:p>
     <w:p>
@@ -3984,7 +4155,7 @@
         </w:numPr>
       </w:pPr>
       <w:r>
-        <w:t>Ich möchte die Möglichkeit haben Detailinformationen (z.B. Allergene) zu Produkten zu bekommen.</w:t>
+        <w:t>Bei der Produktauswahl möchte ich den Preis der Produkte sehen</w:t>
       </w:r>
     </w:p>
     <w:p>
@@ -3996,16 +4167,7 @@
         </w:numPr>
       </w:pPr>
       <w:r>
-        <w:t>Vor dem Abschluss der Bestellung</w:t>
-      </w:r>
-      <w:r>
-        <w:t xml:space="preserve"> (Warenkorb) </w:t>
-      </w:r>
-      <w:r>
-        <w:t xml:space="preserve">möchte </w:t>
-      </w:r>
-      <w:r>
-        <w:t>ich eine Bestellübersicht mit allen Produkten, Mengen und Preisen bekommen.</w:t>
+        <w:t>Ich möchte die Möglichkeit haben Detailinformationen (z.B. Allergene) zu Produkten zu bekommen.</w:t>
       </w:r>
     </w:p>
     <w:p>
@@ -4017,13 +4179,16 @@
         </w:numPr>
       </w:pPr>
       <w:r>
-        <w:t>Im Warenkorb möchte ich Mengen ändern, Produkte komplett</w:t>
-      </w:r>
-      <w:r>
-        <w:t xml:space="preserve"> </w:t>
-      </w:r>
-      <w:r>
-        <w:t>entfernen können, sowie weiter Produkte hinzufügen können.</w:t>
+        <w:t>Vor dem Abschluss der Bestellung</w:t>
+      </w:r>
+      <w:r>
+        <w:t xml:space="preserve"> (Warenkorb) </w:t>
+      </w:r>
+      <w:r>
+        <w:t xml:space="preserve">möchte </w:t>
+      </w:r>
+      <w:r>
+        <w:t>ich eine Bestellübersicht mit allen Produkten, Mengen und Preisen bekommen.</w:t>
       </w:r>
     </w:p>
     <w:p>
@@ -4035,22 +4200,14 @@
         </w:numPr>
       </w:pPr>
       <w:r>
-        <w:t>Bei der Bestellung möchte ich eine Lieferadresse, Namen und Telefonnummer angeben können.</w:t>
-      </w:r>
-    </w:p>
-    <w:p/>
-    <w:p>
-      <w:pPr>
-        <w:pStyle w:val="berschrift2"/>
-      </w:pPr>
-      <w:bookmarkStart w:id="10" w:name="_Toc198331795"/>
-      <w:r>
-        <w:t>R</w:t>
-      </w:r>
-      <w:r>
-        <w:t>egistrierter Benutzer</w:t>
-      </w:r>
-      <w:bookmarkEnd w:id="10"/>
+        <w:t>Im Warenkorb möchte ich Mengen ändern, Produkte komplett</w:t>
+      </w:r>
+      <w:r>
+        <w:t xml:space="preserve"> </w:t>
+      </w:r>
+      <w:r>
+        <w:t>entfernen können, sowie weiter Produkte hinzufügen können.</w:t>
+      </w:r>
     </w:p>
     <w:p>
       <w:pPr>
@@ -4061,8 +4218,22 @@
         </w:numPr>
       </w:pPr>
       <w:r>
-        <w:t>Als registrierter Benutzer möchte ich mich einloggen können.</w:t>
-      </w:r>
+        <w:t>Bei der Bestellung möchte ich eine Lieferadresse, Namen und Telefonnummer angeben können.</w:t>
+      </w:r>
+    </w:p>
+    <w:p/>
+    <w:p>
+      <w:pPr>
+        <w:pStyle w:val="berschrift2"/>
+      </w:pPr>
+      <w:bookmarkStart w:id="11" w:name="_Toc198712293"/>
+      <w:r>
+        <w:t>R</w:t>
+      </w:r>
+      <w:r>
+        <w:t>egistrierter Benutzer</w:t>
+      </w:r>
+      <w:bookmarkEnd w:id="11"/>
     </w:p>
     <w:p>
       <w:pPr>
@@ -4073,7 +4244,7 @@
         </w:numPr>
       </w:pPr>
       <w:r>
-        <w:t>Als registrierter Benutzer möchte ich ein Profilbild hochladen können.</w:t>
+        <w:t>Als registrierter Benutzer möchte ich mich einloggen können.</w:t>
       </w:r>
     </w:p>
     <w:p>
@@ -4085,7 +4256,7 @@
         </w:numPr>
       </w:pPr>
       <w:r>
-        <w:t>Als registrierter Benutzer möchte ich mir meine Bestellhistorie anschauen können.</w:t>
+        <w:t>Als registrierter Benutzer möchte ich ein Profilbild hochladen können.</w:t>
       </w:r>
     </w:p>
     <w:p>
@@ -4097,10 +4268,7 @@
         </w:numPr>
       </w:pPr>
       <w:r>
-        <w:t>Ich möchte Produkte aus der Bestellhistorie in den Warenkorb übernehmen können</w:t>
-      </w:r>
-      <w:r>
-        <w:t>.</w:t>
+        <w:t>Als registrierter Benutzer möchte ich mir meine Bestellhistorie anschauen können.</w:t>
       </w:r>
     </w:p>
     <w:p>
@@ -4112,30 +4280,11 @@
         </w:numPr>
       </w:pPr>
       <w:r>
-        <w:t>Als registrierter Benutzer möchte ich meine Adresse hinterlegen können</w:t>
-      </w:r>
-      <w:r>
-        <w:t xml:space="preserve"> Das Adresse soll als Lieferadresse in die Bestellung übernommen werden. Eine Änderung der Lieferadresse im Bestellvorgang soll möglich sein.</w:t>
-      </w:r>
-    </w:p>
-    <w:p/>
-    <w:p>
-      <w:pPr>
-        <w:pStyle w:val="berschrift2"/>
-      </w:pPr>
-      <w:bookmarkStart w:id="11" w:name="_Toc198331796"/>
-      <w:r>
-        <w:t>Administrator (</w:t>
-      </w:r>
-      <w:bookmarkStart w:id="12" w:name="_Hlk198122239"/>
-      <w:r>
-        <w:t>Mitarbeiter/Betreiber der Pizzeria</w:t>
-      </w:r>
-      <w:bookmarkEnd w:id="12"/>
-      <w:r>
-        <w:t>)</w:t>
-      </w:r>
-      <w:bookmarkEnd w:id="11"/>
+        <w:t>Ich möchte Produkte aus der Bestellhistorie in den Warenkorb übernehmen können</w:t>
+      </w:r>
+      <w:r>
+        <w:t>.</w:t>
+      </w:r>
     </w:p>
     <w:p>
       <w:pPr>
@@ -4146,14 +4295,30 @@
         </w:numPr>
       </w:pPr>
       <w:r>
-        <w:t xml:space="preserve">Als </w:t>
-      </w:r>
-      <w:r>
-        <w:t xml:space="preserve">Administrator </w:t>
-      </w:r>
-      <w:r>
-        <w:t>möchte ich mich einloggen können.</w:t>
-      </w:r>
+        <w:t>Als registrierter Benutzer möchte ich meine Adresse hinterlegen können</w:t>
+      </w:r>
+      <w:r>
+        <w:t xml:space="preserve"> Das Adresse soll als Lieferadresse in die Bestellung übernommen werden. Eine Änderung der Lieferadresse im Bestellvorgang soll möglich sein.</w:t>
+      </w:r>
+    </w:p>
+    <w:p/>
+    <w:p>
+      <w:pPr>
+        <w:pStyle w:val="berschrift2"/>
+      </w:pPr>
+      <w:bookmarkStart w:id="12" w:name="_Toc198712294"/>
+      <w:r>
+        <w:t>Administrator (</w:t>
+      </w:r>
+      <w:bookmarkStart w:id="13" w:name="_Hlk198122239"/>
+      <w:r>
+        <w:t>Mitarbeiter/Betreiber der Pizzeria</w:t>
+      </w:r>
+      <w:bookmarkEnd w:id="13"/>
+      <w:r>
+        <w:t>)</w:t>
+      </w:r>
+      <w:bookmarkEnd w:id="12"/>
     </w:p>
     <w:p>
       <w:pPr>
@@ -4164,13 +4329,13 @@
         </w:numPr>
       </w:pPr>
       <w:r>
-        <w:t xml:space="preserve">Als Administrator möchte ich Zugriff auf die Daten aller Produkte, Bestellungen und </w:t>
-      </w:r>
-      <w:r>
-        <w:t xml:space="preserve">User (registrierte Benutzer und Administratoren) </w:t>
-      </w:r>
-      <w:r>
-        <w:t>haben.</w:t>
+        <w:t xml:space="preserve">Als </w:t>
+      </w:r>
+      <w:r>
+        <w:t xml:space="preserve">Administrator </w:t>
+      </w:r>
+      <w:r>
+        <w:t>möchte ich mich einloggen können.</w:t>
       </w:r>
     </w:p>
     <w:p>
@@ -4182,17 +4347,13 @@
         </w:numPr>
       </w:pPr>
       <w:r>
-        <w:lastRenderedPageBreak/>
-        <w:t>Als Administrator möchte</w:t>
-      </w:r>
-      <w:r>
-        <w:t xml:space="preserve"> ich</w:t>
-      </w:r>
-      <w:r>
-        <w:t xml:space="preserve"> </w:t>
-      </w:r>
-      <w:r>
-        <w:t>sehen, von welchen Usern die einzelnen Daten erstellt wurden.</w:t>
+        <w:t xml:space="preserve">Als Administrator möchte ich Zugriff auf die Daten aller Produkte, Bestellungen und </w:t>
+      </w:r>
+      <w:r>
+        <w:t xml:space="preserve">User (registrierte Benutzer und Administratoren) </w:t>
+      </w:r>
+      <w:r>
+        <w:t>haben.</w:t>
       </w:r>
     </w:p>
     <w:p>
@@ -4204,19 +4365,17 @@
         </w:numPr>
       </w:pPr>
       <w:r>
-        <w:t xml:space="preserve">Als Administrator möchte ich </w:t>
-      </w:r>
-      <w:r>
-        <w:t xml:space="preserve">die </w:t>
-      </w:r>
-      <w:r>
-        <w:t>Daten</w:t>
-      </w:r>
-      <w:r>
-        <w:t xml:space="preserve"> der User </w:t>
-      </w:r>
-      <w:r>
-        <w:t>mittels Freitextsuche filtern können</w:t>
+        <w:lastRenderedPageBreak/>
+        <w:t>Als Administrator möchte</w:t>
+      </w:r>
+      <w:r>
+        <w:t xml:space="preserve"> ich</w:t>
+      </w:r>
+      <w:r>
+        <w:t xml:space="preserve"> </w:t>
+      </w:r>
+      <w:r>
+        <w:t>sehen, von welchen Usern die einzelnen Daten erstellt wurden.</w:t>
       </w:r>
     </w:p>
     <w:p>
@@ -4228,16 +4387,19 @@
         </w:numPr>
       </w:pPr>
       <w:r>
-        <w:t xml:space="preserve">Als Administrator möchte ich die </w:t>
-      </w:r>
-      <w:r>
-        <w:t>Daten von Usern ändern können sowie User</w:t>
-      </w:r>
-      <w:r>
-        <w:t xml:space="preserve"> deaktivieren/aktivieren und </w:t>
-      </w:r>
-      <w:r>
-        <w:t>löschen können.</w:t>
+        <w:t xml:space="preserve">Als Administrator möchte ich </w:t>
+      </w:r>
+      <w:r>
+        <w:t xml:space="preserve">die </w:t>
+      </w:r>
+      <w:r>
+        <w:t>Daten</w:t>
+      </w:r>
+      <w:r>
+        <w:t xml:space="preserve"> der User </w:t>
+      </w:r>
+      <w:r>
+        <w:t>mittels Freitextsuche filtern können</w:t>
       </w:r>
     </w:p>
     <w:p>
@@ -4249,7 +4411,16 @@
         </w:numPr>
       </w:pPr>
       <w:r>
-        <w:t>Als Administrator möchte ich Usern Administratorrechte vergeben können.</w:t>
+        <w:t xml:space="preserve">Als Administrator möchte ich die </w:t>
+      </w:r>
+      <w:r>
+        <w:t>Daten von Usern ändern können sowie User</w:t>
+      </w:r>
+      <w:r>
+        <w:t xml:space="preserve"> deaktivieren/aktivieren und </w:t>
+      </w:r>
+      <w:r>
+        <w:t>löschen können.</w:t>
       </w:r>
     </w:p>
     <w:p>
@@ -4261,7 +4432,7 @@
         </w:numPr>
       </w:pPr>
       <w:r>
-        <w:t>Als Administrator möchte ich Produkte anlegen, ändern und löschen können.</w:t>
+        <w:t>Als Administrator möchte ich Usern Administratorrechte vergeben können.</w:t>
       </w:r>
     </w:p>
     <w:p>
@@ -4273,7 +4444,7 @@
         </w:numPr>
       </w:pPr>
       <w:r>
-        <w:t>Ein Löschen der Produkte soll nur möglich sein, wenn das Produkt noch nicht in einer Bestellung vorhanden ist.</w:t>
+        <w:t>Als Administrator möchte ich Produkte anlegen, ändern und löschen können.</w:t>
       </w:r>
     </w:p>
     <w:p>
@@ -4285,29 +4456,8 @@
         </w:numPr>
       </w:pPr>
       <w:r>
-        <w:t xml:space="preserve">Als Administrator möchte ich die Sichtbarkeit </w:t>
-      </w:r>
-      <w:r>
-        <w:t xml:space="preserve">(deaktivieren/aktivieren) </w:t>
-      </w:r>
-      <w:r>
-        <w:t>von Produkten steuern können (Produkte, die sich nicht mehr auf der Karte befinden oder Produkte, die noch nicht im zum Verkauf stehen, sollen nicht angezeigt werden</w:t>
-      </w:r>
-      <w:r>
-        <w:t>)</w:t>
-      </w:r>
-    </w:p>
-    <w:p/>
-    <w:p/>
-    <w:p>
-      <w:pPr>
-        <w:pStyle w:val="berschrift2"/>
-      </w:pPr>
-      <w:bookmarkStart w:id="13" w:name="_Toc198331797"/>
-      <w:r>
-        <w:t>Zusätzliche User Stories</w:t>
-      </w:r>
-      <w:bookmarkEnd w:id="13"/>
+        <w:t>Ein Löschen der Produkte soll nur möglich sein, wenn das Produkt noch nicht in einer Bestellung vorhanden ist.</w:t>
+      </w:r>
     </w:p>
     <w:p>
       <w:pPr>
@@ -4318,8 +4468,29 @@
         </w:numPr>
       </w:pPr>
       <w:r>
-        <w:t>Die Anwendung muss responsiv sein.</w:t>
-      </w:r>
+        <w:t xml:space="preserve">Als Administrator möchte ich die Sichtbarkeit </w:t>
+      </w:r>
+      <w:r>
+        <w:t xml:space="preserve">(deaktivieren/aktivieren) </w:t>
+      </w:r>
+      <w:r>
+        <w:t>von Produkten steuern können (Produkte, die sich nicht mehr auf der Karte befinden oder Produkte, die noch nicht im zum Verkauf stehen, sollen nicht angezeigt werden</w:t>
+      </w:r>
+      <w:r>
+        <w:t>)</w:t>
+      </w:r>
+    </w:p>
+    <w:p/>
+    <w:p/>
+    <w:p>
+      <w:pPr>
+        <w:pStyle w:val="berschrift2"/>
+      </w:pPr>
+      <w:bookmarkStart w:id="14" w:name="_Toc198712295"/>
+      <w:r>
+        <w:t>Zusätzliche User Stories</w:t>
+      </w:r>
+      <w:bookmarkEnd w:id="14"/>
     </w:p>
     <w:p>
       <w:pPr>
@@ -4330,15 +4501,19 @@
         </w:numPr>
       </w:pPr>
       <w:r>
-        <w:t xml:space="preserve">Es muss (in Bezug auf http-Codes) sinnvolles </w:t>
-      </w:r>
-      <w:proofErr w:type="spellStart"/>
-      <w:r>
-        <w:t>Errorhandling</w:t>
-      </w:r>
-      <w:proofErr w:type="spellEnd"/>
-      <w:r>
-        <w:t xml:space="preserve"> und für Menschenlesbare Fehlermeldungen implementiert sein.</w:t>
+        <w:t>Die Anwendung muss responsiv sein.</w:t>
+      </w:r>
+    </w:p>
+    <w:p>
+      <w:pPr>
+        <w:pStyle w:val="Listenabsatz"/>
+        <w:numPr>
+          <w:ilvl w:val="0"/>
+          <w:numId w:val="8"/>
+        </w:numPr>
+      </w:pPr>
+      <w:r>
+        <w:t>Es muss (in Bezug auf http-Codes) sinnvolles Errorhandling und für Menschenlesbare Fehlermeldungen implementiert sein.</w:t>
       </w:r>
     </w:p>
     <w:p>
@@ -4365,7 +4540,7 @@
           <w:szCs w:val="40"/>
         </w:rPr>
       </w:pPr>
-      <w:bookmarkStart w:id="14" w:name="_Ref198123857"/>
+      <w:bookmarkStart w:id="15" w:name="_Ref198123857"/>
       <w:r>
         <w:br w:type="page"/>
       </w:r>
@@ -4374,7 +4549,7 @@
       <w:pPr>
         <w:pStyle w:val="berschrift1"/>
       </w:pPr>
-      <w:bookmarkStart w:id="15" w:name="_Toc198331798"/>
+      <w:bookmarkStart w:id="16" w:name="_Toc198712296"/>
       <w:r>
         <w:lastRenderedPageBreak/>
         <w:t>Funktionales</w:t>
@@ -4385,18 +4560,18 @@
       <w:r>
         <w:t>ign – Wireframes</w:t>
       </w:r>
-      <w:bookmarkEnd w:id="14"/>
       <w:bookmarkEnd w:id="15"/>
+      <w:bookmarkEnd w:id="16"/>
     </w:p>
     <w:p>
       <w:pPr>
         <w:pStyle w:val="berschrift2"/>
       </w:pPr>
-      <w:bookmarkStart w:id="16" w:name="_Toc198331799"/>
+      <w:bookmarkStart w:id="17" w:name="_Toc198712297"/>
       <w:r>
         <w:t>Startseite</w:t>
       </w:r>
-      <w:bookmarkEnd w:id="16"/>
+      <w:bookmarkEnd w:id="17"/>
     </w:p>
     <w:p>
       <w:r>
@@ -4426,15 +4601,7 @@
         <w:t>t</w:t>
       </w:r>
       <w:r>
-        <w:t xml:space="preserve">o oder ein </w:t>
-      </w:r>
-      <w:proofErr w:type="spellStart"/>
-      <w:r>
-        <w:t>Carousel</w:t>
-      </w:r>
-      <w:proofErr w:type="spellEnd"/>
-      <w:r>
-        <w:t xml:space="preserve"> aus Fotos geben. Die Entscheidung wird im Zuge der Implementierung getroffen.</w:t>
+        <w:t>o oder ein Carousel aus Fotos geben. Die Entscheidung wird im Zuge der Implementierung getroffen.</w:t>
       </w:r>
     </w:p>
     <w:p/>
@@ -4443,14 +4610,14 @@
       <w:pPr>
         <w:pStyle w:val="berschrift2"/>
       </w:pPr>
-      <w:bookmarkStart w:id="17" w:name="_Toc198331800"/>
+      <w:bookmarkStart w:id="18" w:name="_Toc198712298"/>
       <w:r>
         <w:t>N</w:t>
       </w:r>
       <w:r>
         <w:t>avigation Bar</w:t>
       </w:r>
-      <w:bookmarkEnd w:id="17"/>
+      <w:bookmarkEnd w:id="18"/>
     </w:p>
     <w:p>
       <w:r>
@@ -4460,23 +4627,7 @@
         <w:t xml:space="preserve">linksbündig </w:t>
       </w:r>
       <w:r>
-        <w:t xml:space="preserve">aus dem Namen der Pizzeria (In </w:t>
-      </w:r>
-      <w:proofErr w:type="spellStart"/>
-      <w:r>
-        <w:t>Crust</w:t>
-      </w:r>
-      <w:proofErr w:type="spellEnd"/>
-      <w:r>
-        <w:t xml:space="preserve"> </w:t>
-      </w:r>
-      <w:proofErr w:type="spellStart"/>
-      <w:r>
-        <w:t>We</w:t>
-      </w:r>
-      <w:proofErr w:type="spellEnd"/>
-      <w:r>
-        <w:t xml:space="preserve"> Trust), eventuell einem Logo sowie rechts</w:t>
+        <w:t>aus dem Namen der Pizzeria (In Crust We Trust), eventuell einem Logo sowie rechts</w:t>
       </w:r>
       <w:r>
         <w:t xml:space="preserve">bündig dem Warenkorb und </w:t>
@@ -4485,15 +4636,7 @@
         <w:t>einem Symbol für User</w:t>
       </w:r>
       <w:r>
-        <w:t xml:space="preserve"> (oder einem Login </w:t>
-      </w:r>
-      <w:proofErr w:type="spellStart"/>
-      <w:r>
-        <w:t>Buttton</w:t>
-      </w:r>
-      <w:proofErr w:type="spellEnd"/>
-      <w:r>
-        <w:t>)</w:t>
+        <w:t xml:space="preserve"> (oder einem Login Buttton)</w:t>
       </w:r>
       <w:r>
         <w:t xml:space="preserve">. </w:t>
@@ -4501,23 +4644,7 @@
     </w:p>
     <w:p>
       <w:r>
-        <w:t>Ist es vom Workflow erforderlich („Retour zur vorherigen Seite“</w:t>
-      </w:r>
-      <w:proofErr w:type="gramStart"/>
-      <w:r>
-        <w:t>) ,</w:t>
-      </w:r>
-      <w:proofErr w:type="gramEnd"/>
-      <w:r>
-        <w:t xml:space="preserve"> befindet sich ganz links in der </w:t>
-      </w:r>
-      <w:proofErr w:type="spellStart"/>
-      <w:r>
-        <w:t>Navbar</w:t>
-      </w:r>
-      <w:proofErr w:type="spellEnd"/>
-      <w:r>
-        <w:t xml:space="preserve"> (vor Text/Logo) noch ein Pfeil zum Retour-Navigieren. </w:t>
+        <w:t xml:space="preserve">Ist es vom Workflow erforderlich („Retour zur vorherigen Seite“) , befindet sich ganz links in der Navbar (vor Text/Logo) noch ein Pfeil zum Retour-Navigieren. </w:t>
       </w:r>
     </w:p>
     <w:p>
@@ -4530,11 +4657,11 @@
       <w:pPr>
         <w:pStyle w:val="berschrift3"/>
       </w:pPr>
-      <w:bookmarkStart w:id="18" w:name="_Toc198331801"/>
+      <w:bookmarkStart w:id="19" w:name="_Toc198712299"/>
       <w:r>
         <w:t>Schriftzug / Logo</w:t>
       </w:r>
-      <w:bookmarkEnd w:id="18"/>
+      <w:bookmarkEnd w:id="19"/>
     </w:p>
     <w:p>
       <w:r>
@@ -4546,11 +4673,11 @@
       <w:pPr>
         <w:pStyle w:val="berschrift3"/>
       </w:pPr>
-      <w:bookmarkStart w:id="19" w:name="_Toc198331802"/>
+      <w:bookmarkStart w:id="20" w:name="_Toc198712300"/>
       <w:r>
         <w:t>Warenkorb</w:t>
       </w:r>
-      <w:bookmarkEnd w:id="19"/>
+      <w:bookmarkEnd w:id="20"/>
     </w:p>
     <w:p>
       <w:r>
@@ -4565,14 +4692,14 @@
       <w:pPr>
         <w:pStyle w:val="berschrift3"/>
       </w:pPr>
-      <w:bookmarkStart w:id="20" w:name="_Toc198331803"/>
+      <w:bookmarkStart w:id="21" w:name="_Toc198712301"/>
       <w:r>
         <w:t>User Symbol</w:t>
       </w:r>
       <w:r>
         <w:t xml:space="preserve"> / Login</w:t>
       </w:r>
-      <w:bookmarkEnd w:id="20"/>
+      <w:bookmarkEnd w:id="21"/>
     </w:p>
     <w:p>
       <w:r>
@@ -4607,17 +4734,17 @@
       <w:pPr>
         <w:pStyle w:val="berschrift2"/>
       </w:pPr>
-      <w:bookmarkStart w:id="21" w:name="_Toc198331804"/>
+      <w:bookmarkStart w:id="22" w:name="_Toc198712302"/>
       <w:r>
         <w:t>Produkte</w:t>
       </w:r>
-      <w:bookmarkEnd w:id="21"/>
+      <w:bookmarkEnd w:id="22"/>
     </w:p>
     <w:p>
       <w:pPr>
         <w:pStyle w:val="berschrift3"/>
       </w:pPr>
-      <w:bookmarkStart w:id="22" w:name="_Toc198331805"/>
+      <w:bookmarkStart w:id="23" w:name="_Toc198712303"/>
       <w:r>
         <w:t>Filter</w:t>
       </w:r>
@@ -4633,7 +4760,7 @@
       <w:r>
         <w:t>)</w:t>
       </w:r>
-      <w:bookmarkEnd w:id="22"/>
+      <w:bookmarkEnd w:id="23"/>
     </w:p>
     <w:p>
       <w:r>
@@ -4673,83 +4800,28 @@
         <w:t xml:space="preserve"> aus einem Button</w:t>
       </w:r>
       <w:r>
-        <w:t xml:space="preserve"> /</w:t>
-      </w:r>
-      <w:proofErr w:type="spellStart"/>
-      <w:r>
-        <w:t>Offcanvas</w:t>
-      </w:r>
-      <w:proofErr w:type="spellEnd"/>
+        <w:t xml:space="preserve"> /Offcanvas</w:t>
+      </w:r>
       <w:r>
         <w:t xml:space="preserve"> (links)</w:t>
       </w:r>
       <w:r>
-        <w:t xml:space="preserve">, einem </w:t>
-      </w:r>
-      <w:proofErr w:type="spellStart"/>
-      <w:r>
-        <w:t>Toogle</w:t>
-      </w:r>
-      <w:proofErr w:type="spellEnd"/>
-      <w:r>
-        <w:t>-Button als Filter für vegetarische Produkte</w:t>
-      </w:r>
-      <w:r>
-        <w:t xml:space="preserve"> (direkt </w:t>
-      </w:r>
-      <w:proofErr w:type="gramStart"/>
-      <w:r>
-        <w:t>daneben)  und</w:t>
-      </w:r>
-      <w:proofErr w:type="gramEnd"/>
-      <w:r>
-        <w:t xml:space="preserve"> </w:t>
-      </w:r>
-      <w:r>
-        <w:t xml:space="preserve"> einem </w:t>
-      </w:r>
-      <w:proofErr w:type="spellStart"/>
-      <w:proofErr w:type="gramStart"/>
-      <w:r>
-        <w:t>Scrollspy</w:t>
-      </w:r>
-      <w:proofErr w:type="spellEnd"/>
-      <w:r>
-        <w:t xml:space="preserve">  (</w:t>
-      </w:r>
-      <w:proofErr w:type="gramEnd"/>
-      <w:r>
-        <w:t xml:space="preserve">über den Rest der Breite). Mittels </w:t>
-      </w:r>
-      <w:proofErr w:type="spellStart"/>
-      <w:r>
-        <w:t>Offcanvas</w:t>
-      </w:r>
-      <w:proofErr w:type="spellEnd"/>
-      <w:r>
-        <w:t xml:space="preserve"> und </w:t>
-      </w:r>
-      <w:proofErr w:type="spellStart"/>
-      <w:r>
-        <w:t>Scrollspy</w:t>
-      </w:r>
-      <w:proofErr w:type="spellEnd"/>
-      <w:r>
-        <w:t xml:space="preserve"> ist ein Sprung zu einen bestimmten Produktkategorie möglich.</w:t>
+        <w:t>, einem Toogle-Button als Filter für vegetarische Produkte</w:t>
+      </w:r>
+      <w:r>
+        <w:t xml:space="preserve"> (direkt daneben)  und </w:t>
+      </w:r>
+      <w:r>
+        <w:t xml:space="preserve"> einem Scrollspy  (</w:t>
+      </w:r>
+      <w:r>
+        <w:t>über den Rest der Breite). Mittels Offcanvas und Scrollspy ist ein Sprung zu einen bestimmten Produktkategorie möglich.</w:t>
       </w:r>
     </w:p>
     <w:p>
       <w:r>
         <w:lastRenderedPageBreak/>
-        <w:t xml:space="preserve">Auf kleine Displays verschwindet der </w:t>
-      </w:r>
-      <w:proofErr w:type="spellStart"/>
-      <w:r>
-        <w:t>Scrollspy</w:t>
-      </w:r>
-      <w:proofErr w:type="spellEnd"/>
-      <w:r>
-        <w:t>.</w:t>
+        <w:t>Auf kleine Displays verschwindet der Scrollspy.</w:t>
       </w:r>
     </w:p>
     <w:p/>
@@ -4757,23 +4829,15 @@
       <w:pPr>
         <w:pStyle w:val="berschrift3"/>
       </w:pPr>
-      <w:bookmarkStart w:id="23" w:name="_Toc198331806"/>
+      <w:bookmarkStart w:id="24" w:name="_Toc198712304"/>
       <w:r>
         <w:t>Produktauswahl</w:t>
       </w:r>
-      <w:bookmarkEnd w:id="23"/>
-    </w:p>
-    <w:p>
-      <w:r>
-        <w:t xml:space="preserve">Auf der Produktauswahlseite werden sämtliche Produkte als Cards (ähnlich einer Liste) untereinander darstellt. Es wird </w:t>
-      </w:r>
-      <w:proofErr w:type="gramStart"/>
-      <w:r>
-        <w:t>ein Card</w:t>
-      </w:r>
-      <w:proofErr w:type="gramEnd"/>
-      <w:r>
-        <w:t xml:space="preserve"> je Zeile angezeigt. </w:t>
+      <w:bookmarkEnd w:id="24"/>
+    </w:p>
+    <w:p>
+      <w:r>
+        <w:t xml:space="preserve">Auf der Produktauswahlseite werden sämtliche Produkte als Cards (ähnlich einer Liste) untereinander darstellt. Es wird ein Card je Zeile angezeigt. </w:t>
       </w:r>
       <w:r>
         <w:t>Oberhalb zusammenhängender Bereiche (Pizza, Getränke, etc.) gibt es Überschriften.</w:t>
@@ -4803,15 +4867,7 @@
         </w:numPr>
       </w:pPr>
       <w:r>
-        <w:t>Produktname + Symbol für vegetarisch + (i)</w:t>
-      </w:r>
-      <w:proofErr w:type="spellStart"/>
-      <w:r>
-        <w:t>nformationssymbol</w:t>
-      </w:r>
-      <w:proofErr w:type="spellEnd"/>
-      <w:r>
-        <w:t xml:space="preserve"> für Absprung zu auf Detailseite</w:t>
+        <w:t>Produktname + Symbol für vegetarisch + (i)nformationssymbol für Absprung zu auf Detailseite</w:t>
       </w:r>
     </w:p>
     <w:p>
@@ -4862,15 +4918,7 @@
     <w:p/>
     <w:p>
       <w:r>
-        <w:t xml:space="preserve">Wird ein Artikel in den Warenkorb gelegt, ändert sie die Menge im Warenkorb beim Symbol in der </w:t>
-      </w:r>
-      <w:proofErr w:type="spellStart"/>
-      <w:r>
-        <w:t>Navbar</w:t>
-      </w:r>
-      <w:proofErr w:type="spellEnd"/>
-      <w:r>
-        <w:t>.</w:t>
+        <w:t>Wird ein Artikel in den Warenkorb gelegt, ändert sie die Menge im Warenkorb beim Symbol in der Navbar.</w:t>
       </w:r>
     </w:p>
     <w:p/>
@@ -4959,42 +5007,18 @@
       <w:pPr>
         <w:pStyle w:val="berschrift3"/>
       </w:pPr>
-      <w:bookmarkStart w:id="24" w:name="_Toc198331807"/>
+      <w:bookmarkStart w:id="25" w:name="_Toc198712305"/>
       <w:r>
         <w:t>Produkt</w:t>
       </w:r>
       <w:r>
         <w:t>details</w:t>
       </w:r>
-      <w:bookmarkEnd w:id="24"/>
-    </w:p>
-    <w:p>
-      <w:r>
-        <w:t>An allen Stellen (</w:t>
-      </w:r>
-      <w:proofErr w:type="spellStart"/>
-      <w:r>
-        <w:t>z.b.</w:t>
-      </w:r>
-      <w:proofErr w:type="spellEnd"/>
-      <w:r>
-        <w:t xml:space="preserve"> </w:t>
-      </w:r>
-      <w:proofErr w:type="spellStart"/>
-      <w:r>
-        <w:t>Produkteauwahlseite</w:t>
-      </w:r>
-      <w:proofErr w:type="spellEnd"/>
-      <w:r>
-        <w:t>, Warenkorb, etc.), wo nicht die alle Informationen zum Produkt sichtbar sind, ist über (i)</w:t>
-      </w:r>
-      <w:proofErr w:type="spellStart"/>
-      <w:r>
-        <w:t>nformationssymbol</w:t>
-      </w:r>
-      <w:proofErr w:type="spellEnd"/>
-      <w:r>
-        <w:t xml:space="preserve"> neben dem Produktnamen ein Absprung auf die Produktdetails möglich.</w:t>
+      <w:bookmarkEnd w:id="25"/>
+    </w:p>
+    <w:p>
+      <w:r>
+        <w:t>An allen Stellen (z.b. Produkteauwahlseite, Warenkorb, etc.), wo nicht die alle Informationen zum Produkt sichtbar sind, ist über (i)nformationssymbol neben dem Produktnamen ein Absprung auf die Produktdetails möglich.</w:t>
       </w:r>
     </w:p>
     <w:p/>
@@ -5011,21 +5035,21 @@
       <w:pPr>
         <w:pStyle w:val="berschrift2"/>
       </w:pPr>
-      <w:bookmarkStart w:id="25" w:name="_Toc198331808"/>
+      <w:bookmarkStart w:id="26" w:name="_Toc198712306"/>
       <w:r>
         <w:t>Bestellung</w:t>
       </w:r>
-      <w:bookmarkEnd w:id="25"/>
+      <w:bookmarkEnd w:id="26"/>
     </w:p>
     <w:p>
       <w:pPr>
         <w:pStyle w:val="berschrift3"/>
       </w:pPr>
-      <w:bookmarkStart w:id="26" w:name="_Toc198331809"/>
+      <w:bookmarkStart w:id="27" w:name="_Toc198712307"/>
       <w:r>
         <w:t>Warenkorb</w:t>
       </w:r>
-      <w:bookmarkEnd w:id="26"/>
+      <w:bookmarkEnd w:id="27"/>
     </w:p>
     <w:p>
       <w:r>
@@ -5056,15 +5080,7 @@
         </w:numPr>
       </w:pPr>
       <w:r>
-        <w:t>Produktname + Symbol für vegetarisch + (i)</w:t>
-      </w:r>
-      <w:proofErr w:type="spellStart"/>
-      <w:r>
-        <w:t>nformationssymbol</w:t>
-      </w:r>
-      <w:proofErr w:type="spellEnd"/>
-      <w:r>
-        <w:t xml:space="preserve"> / Detailseite</w:t>
+        <w:t>Produktname + Symbol für vegetarisch + (i)nformationssymbol / Detailseite</w:t>
       </w:r>
     </w:p>
     <w:p>
@@ -5177,28 +5193,20 @@
       <w:pPr>
         <w:pStyle w:val="berschrift3"/>
       </w:pPr>
-      <w:bookmarkStart w:id="27" w:name="_Toc198331810"/>
-      <w:bookmarkStart w:id="28" w:name="_Hlk198287718"/>
+      <w:bookmarkStart w:id="28" w:name="_Toc198712308"/>
+      <w:bookmarkStart w:id="29" w:name="_Hlk198287718"/>
       <w:r>
         <w:t xml:space="preserve">Lieferung als Gast oder Registrierter </w:t>
       </w:r>
       <w:r>
         <w:t>Benutzer</w:t>
       </w:r>
-      <w:bookmarkEnd w:id="27"/>
-    </w:p>
-    <w:bookmarkEnd w:id="28"/>
-    <w:p>
-      <w:r>
-        <w:t xml:space="preserve">Implementierung als rechtsbündiges </w:t>
-      </w:r>
-      <w:proofErr w:type="spellStart"/>
-      <w:r>
-        <w:t>OffCanvas</w:t>
-      </w:r>
-      <w:proofErr w:type="spellEnd"/>
-      <w:r>
-        <w:t xml:space="preserve"> mit Auswahlbuttons „Anmelden oder Registrieren“</w:t>
+      <w:bookmarkEnd w:id="28"/>
+    </w:p>
+    <w:bookmarkEnd w:id="29"/>
+    <w:p>
+      <w:r>
+        <w:t>Implementierung als rechtsbündiges OffCanvas mit Auswahlbuttons „Anmelden oder Registrieren“</w:t>
       </w:r>
       <w:r>
         <w:t xml:space="preserve"> (Absprung </w:t>
@@ -5221,11 +5229,11 @@
       <w:pPr>
         <w:pStyle w:val="berschrift3"/>
       </w:pPr>
-      <w:bookmarkStart w:id="29" w:name="_Toc198331811"/>
+      <w:bookmarkStart w:id="30" w:name="_Toc198712309"/>
       <w:r>
         <w:t>Check-Out</w:t>
       </w:r>
-      <w:bookmarkEnd w:id="29"/>
+      <w:bookmarkEnd w:id="30"/>
     </w:p>
     <w:p>
       <w:r>
@@ -5303,15 +5311,7 @@
         </w:numPr>
       </w:pPr>
       <w:r>
-        <w:t>Es erfolgt keine Überprüfung der Lieferdetails auf Sinnhaftigkeit (</w:t>
-      </w:r>
-      <w:proofErr w:type="spellStart"/>
-      <w:r>
-        <w:t>z.b.</w:t>
-      </w:r>
-      <w:proofErr w:type="spellEnd"/>
-      <w:r>
-        <w:t xml:space="preserve"> Telefonnummer) </w:t>
+        <w:t xml:space="preserve">Es erfolgt keine Überprüfung der Lieferdetails auf Sinnhaftigkeit (z.b. Telefonnummer) </w:t>
       </w:r>
     </w:p>
     <w:p>
@@ -5361,23 +5361,15 @@
       <w:pPr>
         <w:pStyle w:val="berschrift3"/>
       </w:pPr>
-      <w:bookmarkStart w:id="30" w:name="_Toc198331812"/>
+      <w:bookmarkStart w:id="31" w:name="_Toc198712310"/>
       <w:r>
         <w:t>Bestätigung der Bestellung</w:t>
       </w:r>
-      <w:bookmarkEnd w:id="30"/>
-    </w:p>
-    <w:p>
-      <w:r>
-        <w:t>Der Erhält mittels Sweet-Alert eine allgemein gehaltene Bestätigung seiner Bestellung. Die Bestätigung enthält keine Informationen zur Bestellung (</w:t>
-      </w:r>
-      <w:proofErr w:type="spellStart"/>
-      <w:r>
-        <w:t>z.b.</w:t>
-      </w:r>
-      <w:proofErr w:type="spellEnd"/>
-      <w:r>
-        <w:t xml:space="preserve"> Bestellnummer, Preis, etc.).</w:t>
+      <w:bookmarkEnd w:id="31"/>
+    </w:p>
+    <w:p>
+      <w:r>
+        <w:t>Der Erhält mittels Sweet-Alert eine allgemein gehaltene Bestätigung seiner Bestellung. Die Bestätigung enthält keine Informationen zur Bestellung (z.b. Bestellnummer, Preis, etc.).</w:t>
       </w:r>
     </w:p>
     <w:p/>
@@ -5391,23 +5383,15 @@
       <w:pPr>
         <w:pStyle w:val="berschrift2"/>
       </w:pPr>
-      <w:bookmarkStart w:id="31" w:name="_Toc198331813"/>
+      <w:bookmarkStart w:id="32" w:name="_Toc198712311"/>
       <w:r>
         <w:t>Login / Registrierung</w:t>
       </w:r>
-      <w:bookmarkEnd w:id="31"/>
-    </w:p>
-    <w:p>
-      <w:r>
-        <w:t xml:space="preserve">Der Login Button in der </w:t>
-      </w:r>
-      <w:proofErr w:type="spellStart"/>
-      <w:r>
-        <w:t>Navbar</w:t>
-      </w:r>
-      <w:proofErr w:type="spellEnd"/>
-      <w:r>
-        <w:t xml:space="preserve"> aktiviert ein Login Pop-Up im </w:t>
+      <w:bookmarkEnd w:id="32"/>
+    </w:p>
+    <w:p>
+      <w:r>
+        <w:t xml:space="preserve">Der Login Button in der Navbar aktiviert ein Login Pop-Up im </w:t>
       </w:r>
       <w:r>
         <w:t>Vordergrund</w:t>
@@ -5450,15 +5434,7 @@
         <w:t xml:space="preserve">beim Betätigen des </w:t>
       </w:r>
       <w:r>
-        <w:t xml:space="preserve">„Login / </w:t>
-      </w:r>
-      <w:proofErr w:type="spellStart"/>
-      <w:r>
-        <w:t>Registrierungs</w:t>
-      </w:r>
-      <w:proofErr w:type="spellEnd"/>
-      <w:r>
-        <w:t xml:space="preserve"> -B</w:t>
+        <w:t>„Login / Registrierungs -B</w:t>
       </w:r>
       <w:r>
         <w:t>uttons</w:t>
@@ -5478,34 +5454,20 @@
       <w:pPr>
         <w:pStyle w:val="berschrift2"/>
       </w:pPr>
-      <w:bookmarkStart w:id="32" w:name="_Toc198331814"/>
-      <w:bookmarkStart w:id="33" w:name="_Hlk198325914"/>
+      <w:bookmarkStart w:id="33" w:name="_Toc198712312"/>
+      <w:bookmarkStart w:id="34" w:name="_Hlk198325914"/>
       <w:r>
         <w:t>Registrierter Benutzer</w:t>
       </w:r>
-      <w:bookmarkEnd w:id="32"/>
-    </w:p>
-    <w:bookmarkEnd w:id="33"/>
+      <w:bookmarkEnd w:id="33"/>
+    </w:p>
+    <w:bookmarkEnd w:id="34"/>
     <w:p>
       <w:r>
         <w:rPr>
           <w:highlight w:val="yellow"/>
         </w:rPr>
-        <w:t xml:space="preserve">Ev. </w:t>
-      </w:r>
-      <w:proofErr w:type="spellStart"/>
-      <w:r>
-        <w:rPr>
-          <w:highlight w:val="yellow"/>
-        </w:rPr>
-        <w:t>Navbar</w:t>
-      </w:r>
-      <w:proofErr w:type="spellEnd"/>
-      <w:r>
-        <w:rPr>
-          <w:highlight w:val="yellow"/>
-        </w:rPr>
-        <w:t xml:space="preserve"> nochmal einfügen</w:t>
+        <w:t>Ev. Navbar nochmal einfügen</w:t>
       </w:r>
     </w:p>
     <w:p>
@@ -5517,11 +5479,11 @@
       <w:pPr>
         <w:pStyle w:val="berschrift3"/>
       </w:pPr>
-      <w:bookmarkStart w:id="34" w:name="_Toc198331815"/>
+      <w:bookmarkStart w:id="35" w:name="_Toc198712313"/>
       <w:r>
         <w:t>Benutzerdaten</w:t>
       </w:r>
-      <w:bookmarkEnd w:id="34"/>
+      <w:bookmarkEnd w:id="35"/>
     </w:p>
     <w:p>
       <w:r>
@@ -5617,23 +5579,15 @@
       <w:pPr>
         <w:pStyle w:val="berschrift3"/>
       </w:pPr>
-      <w:bookmarkStart w:id="35" w:name="_Toc198331816"/>
+      <w:bookmarkStart w:id="36" w:name="_Toc198712314"/>
       <w:r>
         <w:t>Profilbild</w:t>
       </w:r>
-      <w:bookmarkEnd w:id="35"/>
-    </w:p>
-    <w:p>
-      <w:r>
-        <w:t xml:space="preserve">Gibt es kein Profilbild, wird eine noch näher zu definiertes </w:t>
-      </w:r>
-      <w:proofErr w:type="spellStart"/>
-      <w:r>
-        <w:t>Defaultbild</w:t>
-      </w:r>
-      <w:proofErr w:type="spellEnd"/>
-      <w:r>
-        <w:t xml:space="preserve"> / die Benutzerinitialen oder ähnliche hinterlegt.</w:t>
+      <w:bookmarkEnd w:id="36"/>
+    </w:p>
+    <w:p>
+      <w:r>
+        <w:t>Gibt es kein Profilbild, wird eine noch näher zu definiertes Defaultbild / die Benutzerinitialen oder ähnliche hinterlegt.</w:t>
       </w:r>
     </w:p>
     <w:p/>
@@ -5687,11 +5641,11 @@
       <w:pPr>
         <w:pStyle w:val="berschrift3"/>
       </w:pPr>
-      <w:bookmarkStart w:id="36" w:name="_Toc198331817"/>
+      <w:bookmarkStart w:id="37" w:name="_Toc198712315"/>
       <w:r>
         <w:t>Bestellübersicht</w:t>
       </w:r>
-      <w:bookmarkEnd w:id="36"/>
+      <w:bookmarkEnd w:id="37"/>
     </w:p>
     <w:p>
       <w:r>
@@ -5764,26 +5718,18 @@
       <w:pPr>
         <w:pStyle w:val="berschrift2"/>
       </w:pPr>
-      <w:bookmarkStart w:id="37" w:name="_Toc198331818"/>
+      <w:bookmarkStart w:id="38" w:name="_Toc198712316"/>
       <w:r>
         <w:t>Administrator</w:t>
       </w:r>
-      <w:bookmarkEnd w:id="37"/>
+      <w:bookmarkEnd w:id="38"/>
       <w:r>
         <w:t xml:space="preserve"> </w:t>
       </w:r>
     </w:p>
     <w:p>
       <w:r>
-        <w:t xml:space="preserve">Administratoren haben in rechten Teil der </w:t>
-      </w:r>
-      <w:proofErr w:type="spellStart"/>
-      <w:r>
-        <w:t>Navbar</w:t>
-      </w:r>
-      <w:proofErr w:type="spellEnd"/>
-      <w:r>
-        <w:t xml:space="preserve"> dieselben Funktionalitäten wie registrierte User (Benutzerdaten, Bestellungen, Logout)</w:t>
+        <w:t>Administratoren haben in rechten Teil der Navbar dieselben Funktionalitäten wie registrierte User (Benutzerdaten, Bestellungen, Logout)</w:t>
       </w:r>
     </w:p>
     <w:p/>
@@ -5798,15 +5744,7 @@
         <w:t xml:space="preserve">, Produkte, Bestellungen) die auf eigene Seiten mit den jeweiligen Listenansichten führen. </w:t>
       </w:r>
       <w:r>
-        <w:t xml:space="preserve"> Benutzer und Produkte haben zusätzlich noch ein Badge „</w:t>
-      </w:r>
-      <w:proofErr w:type="spellStart"/>
-      <w:r>
-        <w:t>new</w:t>
-      </w:r>
-      <w:proofErr w:type="spellEnd"/>
-      <w:r>
-        <w:t>“ zum Anlegen neuer Kunden/Produkte.</w:t>
+        <w:t xml:space="preserve"> Benutzer und Produkte haben zusätzlich noch ein Badge „new“ zum Anlegen neuer Kunden/Produkte.</w:t>
       </w:r>
       <w:r>
         <w:t xml:space="preserve"> </w:t>
@@ -5817,11 +5755,11 @@
       <w:pPr>
         <w:pStyle w:val="berschrift3"/>
       </w:pPr>
-      <w:bookmarkStart w:id="38" w:name="_Toc198331819"/>
+      <w:bookmarkStart w:id="39" w:name="_Toc198712317"/>
       <w:r>
         <w:t>Listenansichten - allgemein</w:t>
       </w:r>
-      <w:bookmarkEnd w:id="38"/>
+      <w:bookmarkEnd w:id="39"/>
     </w:p>
     <w:p>
       <w:r>
@@ -5931,7 +5869,7 @@
       <w:pPr>
         <w:pStyle w:val="berschrift3"/>
       </w:pPr>
-      <w:bookmarkStart w:id="39" w:name="_Toc198331820"/>
+      <w:bookmarkStart w:id="40" w:name="_Toc198712318"/>
       <w:r>
         <w:lastRenderedPageBreak/>
         <w:t>Benutzer</w:t>
@@ -5939,17 +5877,15 @@
       <w:r>
         <w:t>liste</w:t>
       </w:r>
-      <w:bookmarkEnd w:id="39"/>
+      <w:bookmarkEnd w:id="40"/>
     </w:p>
     <w:p>
       <w:r>
         <w:t xml:space="preserve">In der </w:t>
       </w:r>
-      <w:proofErr w:type="spellStart"/>
       <w:r>
         <w:t>Benutzelsite</w:t>
       </w:r>
-      <w:proofErr w:type="spellEnd"/>
       <w:r>
         <w:t xml:space="preserve"> werden die Felder </w:t>
       </w:r>
@@ -5977,11 +5913,11 @@
       <w:pPr>
         <w:pStyle w:val="berschrift3"/>
       </w:pPr>
-      <w:bookmarkStart w:id="40" w:name="_Toc198331821"/>
+      <w:bookmarkStart w:id="41" w:name="_Toc198712319"/>
       <w:r>
         <w:t>Produktliste</w:t>
       </w:r>
-      <w:bookmarkEnd w:id="40"/>
+      <w:bookmarkEnd w:id="41"/>
     </w:p>
     <w:p>
       <w:r>
@@ -5999,26 +5935,18 @@
       <w:pPr>
         <w:pStyle w:val="berschrift3"/>
       </w:pPr>
-      <w:bookmarkStart w:id="41" w:name="_Toc198331822"/>
+      <w:bookmarkStart w:id="42" w:name="_Toc198712320"/>
       <w:r>
         <w:t>Liste der Bestellungen</w:t>
       </w:r>
-      <w:bookmarkEnd w:id="41"/>
+      <w:bookmarkEnd w:id="42"/>
     </w:p>
     <w:p>
       <w:r>
         <w:t xml:space="preserve">In der List der Bestelllungen werden die Felder Datum, </w:t>
       </w:r>
       <w:r>
-        <w:t xml:space="preserve">Preis, </w:t>
-      </w:r>
-      <w:proofErr w:type="spellStart"/>
-      <w:r>
-        <w:t>BenutzerID</w:t>
-      </w:r>
-      <w:proofErr w:type="spellEnd"/>
-      <w:r>
-        <w:t xml:space="preserve">, </w:t>
+        <w:t xml:space="preserve">Preis, BenutzerID, </w:t>
       </w:r>
       <w:r>
         <w:t xml:space="preserve">Benutzername, Vorname, Nachname, </w:t>
@@ -6035,11 +5963,11 @@
       <w:pPr>
         <w:pStyle w:val="berschrift3"/>
       </w:pPr>
-      <w:bookmarkStart w:id="42" w:name="_Toc198331823"/>
+      <w:bookmarkStart w:id="43" w:name="_Toc198712321"/>
       <w:r>
         <w:t>Detailansicht – allgemein</w:t>
       </w:r>
-      <w:bookmarkEnd w:id="42"/>
+      <w:bookmarkEnd w:id="43"/>
     </w:p>
     <w:p>
       <w:r>
@@ -6073,40 +6001,32 @@
       <w:pPr>
         <w:pStyle w:val="berschrift3"/>
       </w:pPr>
-      <w:bookmarkStart w:id="43" w:name="_Toc198331824"/>
+      <w:bookmarkStart w:id="44" w:name="_Toc198712322"/>
       <w:r>
         <w:t xml:space="preserve">Details - </w:t>
       </w:r>
       <w:r>
         <w:t>Benutzer</w:t>
       </w:r>
-      <w:bookmarkEnd w:id="43"/>
+      <w:bookmarkEnd w:id="44"/>
     </w:p>
     <w:p/>
     <w:p>
       <w:pPr>
         <w:pStyle w:val="berschrift3"/>
       </w:pPr>
-      <w:bookmarkStart w:id="44" w:name="_Toc198331825"/>
+      <w:bookmarkStart w:id="45" w:name="_Toc198712323"/>
       <w:r>
         <w:t xml:space="preserve">Details - </w:t>
       </w:r>
       <w:r>
         <w:t>Produkte</w:t>
       </w:r>
-      <w:bookmarkEnd w:id="44"/>
-    </w:p>
-    <w:p>
-      <w:r>
-        <w:t xml:space="preserve">Allergene können </w:t>
-      </w:r>
-      <w:proofErr w:type="gramStart"/>
-      <w:r>
-        <w:t>mittels Dropdown</w:t>
-      </w:r>
-      <w:proofErr w:type="gramEnd"/>
-      <w:r>
-        <w:t xml:space="preserve"> eingegeben werden. Wird ein Allergen hinzugefügt, erscheint ein weiters Dropdown.</w:t>
+      <w:bookmarkEnd w:id="45"/>
+    </w:p>
+    <w:p>
+      <w:r>
+        <w:t>Allergene können mittels Dropdown eingegeben werden. Wird ein Allergen hinzugefügt, erscheint ein weiters Dropdown.</w:t>
       </w:r>
     </w:p>
     <w:p>
@@ -6159,55 +6079,56 @@
         </w:numPr>
       </w:pPr>
       <w:r>
-        <w:t xml:space="preserve">Die Produktbeschreibung </w:t>
-      </w:r>
-      <w:r>
-        <w:t>ist ein</w:t>
-      </w:r>
-      <w:r>
-        <w:t xml:space="preserve"> Textfeld – es ist nicht möglich, die </w:t>
-      </w:r>
-      <w:r>
-        <w:t>z.B. Zutaten einer Pizza aus einer Liste vordefinierter Werte auszuwählen.</w:t>
+        <w:t>Die Produktbeschreibung ist ein Textfeld – es ist nicht möglich, die z.B. Zutaten einer Pizza aus einer Liste vordefinierter Werte auszuwählen.</w:t>
+      </w:r>
+    </w:p>
+    <w:p>
+      <w:pPr>
+        <w:pStyle w:val="Listenabsatz"/>
+        <w:numPr>
+          <w:ilvl w:val="0"/>
+          <w:numId w:val="8"/>
+        </w:numPr>
+      </w:pPr>
+      <w:r>
+        <w:t>Die UST wird im ganzen Projekt nicht behandelt. Es ist daher nicht möglich eine (bzw. auch unterschiedliche) UST für Produkte anzugeben.</w:t>
       </w:r>
     </w:p>
     <w:p/>
     <w:p/>
+    <w:p>
+      <w:pPr>
+        <w:pStyle w:val="berschrift3"/>
+      </w:pPr>
+      <w:bookmarkStart w:id="46" w:name="_Toc198712324"/>
+      <w:r>
+        <w:t>Details – Bestellungen</w:t>
+      </w:r>
+      <w:bookmarkEnd w:id="46"/>
+    </w:p>
+    <w:p>
+      <w:r>
+        <w:t xml:space="preserve">Die </w:t>
+      </w:r>
+      <w:r>
+        <w:t>Ansicht basiert auf der Seite „Check-Out“. Es sind Absprünge zu den Detailseiten der einzelnen Produkte möglich. Bei registrierten Benutzern sind auch Absprünge zu den Benutzerdetails möglich.</w:t>
+      </w:r>
+    </w:p>
+    <w:p>
+      <w:r>
+        <w:t>Es ist nicht möglich Bestellungen zu ändern oder zu löschen.</w:t>
+      </w:r>
+    </w:p>
     <w:p/>
     <w:p>
       <w:pPr>
         <w:pStyle w:val="berschrift3"/>
       </w:pPr>
-      <w:bookmarkStart w:id="45" w:name="_Toc198331826"/>
-      <w:r>
-        <w:t>Details – Bestellungen</w:t>
-      </w:r>
-      <w:bookmarkEnd w:id="45"/>
-    </w:p>
-    <w:p>
-      <w:r>
-        <w:t xml:space="preserve">Die </w:t>
-      </w:r>
-      <w:r>
-        <w:t>Ansicht basiert auf der Seite „Check-Out“. Es sind Absprünge zu den Detailseiten der einzelnen Produkte möglich. Bei registrierten Benutzern sind auch Absprünge zu den Benutzerdetails möglich.</w:t>
-      </w:r>
-    </w:p>
-    <w:p>
-      <w:r>
-        <w:t>Es ist nicht möglich Bestellungen zu ändern oder zu löschen.</w:t>
-      </w:r>
-    </w:p>
-    <w:p/>
-    <w:p>
-      <w:pPr>
-        <w:pStyle w:val="berschrift3"/>
-      </w:pPr>
-      <w:bookmarkStart w:id="46" w:name="_Toc198331827"/>
-      <w:r>
-        <w:lastRenderedPageBreak/>
+      <w:bookmarkStart w:id="47" w:name="_Toc198712325"/>
+      <w:r>
         <w:t>Neue Benutzer / Neue Produkte</w:t>
       </w:r>
-      <w:bookmarkEnd w:id="46"/>
+      <w:bookmarkEnd w:id="47"/>
     </w:p>
     <w:p>
       <w:r>
@@ -6218,21 +6139,21 @@
       <w:pPr>
         <w:pStyle w:val="berschrift1"/>
       </w:pPr>
-      <w:bookmarkStart w:id="47" w:name="_Toc198331828"/>
+      <w:bookmarkStart w:id="48" w:name="_Toc198712326"/>
       <w:r>
         <w:t>Nächste Schritte</w:t>
       </w:r>
-      <w:bookmarkEnd w:id="47"/>
+      <w:bookmarkEnd w:id="48"/>
     </w:p>
     <w:p>
       <w:pPr>
         <w:pStyle w:val="berschrift2"/>
       </w:pPr>
-      <w:bookmarkStart w:id="48" w:name="_Toc198331829"/>
+      <w:bookmarkStart w:id="49" w:name="_Toc198712327"/>
       <w:r>
         <w:t>Meilenstein 2</w:t>
       </w:r>
-      <w:bookmarkEnd w:id="48"/>
+      <w:bookmarkEnd w:id="49"/>
     </w:p>
     <w:p>
       <w:r>
@@ -6341,13 +6262,8 @@
     <w:pPr>
       <w:pStyle w:val="Fuzeile"/>
     </w:pPr>
-    <w:proofErr w:type="spellStart"/>
     <w:r>
-      <w:t>FrontEnd</w:t>
-    </w:r>
-    <w:proofErr w:type="spellEnd"/>
-    <w:r>
-      <w:t xml:space="preserve"> Development – Spezifikationen</w:t>
+      <w:t>FrontEnd Development – Spezifikationen</w:t>
     </w:r>
     <w:r>
       <w:tab/>

</xml_diff>